<commit_message>
feat: add fields to report's template
</commit_message>
<xml_diff>
--- a/{{cookiecutter.lab_work_num}}/report{{cookiecutter.lab_work_num}}.docx
+++ b/{{cookiecutter.lab_work_num}}/report{{cookiecutter.lab_work_num}}.docx
@@ -74,7 +74,7 @@
     </w:p>
     <w:p>
       <w:pPr>
-        <w:pStyle w:val="638"/>
+        <w:pStyle w:val="651"/>
         <w:spacing w:lineRule="auto" w:line="360"/>
         <w:rPr>
           <w:rFonts w:ascii="Times New Roman" w:hAnsi="Times New Roman"/>
@@ -89,7 +89,7 @@
     </w:p>
     <w:p>
       <w:pPr>
-        <w:pStyle w:val="638"/>
+        <w:pStyle w:val="651"/>
         <w:spacing w:lineRule="auto" w:line="360"/>
         <w:rPr>
           <w:rFonts w:ascii="Times New Roman" w:hAnsi="Times New Roman"/>
@@ -104,7 +104,7 @@
     </w:p>
     <w:p>
       <w:pPr>
-        <w:pStyle w:val="638"/>
+        <w:pStyle w:val="651"/>
         <w:spacing w:lineRule="auto" w:line="360"/>
         <w:rPr>
           <w:rFonts w:ascii="Times New Roman" w:hAnsi="Times New Roman"/>
@@ -119,7 +119,7 @@
     </w:p>
     <w:p>
       <w:pPr>
-        <w:pStyle w:val="638"/>
+        <w:pStyle w:val="651"/>
         <w:spacing w:lineRule="auto" w:line="360"/>
         <w:rPr>
           <w:rFonts w:ascii="Times New Roman" w:hAnsi="Times New Roman"/>
@@ -141,13 +141,25 @@
         </w:rPr>
       </w:pPr>
       <w:r>
-        <w:t xml:space="preserve">Лабораторная работа № </w:t>
+        <w:t xml:space="preserve">Лабораторная работа №{{number}}</w:t>
       </w:r>
       <w:r>
         <w:rPr>
           <w:lang w:val="ru"/>
         </w:rPr>
-        <w:t xml:space="preserve">—</w:t>
+      </w:r>
+      <w:r/>
+    </w:p>
+    <w:p>
+      <w:pPr>
+        <w:jc w:val="center"/>
+        <w:spacing w:after="0"/>
+        <w:rPr>
+          <w:highlight w:val="none"/>
+        </w:rPr>
+      </w:pPr>
+      <w:r>
+        <w:t xml:space="preserve">по дисциплине «{{subject}}»</w:t>
       </w:r>
       <w:r/>
     </w:p>
@@ -157,9 +169,16 @@
         <w:spacing w:after="0"/>
       </w:pPr>
       <w:r>
-        <w:t xml:space="preserve">по дисциплине «——»</w:t>
+        <w:rPr>
+          <w:highlight w:val="none"/>
+        </w:rPr>
+        <w:t xml:space="preserve">Тема «{{theme}}»</w:t>
       </w:r>
-      <w:r/>
+      <w:r>
+        <w:rPr>
+          <w:highlight w:val="none"/>
+        </w:rPr>
+      </w:r>
     </w:p>
     <w:p>
       <w:pPr>
@@ -214,7 +233,7 @@
         <w:spacing w:after="0"/>
       </w:pPr>
       <w:r>
-        <w:t xml:space="preserve">——</w:t>
+        <w:t xml:space="preserve">{{author}}</w:t>
       </w:r>
       <w:r/>
     </w:p>
@@ -230,7 +249,7 @@
     </w:p>
     <w:p>
       <w:pPr>
-        <w:pStyle w:val="638"/>
+        <w:pStyle w:val="651"/>
         <w:jc w:val="right"/>
         <w:spacing w:lineRule="auto" w:line="360"/>
         <w:rPr>
@@ -243,13 +262,13 @@
           <w:sz w:val="28"/>
           <w:szCs w:val="28"/>
         </w:rPr>
-        <w:t xml:space="preserve">——</w:t>
+        <w:t xml:space="preserve">{{teacher}}</w:t>
       </w:r>
       <w:r/>
     </w:p>
     <w:p>
       <w:pPr>
-        <w:pStyle w:val="638"/>
+        <w:pStyle w:val="651"/>
         <w:jc w:val="center"/>
         <w:spacing w:lineRule="auto" w:line="360"/>
         <w:rPr>
@@ -265,7 +284,7 @@
     </w:p>
     <w:p>
       <w:pPr>
-        <w:pStyle w:val="638"/>
+        <w:pStyle w:val="651"/>
         <w:jc w:val="center"/>
         <w:spacing w:lineRule="auto" w:line="360"/>
         <w:rPr>
@@ -281,7 +300,7 @@
     </w:p>
     <w:p>
       <w:pPr>
-        <w:pStyle w:val="638"/>
+        <w:pStyle w:val="651"/>
         <w:jc w:val="center"/>
         <w:spacing w:lineRule="auto" w:line="360"/>
         <w:rPr>
@@ -297,7 +316,7 @@
     </w:p>
     <w:p>
       <w:pPr>
-        <w:pStyle w:val="638"/>
+        <w:pStyle w:val="651"/>
         <w:jc w:val="center"/>
         <w:spacing w:lineRule="auto" w:line="360"/>
         <w:rPr>
@@ -321,7 +340,7 @@
     </w:p>
     <w:p>
       <w:pPr>
-        <w:pStyle w:val="638"/>
+        <w:pStyle w:val="651"/>
         <w:jc w:val="center"/>
         <w:spacing w:lineRule="auto" w:line="360"/>
         <w:rPr>
@@ -337,7 +356,7 @@
     </w:p>
     <w:p>
       <w:pPr>
-        <w:pStyle w:val="638"/>
+        <w:pStyle w:val="651"/>
         <w:jc w:val="center"/>
         <w:spacing w:lineRule="auto" w:line="360"/>
         <w:rPr>
@@ -353,7 +372,7 @@
     </w:p>
     <w:p>
       <w:pPr>
-        <w:pStyle w:val="638"/>
+        <w:pStyle w:val="651"/>
         <w:jc w:val="center"/>
         <w:spacing w:lineRule="auto" w:line="360"/>
         <w:rPr>
@@ -369,7 +388,23 @@
     </w:p>
     <w:p>
       <w:pPr>
-        <w:pStyle w:val="638"/>
+        <w:pStyle w:val="651"/>
+        <w:jc w:val="left"/>
+        <w:spacing w:lineRule="auto" w:line="360"/>
+        <w:rPr>
+          <w:rFonts w:ascii="Times New Roman" w:hAnsi="Times New Roman"/>
+        </w:rPr>
+      </w:pPr>
+      <w:r>
+        <w:rPr>
+          <w:rFonts w:ascii="Times New Roman" w:hAnsi="Times New Roman"/>
+        </w:rPr>
+      </w:r>
+      <w:r/>
+    </w:p>
+    <w:p>
+      <w:pPr>
+        <w:pStyle w:val="651"/>
         <w:jc w:val="center"/>
         <w:spacing w:lineRule="auto" w:line="360"/>
         <w:rPr>
@@ -385,71 +420,7 @@
     </w:p>
     <w:p>
       <w:pPr>
-        <w:pStyle w:val="638"/>
-        <w:jc w:val="center"/>
-        <w:spacing w:lineRule="auto" w:line="360"/>
-        <w:rPr>
-          <w:rFonts w:ascii="Times New Roman" w:hAnsi="Times New Roman"/>
-        </w:rPr>
-      </w:pPr>
-      <w:r>
-        <w:rPr>
-          <w:rFonts w:ascii="Times New Roman" w:hAnsi="Times New Roman"/>
-        </w:rPr>
-      </w:r>
-      <w:r/>
-    </w:p>
-    <w:p>
-      <w:pPr>
-        <w:pStyle w:val="638"/>
-        <w:jc w:val="center"/>
-        <w:spacing w:lineRule="auto" w:line="360"/>
-        <w:rPr>
-          <w:rFonts w:ascii="Times New Roman" w:hAnsi="Times New Roman"/>
-        </w:rPr>
-      </w:pPr>
-      <w:r>
-        <w:rPr>
-          <w:rFonts w:ascii="Times New Roman" w:hAnsi="Times New Roman"/>
-        </w:rPr>
-      </w:r>
-      <w:r/>
-    </w:p>
-    <w:p>
-      <w:pPr>
-        <w:pStyle w:val="638"/>
-        <w:jc w:val="center"/>
-        <w:spacing w:lineRule="auto" w:line="360"/>
-        <w:rPr>
-          <w:rFonts w:ascii="Times New Roman" w:hAnsi="Times New Roman"/>
-        </w:rPr>
-      </w:pPr>
-      <w:r>
-        <w:rPr>
-          <w:rFonts w:ascii="Times New Roman" w:hAnsi="Times New Roman"/>
-        </w:rPr>
-      </w:r>
-      <w:r/>
-    </w:p>
-    <w:p>
-      <w:pPr>
-        <w:pStyle w:val="638"/>
-        <w:jc w:val="center"/>
-        <w:spacing w:lineRule="auto" w:line="360"/>
-        <w:rPr>
-          <w:rFonts w:ascii="Times New Roman" w:hAnsi="Times New Roman"/>
-        </w:rPr>
-      </w:pPr>
-      <w:r>
-        <w:rPr>
-          <w:rFonts w:ascii="Times New Roman" w:hAnsi="Times New Roman"/>
-        </w:rPr>
-      </w:r>
-      <w:r/>
-    </w:p>
-    <w:p>
-      <w:pPr>
-        <w:pStyle w:val="638"/>
+        <w:pStyle w:val="651"/>
         <w:jc w:val="center"/>
         <w:spacing w:lineRule="auto" w:line="360"/>
         <w:rPr>
@@ -462,16 +433,11 @@
           <w:sz w:val="28"/>
           <w:szCs w:val="28"/>
         </w:rPr>
-        <w:t xml:space="preserve">Владимир 202</w:t>
-      </w:r>
-      <w:r>
-        <w:t xml:space="preserve">—</w:t>
+        <w:t xml:space="preserve">Владимир {{year}}</w:t>
       </w:r>
       <w:bookmarkStart w:id="0" w:name="_GoBack"/>
       <w:r/>
       <w:bookmarkEnd w:id="0"/>
-      <w:r/>
-      <w:r/>
       <w:r>
         <w:rPr>
           <w:highlight w:val="none"/>
@@ -483,10 +449,11 @@
           <w:highlight w:val="none"/>
         </w:rPr>
       </w:r>
+      <w:r/>
     </w:p>
     <w:p>
       <w:pPr>
-        <w:pStyle w:val="634"/>
+        <w:pStyle w:val="647"/>
         <w:rPr>
           <w:rFonts w:ascii="Times New Roman" w:hAnsi="Times New Roman"/>
         </w:rPr>
@@ -502,10 +469,11 @@
           <w:rFonts w:ascii="Times New Roman" w:hAnsi="Times New Roman"/>
         </w:rPr>
       </w:r>
+      <w:r/>
     </w:p>
     <w:p>
       <w:pPr>
-        <w:pStyle w:val="634"/>
+        <w:pStyle w:val="647"/>
       </w:pPr>
       <w:r>
         <w:t xml:space="preserve">Выполнение работы</w:t>
@@ -514,7 +482,7 @@
     </w:p>
     <w:p>
       <w:pPr>
-        <w:pStyle w:val="635"/>
+        <w:pStyle w:val="648"/>
       </w:pPr>
       <w:r>
         <w:t xml:space="preserve">Исходный код</w:t>
@@ -523,7 +491,7 @@
     </w:p>
     <w:p>
       <w:pPr>
-        <w:pStyle w:val="635"/>
+        <w:pStyle w:val="648"/>
       </w:pPr>
       <w:r>
         <w:t xml:space="preserve">Тестирование</w:t>
@@ -532,7 +500,7 @@
     </w:p>
     <w:p>
       <w:pPr>
-        <w:pStyle w:val="634"/>
+        <w:pStyle w:val="647"/>
       </w:pPr>
       <w:r>
         <w:t xml:space="preserve">Вывод</w:t>
@@ -613,7 +581,7 @@
     <w:lvl w:ilvl="0">
       <w:start w:val="1"/>
       <w:numFmt w:val="decimal"/>
-      <w:pStyle w:val="634"/>
+      <w:pStyle w:val="647"/>
       <w:isLgl w:val="false"/>
       <w:suff w:val="space"/>
       <w:lvlText w:val="%1"/>
@@ -628,7 +596,7 @@
     <w:lvl w:ilvl="1">
       <w:start w:val="1"/>
       <w:numFmt w:val="decimal"/>
-      <w:pStyle w:val="635"/>
+      <w:pStyle w:val="648"/>
       <w:isLgl/>
       <w:suff w:val="space"/>
       <w:lvlText w:val="%1.%2"/>
@@ -899,10 +867,10 @@
     <w:lsdException w:name="Bibliography" w:uiPriority="37"/>
     <w:lsdException w:name="TOC Heading" w:uiPriority="39" w:qFormat="1"/>
   </w:latentStyles>
-  <w:style w:type="character" w:styleId="12">
+  <w:style w:type="character" w:styleId="449">
     <w:name w:val="Heading 1 Char"/>
-    <w:basedOn w:val="459"/>
-    <w:link w:val="450"/>
+    <w:basedOn w:val="472"/>
+    <w:link w:val="463"/>
     <w:uiPriority w:val="9"/>
     <w:rPr>
       <w:rFonts w:ascii="Arial" w:hAnsi="Arial" w:cs="Arial" w:eastAsia="Arial"/>
@@ -910,10 +878,10 @@
       <w:szCs w:val="40"/>
     </w:rPr>
   </w:style>
-  <w:style w:type="character" w:styleId="22">
+  <w:style w:type="character" w:styleId="450">
     <w:name w:val="Heading 6 Char"/>
-    <w:basedOn w:val="459"/>
-    <w:link w:val="455"/>
+    <w:basedOn w:val="472"/>
+    <w:link w:val="468"/>
     <w:uiPriority w:val="9"/>
     <w:rPr>
       <w:rFonts w:ascii="Arial" w:hAnsi="Arial" w:cs="Arial" w:eastAsia="Arial"/>
@@ -923,10 +891,10 @@
       <w:szCs w:val="22"/>
     </w:rPr>
   </w:style>
-  <w:style w:type="character" w:styleId="24">
+  <w:style w:type="character" w:styleId="451">
     <w:name w:val="Heading 7 Char"/>
-    <w:basedOn w:val="459"/>
-    <w:link w:val="456"/>
+    <w:basedOn w:val="472"/>
+    <w:link w:val="469"/>
     <w:uiPriority w:val="9"/>
     <w:rPr>
       <w:rFonts w:ascii="Arial" w:hAnsi="Arial" w:cs="Arial" w:eastAsia="Arial"/>
@@ -938,10 +906,10 @@
       <w:szCs w:val="22"/>
     </w:rPr>
   </w:style>
-  <w:style w:type="character" w:styleId="26">
+  <w:style w:type="character" w:styleId="452">
     <w:name w:val="Heading 8 Char"/>
-    <w:basedOn w:val="459"/>
-    <w:link w:val="457"/>
+    <w:basedOn w:val="472"/>
+    <w:link w:val="470"/>
     <w:uiPriority w:val="9"/>
     <w:rPr>
       <w:rFonts w:ascii="Arial" w:hAnsi="Arial" w:cs="Arial" w:eastAsia="Arial"/>
@@ -951,10 +919,10 @@
       <w:szCs w:val="22"/>
     </w:rPr>
   </w:style>
-  <w:style w:type="character" w:styleId="28">
+  <w:style w:type="character" w:styleId="453">
     <w:name w:val="Heading 9 Char"/>
-    <w:basedOn w:val="459"/>
-    <w:link w:val="458"/>
+    <w:basedOn w:val="472"/>
+    <w:link w:val="471"/>
     <w:uiPriority w:val="9"/>
     <w:rPr>
       <w:rFonts w:ascii="Arial" w:hAnsi="Arial" w:cs="Arial" w:eastAsia="Arial"/>
@@ -964,71 +932,71 @@
       <w:szCs w:val="21"/>
     </w:rPr>
   </w:style>
-  <w:style w:type="character" w:styleId="33">
+  <w:style w:type="character" w:styleId="454">
     <w:name w:val="Title Char"/>
-    <w:basedOn w:val="459"/>
-    <w:link w:val="473"/>
+    <w:basedOn w:val="472"/>
+    <w:link w:val="486"/>
     <w:uiPriority w:val="10"/>
     <w:rPr>
       <w:sz w:val="48"/>
       <w:szCs w:val="48"/>
     </w:rPr>
   </w:style>
-  <w:style w:type="character" w:styleId="35">
+  <w:style w:type="character" w:styleId="455">
     <w:name w:val="Subtitle Char"/>
-    <w:basedOn w:val="459"/>
-    <w:link w:val="475"/>
+    <w:basedOn w:val="472"/>
+    <w:link w:val="488"/>
     <w:uiPriority w:val="11"/>
     <w:rPr>
       <w:sz w:val="24"/>
       <w:szCs w:val="24"/>
     </w:rPr>
   </w:style>
-  <w:style w:type="character" w:styleId="37">
+  <w:style w:type="character" w:styleId="456">
     <w:name w:val="Quote Char"/>
-    <w:link w:val="477"/>
+    <w:link w:val="490"/>
     <w:uiPriority w:val="29"/>
     <w:rPr>
       <w:i/>
     </w:rPr>
   </w:style>
-  <w:style w:type="character" w:styleId="39">
+  <w:style w:type="character" w:styleId="457">
     <w:name w:val="Intense Quote Char"/>
-    <w:link w:val="479"/>
+    <w:link w:val="492"/>
     <w:uiPriority w:val="30"/>
     <w:rPr>
       <w:i/>
     </w:rPr>
   </w:style>
-  <w:style w:type="character" w:styleId="41">
+  <w:style w:type="character" w:styleId="458">
     <w:name w:val="Header Char"/>
-    <w:basedOn w:val="459"/>
-    <w:link w:val="481"/>
-    <w:uiPriority w:val="99"/>
-  </w:style>
-  <w:style w:type="character" w:styleId="45">
+    <w:basedOn w:val="472"/>
+    <w:link w:val="494"/>
+    <w:uiPriority w:val="99"/>
+  </w:style>
+  <w:style w:type="character" w:styleId="459">
     <w:name w:val="Caption Char"/>
-    <w:basedOn w:val="628"/>
-    <w:link w:val="483"/>
-    <w:uiPriority w:val="99"/>
-  </w:style>
-  <w:style w:type="character" w:styleId="174">
+    <w:basedOn w:val="641"/>
+    <w:link w:val="496"/>
+    <w:uiPriority w:val="99"/>
+  </w:style>
+  <w:style w:type="character" w:styleId="460">
     <w:name w:val="Footnote Text Char"/>
-    <w:link w:val="611"/>
+    <w:link w:val="624"/>
     <w:uiPriority w:val="99"/>
     <w:rPr>
       <w:sz w:val="18"/>
     </w:rPr>
   </w:style>
-  <w:style w:type="character" w:styleId="177">
+  <w:style w:type="character" w:styleId="461">
     <w:name w:val="Endnote Text Char"/>
-    <w:link w:val="614"/>
+    <w:link w:val="627"/>
     <w:uiPriority w:val="99"/>
     <w:rPr>
       <w:sz w:val="20"/>
     </w:rPr>
   </w:style>
-  <w:style w:type="paragraph" w:styleId="449" w:default="1">
+  <w:style w:type="paragraph" w:styleId="462" w:default="1">
     <w:name w:val="Normal"/>
     <w:qFormat/>
     <w:rPr>
@@ -1041,11 +1009,11 @@
       <w:spacing w:lineRule="auto" w:line="360" w:after="160"/>
     </w:pPr>
   </w:style>
-  <w:style w:type="paragraph" w:styleId="450">
+  <w:style w:type="paragraph" w:styleId="463">
     <w:name w:val="Heading 1"/>
-    <w:basedOn w:val="449"/>
-    <w:next w:val="449"/>
-    <w:link w:val="462"/>
+    <w:basedOn w:val="462"/>
+    <w:next w:val="462"/>
+    <w:link w:val="475"/>
     <w:uiPriority w:val="9"/>
     <w:rPr>
       <w:rFonts w:ascii="Arial" w:hAnsi="Arial" w:cs="Arial"/>
@@ -1061,11 +1029,11 @@
       <w:outlineLvl w:val="0"/>
     </w:pPr>
   </w:style>
-  <w:style w:type="paragraph" w:styleId="451">
+  <w:style w:type="paragraph" w:styleId="464">
     <w:name w:val="Heading 2"/>
-    <w:basedOn w:val="449"/>
-    <w:next w:val="449"/>
-    <w:link w:val="633"/>
+    <w:basedOn w:val="462"/>
+    <w:next w:val="462"/>
+    <w:link w:val="646"/>
     <w:uiPriority w:val="9"/>
     <w:unhideWhenUsed/>
     <w:rPr>
@@ -1081,11 +1049,11 @@
       <w:outlineLvl w:val="1"/>
     </w:pPr>
   </w:style>
-  <w:style w:type="paragraph" w:styleId="452">
+  <w:style w:type="paragraph" w:styleId="465">
     <w:name w:val="Heading 3"/>
-    <w:basedOn w:val="449"/>
-    <w:next w:val="449"/>
-    <w:link w:val="630"/>
+    <w:basedOn w:val="462"/>
+    <w:next w:val="462"/>
+    <w:link w:val="643"/>
     <w:uiPriority w:val="9"/>
     <w:rPr>
       <w:rFonts w:cs="Times New Roman" w:eastAsia="Times New Roman"/>
@@ -1100,11 +1068,11 @@
       <w:outlineLvl w:val="2"/>
     </w:pPr>
   </w:style>
-  <w:style w:type="paragraph" w:styleId="453">
+  <w:style w:type="paragraph" w:styleId="466">
     <w:name w:val="Heading 4"/>
-    <w:basedOn w:val="449"/>
-    <w:next w:val="449"/>
-    <w:link w:val="631"/>
+    <w:basedOn w:val="462"/>
+    <w:next w:val="462"/>
+    <w:link w:val="644"/>
     <w:uiPriority w:val="9"/>
     <w:unhideWhenUsed/>
     <w:rPr>
@@ -1120,11 +1088,11 @@
       <w:outlineLvl w:val="3"/>
     </w:pPr>
   </w:style>
-  <w:style w:type="paragraph" w:styleId="454">
+  <w:style w:type="paragraph" w:styleId="467">
     <w:name w:val="Heading 5"/>
-    <w:basedOn w:val="449"/>
-    <w:next w:val="449"/>
-    <w:link w:val="632"/>
+    <w:basedOn w:val="462"/>
+    <w:next w:val="462"/>
+    <w:link w:val="645"/>
     <w:uiPriority w:val="9"/>
     <w:semiHidden/>
     <w:unhideWhenUsed/>
@@ -1139,11 +1107,11 @@
       <w:outlineLvl w:val="4"/>
     </w:pPr>
   </w:style>
-  <w:style w:type="paragraph" w:styleId="455">
+  <w:style w:type="paragraph" w:styleId="468">
     <w:name w:val="Heading 6"/>
-    <w:basedOn w:val="449"/>
-    <w:next w:val="449"/>
-    <w:link w:val="467"/>
+    <w:basedOn w:val="462"/>
+    <w:next w:val="462"/>
+    <w:link w:val="480"/>
     <w:uiPriority w:val="9"/>
     <w:unhideWhenUsed/>
     <w:rPr>
@@ -1159,11 +1127,11 @@
       <w:outlineLvl w:val="5"/>
     </w:pPr>
   </w:style>
-  <w:style w:type="paragraph" w:styleId="456">
+  <w:style w:type="paragraph" w:styleId="469">
     <w:name w:val="Heading 7"/>
-    <w:basedOn w:val="449"/>
-    <w:next w:val="449"/>
-    <w:link w:val="468"/>
+    <w:basedOn w:val="462"/>
+    <w:next w:val="462"/>
+    <w:link w:val="481"/>
     <w:uiPriority w:val="9"/>
     <w:unhideWhenUsed/>
     <w:rPr>
@@ -1181,11 +1149,11 @@
       <w:outlineLvl w:val="6"/>
     </w:pPr>
   </w:style>
-  <w:style w:type="paragraph" w:styleId="457">
+  <w:style w:type="paragraph" w:styleId="470">
     <w:name w:val="Heading 8"/>
-    <w:basedOn w:val="449"/>
-    <w:next w:val="449"/>
-    <w:link w:val="469"/>
+    <w:basedOn w:val="462"/>
+    <w:next w:val="462"/>
+    <w:link w:val="482"/>
     <w:uiPriority w:val="9"/>
     <w:unhideWhenUsed/>
     <w:rPr>
@@ -1201,11 +1169,11 @@
       <w:outlineLvl w:val="7"/>
     </w:pPr>
   </w:style>
-  <w:style w:type="paragraph" w:styleId="458">
+  <w:style w:type="paragraph" w:styleId="471">
     <w:name w:val="Heading 9"/>
-    <w:basedOn w:val="449"/>
-    <w:next w:val="449"/>
-    <w:link w:val="470"/>
+    <w:basedOn w:val="462"/>
+    <w:next w:val="462"/>
+    <w:link w:val="483"/>
     <w:uiPriority w:val="9"/>
     <w:unhideWhenUsed/>
     <w:rPr>
@@ -1222,13 +1190,13 @@
       <w:outlineLvl w:val="8"/>
     </w:pPr>
   </w:style>
-  <w:style w:type="character" w:styleId="459" w:default="1">
+  <w:style w:type="character" w:styleId="472" w:default="1">
     <w:name w:val="Default Paragraph Font"/>
     <w:uiPriority w:val="1"/>
     <w:semiHidden/>
     <w:unhideWhenUsed/>
   </w:style>
-  <w:style w:type="table" w:styleId="460" w:default="1">
+  <w:style w:type="table" w:styleId="473" w:default="1">
     <w:name w:val="Normal Table"/>
     <w:uiPriority w:val="99"/>
     <w:semiHidden/>
@@ -1243,16 +1211,16 @@
       </w:tblCellMar>
     </w:tblPr>
   </w:style>
-  <w:style w:type="numbering" w:styleId="461" w:default="1">
+  <w:style w:type="numbering" w:styleId="474" w:default="1">
     <w:name w:val="No List"/>
     <w:uiPriority w:val="99"/>
     <w:semiHidden/>
     <w:unhideWhenUsed/>
   </w:style>
-  <w:style w:type="character" w:styleId="462" w:customStyle="1">
+  <w:style w:type="character" w:styleId="475" w:customStyle="1">
     <w:name w:val="Заголовок 1 Знак"/>
-    <w:basedOn w:val="459"/>
-    <w:link w:val="450"/>
+    <w:basedOn w:val="472"/>
+    <w:link w:val="463"/>
     <w:uiPriority w:val="9"/>
     <w:rPr>
       <w:rFonts w:ascii="Arial" w:hAnsi="Arial" w:cs="Arial" w:eastAsia="Arial"/>
@@ -1260,18 +1228,18 @@
       <w:szCs w:val="40"/>
     </w:rPr>
   </w:style>
-  <w:style w:type="character" w:styleId="463" w:customStyle="1">
+  <w:style w:type="character" w:styleId="476" w:customStyle="1">
     <w:name w:val="Heading 2 Char"/>
-    <w:basedOn w:val="459"/>
+    <w:basedOn w:val="472"/>
     <w:uiPriority w:val="9"/>
     <w:rPr>
       <w:rFonts w:ascii="Arial" w:hAnsi="Arial" w:cs="Arial" w:eastAsia="Arial"/>
       <w:sz w:val="34"/>
     </w:rPr>
   </w:style>
-  <w:style w:type="character" w:styleId="464" w:customStyle="1">
+  <w:style w:type="character" w:styleId="477" w:customStyle="1">
     <w:name w:val="Heading 3 Char"/>
-    <w:basedOn w:val="459"/>
+    <w:basedOn w:val="472"/>
     <w:uiPriority w:val="9"/>
     <w:rPr>
       <w:rFonts w:ascii="Arial" w:hAnsi="Arial" w:cs="Arial" w:eastAsia="Arial"/>
@@ -1279,9 +1247,9 @@
       <w:szCs w:val="30"/>
     </w:rPr>
   </w:style>
-  <w:style w:type="character" w:styleId="465" w:customStyle="1">
+  <w:style w:type="character" w:styleId="478" w:customStyle="1">
     <w:name w:val="Heading 4 Char"/>
-    <w:basedOn w:val="459"/>
+    <w:basedOn w:val="472"/>
     <w:uiPriority w:val="9"/>
     <w:rPr>
       <w:rFonts w:ascii="Arial" w:hAnsi="Arial" w:cs="Arial" w:eastAsia="Arial"/>
@@ -1291,9 +1259,9 @@
       <w:szCs w:val="26"/>
     </w:rPr>
   </w:style>
-  <w:style w:type="character" w:styleId="466" w:customStyle="1">
+  <w:style w:type="character" w:styleId="479" w:customStyle="1">
     <w:name w:val="Heading 5 Char"/>
-    <w:basedOn w:val="459"/>
+    <w:basedOn w:val="472"/>
     <w:uiPriority w:val="9"/>
     <w:rPr>
       <w:rFonts w:ascii="Arial" w:hAnsi="Arial" w:cs="Arial" w:eastAsia="Arial"/>
@@ -1303,10 +1271,10 @@
       <w:szCs w:val="24"/>
     </w:rPr>
   </w:style>
-  <w:style w:type="character" w:styleId="467" w:customStyle="1">
+  <w:style w:type="character" w:styleId="480" w:customStyle="1">
     <w:name w:val="Заголовок 6 Знак"/>
-    <w:basedOn w:val="459"/>
-    <w:link w:val="455"/>
+    <w:basedOn w:val="472"/>
+    <w:link w:val="468"/>
     <w:uiPriority w:val="9"/>
     <w:rPr>
       <w:rFonts w:ascii="Arial" w:hAnsi="Arial" w:cs="Arial" w:eastAsia="Arial"/>
@@ -1316,10 +1284,10 @@
       <w:szCs w:val="22"/>
     </w:rPr>
   </w:style>
-  <w:style w:type="character" w:styleId="468" w:customStyle="1">
+  <w:style w:type="character" w:styleId="481" w:customStyle="1">
     <w:name w:val="Заголовок 7 Знак"/>
-    <w:basedOn w:val="459"/>
-    <w:link w:val="456"/>
+    <w:basedOn w:val="472"/>
+    <w:link w:val="469"/>
     <w:uiPriority w:val="9"/>
     <w:rPr>
       <w:rFonts w:ascii="Arial" w:hAnsi="Arial" w:cs="Arial" w:eastAsia="Arial"/>
@@ -1331,10 +1299,10 @@
       <w:szCs w:val="22"/>
     </w:rPr>
   </w:style>
-  <w:style w:type="character" w:styleId="469" w:customStyle="1">
+  <w:style w:type="character" w:styleId="482" w:customStyle="1">
     <w:name w:val="Заголовок 8 Знак"/>
-    <w:basedOn w:val="459"/>
-    <w:link w:val="457"/>
+    <w:basedOn w:val="472"/>
+    <w:link w:val="470"/>
     <w:uiPriority w:val="9"/>
     <w:rPr>
       <w:rFonts w:ascii="Arial" w:hAnsi="Arial" w:cs="Arial" w:eastAsia="Arial"/>
@@ -1344,10 +1312,10 @@
       <w:szCs w:val="22"/>
     </w:rPr>
   </w:style>
-  <w:style w:type="character" w:styleId="470" w:customStyle="1">
+  <w:style w:type="character" w:styleId="483" w:customStyle="1">
     <w:name w:val="Заголовок 9 Знак"/>
-    <w:basedOn w:val="459"/>
-    <w:link w:val="458"/>
+    <w:basedOn w:val="472"/>
+    <w:link w:val="471"/>
     <w:uiPriority w:val="9"/>
     <w:rPr>
       <w:rFonts w:ascii="Arial" w:hAnsi="Arial" w:cs="Arial" w:eastAsia="Arial"/>
@@ -1357,24 +1325,24 @@
       <w:szCs w:val="21"/>
     </w:rPr>
   </w:style>
-  <w:style w:type="paragraph" w:styleId="471">
+  <w:style w:type="paragraph" w:styleId="484">
     <w:name w:val="List Paragraph"/>
-    <w:basedOn w:val="449"/>
+    <w:basedOn w:val="462"/>
     <w:uiPriority w:val="34"/>
     <w:pPr>
       <w:contextualSpacing w:val="true"/>
       <w:ind w:left="720"/>
     </w:pPr>
   </w:style>
-  <w:style w:type="paragraph" w:styleId="472">
+  <w:style w:type="paragraph" w:styleId="485">
     <w:name w:val="No Spacing"/>
     <w:uiPriority w:val="1"/>
   </w:style>
-  <w:style w:type="paragraph" w:styleId="473">
+  <w:style w:type="paragraph" w:styleId="486">
     <w:name w:val="Title"/>
-    <w:basedOn w:val="449"/>
-    <w:next w:val="449"/>
-    <w:link w:val="474"/>
+    <w:basedOn w:val="462"/>
+    <w:next w:val="462"/>
+    <w:link w:val="487"/>
     <w:uiPriority w:val="10"/>
     <w:rPr>
       <w:sz w:val="48"/>
@@ -1385,21 +1353,21 @@
       <w:spacing w:after="200" w:before="300"/>
     </w:pPr>
   </w:style>
-  <w:style w:type="character" w:styleId="474" w:customStyle="1">
+  <w:style w:type="character" w:styleId="487" w:customStyle="1">
     <w:name w:val="Название Знак"/>
-    <w:basedOn w:val="459"/>
-    <w:link w:val="473"/>
+    <w:basedOn w:val="472"/>
+    <w:link w:val="486"/>
     <w:uiPriority w:val="10"/>
     <w:rPr>
       <w:sz w:val="48"/>
       <w:szCs w:val="48"/>
     </w:rPr>
   </w:style>
-  <w:style w:type="paragraph" w:styleId="475">
+  <w:style w:type="paragraph" w:styleId="488">
     <w:name w:val="Subtitle"/>
-    <w:basedOn w:val="449"/>
-    <w:next w:val="449"/>
-    <w:link w:val="476"/>
+    <w:basedOn w:val="462"/>
+    <w:next w:val="462"/>
+    <w:link w:val="489"/>
     <w:uiPriority w:val="11"/>
     <w:rPr>
       <w:sz w:val="24"/>
@@ -1409,21 +1377,21 @@
       <w:spacing w:after="200" w:before="200"/>
     </w:pPr>
   </w:style>
-  <w:style w:type="character" w:styleId="476" w:customStyle="1">
+  <w:style w:type="character" w:styleId="489" w:customStyle="1">
     <w:name w:val="Подзаголовок Знак"/>
-    <w:basedOn w:val="459"/>
-    <w:link w:val="475"/>
+    <w:basedOn w:val="472"/>
+    <w:link w:val="488"/>
     <w:uiPriority w:val="11"/>
     <w:rPr>
       <w:sz w:val="24"/>
       <w:szCs w:val="24"/>
     </w:rPr>
   </w:style>
-  <w:style w:type="paragraph" w:styleId="477">
+  <w:style w:type="paragraph" w:styleId="490">
     <w:name w:val="Quote"/>
-    <w:basedOn w:val="449"/>
-    <w:next w:val="449"/>
-    <w:link w:val="478"/>
+    <w:basedOn w:val="462"/>
+    <w:next w:val="462"/>
+    <w:link w:val="491"/>
     <w:uiPriority w:val="29"/>
     <w:rPr>
       <w:i/>
@@ -1432,19 +1400,19 @@
       <w:ind w:left="720" w:right="720"/>
     </w:pPr>
   </w:style>
-  <w:style w:type="character" w:styleId="478" w:customStyle="1">
+  <w:style w:type="character" w:styleId="491" w:customStyle="1">
     <w:name w:val="Цитата 2 Знак"/>
-    <w:link w:val="477"/>
+    <w:link w:val="490"/>
     <w:uiPriority w:val="29"/>
     <w:rPr>
       <w:i/>
     </w:rPr>
   </w:style>
-  <w:style w:type="paragraph" w:styleId="479">
+  <w:style w:type="paragraph" w:styleId="492">
     <w:name w:val="Intense Quote"/>
-    <w:basedOn w:val="449"/>
-    <w:next w:val="449"/>
-    <w:link w:val="480"/>
+    <w:basedOn w:val="462"/>
+    <w:next w:val="462"/>
+    <w:link w:val="493"/>
     <w:uiPriority w:val="30"/>
     <w:rPr>
       <w:i/>
@@ -1460,18 +1428,18 @@
       </w:pBdr>
     </w:pPr>
   </w:style>
-  <w:style w:type="character" w:styleId="480" w:customStyle="1">
+  <w:style w:type="character" w:styleId="493" w:customStyle="1">
     <w:name w:val="Выделенная цитата Знак"/>
-    <w:link w:val="479"/>
+    <w:link w:val="492"/>
     <w:uiPriority w:val="30"/>
     <w:rPr>
       <w:i/>
     </w:rPr>
   </w:style>
-  <w:style w:type="paragraph" w:styleId="481">
+  <w:style w:type="paragraph" w:styleId="494">
     <w:name w:val="Header"/>
-    <w:basedOn w:val="449"/>
-    <w:link w:val="482"/>
+    <w:basedOn w:val="462"/>
+    <w:link w:val="495"/>
     <w:uiPriority w:val="99"/>
     <w:unhideWhenUsed/>
     <w:pPr>
@@ -1482,16 +1450,16 @@
       </w:tabs>
     </w:pPr>
   </w:style>
-  <w:style w:type="character" w:styleId="482" w:customStyle="1">
+  <w:style w:type="character" w:styleId="495" w:customStyle="1">
     <w:name w:val="Верхний колонтитул Знак"/>
-    <w:basedOn w:val="459"/>
-    <w:link w:val="481"/>
-    <w:uiPriority w:val="99"/>
-  </w:style>
-  <w:style w:type="paragraph" w:styleId="483">
+    <w:basedOn w:val="472"/>
+    <w:link w:val="494"/>
+    <w:uiPriority w:val="99"/>
+  </w:style>
+  <w:style w:type="paragraph" w:styleId="496">
     <w:name w:val="Footer"/>
-    <w:basedOn w:val="449"/>
-    <w:link w:val="485"/>
+    <w:basedOn w:val="462"/>
+    <w:link w:val="498"/>
     <w:uiPriority w:val="99"/>
     <w:unhideWhenUsed/>
     <w:pPr>
@@ -1502,19 +1470,19 @@
       </w:tabs>
     </w:pPr>
   </w:style>
-  <w:style w:type="character" w:styleId="484" w:customStyle="1">
+  <w:style w:type="character" w:styleId="497" w:customStyle="1">
     <w:name w:val="Footer Char"/>
-    <w:basedOn w:val="459"/>
-    <w:uiPriority w:val="99"/>
-  </w:style>
-  <w:style w:type="character" w:styleId="485" w:customStyle="1">
+    <w:basedOn w:val="472"/>
+    <w:uiPriority w:val="99"/>
+  </w:style>
+  <w:style w:type="character" w:styleId="498" w:customStyle="1">
     <w:name w:val="Нижний колонтитул Знак"/>
-    <w:link w:val="483"/>
-    <w:uiPriority w:val="99"/>
-  </w:style>
-  <w:style w:type="table" w:styleId="486" w:customStyle="1">
+    <w:link w:val="496"/>
+    <w:uiPriority w:val="99"/>
+  </w:style>
+  <w:style w:type="table" w:styleId="499" w:customStyle="1">
     <w:name w:val="Table Grid Light"/>
-    <w:basedOn w:val="460"/>
+    <w:basedOn w:val="473"/>
     <w:uiPriority w:val="59"/>
     <w:tblPr>
       <w:tblBorders>
@@ -1527,9 +1495,9 @@
       </w:tblBorders>
     </w:tblPr>
   </w:style>
-  <w:style w:type="table" w:styleId="487" w:customStyle="1">
+  <w:style w:type="table" w:styleId="500" w:customStyle="1">
     <w:name w:val="Plain Table 1"/>
-    <w:basedOn w:val="460"/>
+    <w:basedOn w:val="473"/>
     <w:uiPriority w:val="59"/>
     <w:tblPr>
       <w:tblBorders>
@@ -1584,9 +1552,9 @@
       </w:rPr>
     </w:tblStylePr>
   </w:style>
-  <w:style w:type="table" w:styleId="488" w:customStyle="1">
+  <w:style w:type="table" w:styleId="501" w:customStyle="1">
     <w:name w:val="Plain Table 2"/>
-    <w:basedOn w:val="460"/>
+    <w:basedOn w:val="473"/>
     <w:uiPriority w:val="59"/>
     <w:tblPr>
       <w:tblBorders>
@@ -1659,9 +1627,9 @@
       </w:rPr>
     </w:tblStylePr>
   </w:style>
-  <w:style w:type="table" w:styleId="489" w:customStyle="1">
+  <w:style w:type="table" w:styleId="502" w:customStyle="1">
     <w:name w:val="Plain Table 3"/>
-    <w:basedOn w:val="460"/>
+    <w:basedOn w:val="473"/>
     <w:uiPriority w:val="99"/>
     <w:tblPr>
       <w:tblStyleRowBandSize w:val="1"/>
@@ -1732,9 +1700,9 @@
       </w:rPr>
     </w:tblStylePr>
   </w:style>
-  <w:style w:type="table" w:styleId="490" w:customStyle="1">
+  <w:style w:type="table" w:styleId="503" w:customStyle="1">
     <w:name w:val="Plain Table 4"/>
-    <w:basedOn w:val="460"/>
+    <w:basedOn w:val="473"/>
     <w:uiPriority w:val="99"/>
     <w:tblPr>
       <w:tblStyleRowBandSize w:val="1"/>
@@ -1785,9 +1753,9 @@
       </w:rPr>
     </w:tblStylePr>
   </w:style>
-  <w:style w:type="table" w:styleId="491" w:customStyle="1">
+  <w:style w:type="table" w:styleId="504" w:customStyle="1">
     <w:name w:val="Plain Table 5"/>
-    <w:basedOn w:val="460"/>
+    <w:basedOn w:val="473"/>
     <w:uiPriority w:val="99"/>
     <w:tblPr>
       <w:tblStyleRowBandSize w:val="1"/>
@@ -1869,9 +1837,9 @@
       </w:tcPr>
     </w:tblStylePr>
   </w:style>
-  <w:style w:type="table" w:styleId="492" w:customStyle="1">
+  <w:style w:type="table" w:styleId="505" w:customStyle="1">
     <w:name w:val="Grid Table 1 Light"/>
-    <w:basedOn w:val="460"/>
+    <w:basedOn w:val="473"/>
     <w:uiPriority w:val="99"/>
     <w:tblPr>
       <w:tblStyleRowBandSize w:val="1"/>
@@ -1930,9 +1898,9 @@
       </w:rPr>
     </w:tblStylePr>
   </w:style>
-  <w:style w:type="table" w:styleId="493" w:customStyle="1">
+  <w:style w:type="table" w:styleId="506" w:customStyle="1">
     <w:name w:val="Grid Table 1 Light - Accent 1"/>
-    <w:basedOn w:val="460"/>
+    <w:basedOn w:val="473"/>
     <w:uiPriority w:val="99"/>
     <w:tblPr>
       <w:tblStyleRowBandSize w:val="1"/>
@@ -1991,9 +1959,9 @@
       </w:rPr>
     </w:tblStylePr>
   </w:style>
-  <w:style w:type="table" w:styleId="494" w:customStyle="1">
+  <w:style w:type="table" w:styleId="507" w:customStyle="1">
     <w:name w:val="Grid Table 1 Light - Accent 2"/>
-    <w:basedOn w:val="460"/>
+    <w:basedOn w:val="473"/>
     <w:uiPriority w:val="99"/>
     <w:tblPr>
       <w:tblStyleRowBandSize w:val="1"/>
@@ -2052,9 +2020,9 @@
       </w:rPr>
     </w:tblStylePr>
   </w:style>
-  <w:style w:type="table" w:styleId="495" w:customStyle="1">
+  <w:style w:type="table" w:styleId="508" w:customStyle="1">
     <w:name w:val="Grid Table 1 Light - Accent 3"/>
-    <w:basedOn w:val="460"/>
+    <w:basedOn w:val="473"/>
     <w:uiPriority w:val="99"/>
     <w:tblPr>
       <w:tblStyleRowBandSize w:val="1"/>
@@ -2113,9 +2081,9 @@
       </w:rPr>
     </w:tblStylePr>
   </w:style>
-  <w:style w:type="table" w:styleId="496" w:customStyle="1">
+  <w:style w:type="table" w:styleId="509" w:customStyle="1">
     <w:name w:val="Grid Table 1 Light - Accent 4"/>
-    <w:basedOn w:val="460"/>
+    <w:basedOn w:val="473"/>
     <w:uiPriority w:val="99"/>
     <w:tblPr>
       <w:tblStyleRowBandSize w:val="1"/>
@@ -2174,9 +2142,9 @@
       </w:rPr>
     </w:tblStylePr>
   </w:style>
-  <w:style w:type="table" w:styleId="497" w:customStyle="1">
+  <w:style w:type="table" w:styleId="510" w:customStyle="1">
     <w:name w:val="Grid Table 1 Light - Accent 5"/>
-    <w:basedOn w:val="460"/>
+    <w:basedOn w:val="473"/>
     <w:uiPriority w:val="99"/>
     <w:tblPr>
       <w:tblStyleRowBandSize w:val="1"/>
@@ -2235,9 +2203,9 @@
       </w:rPr>
     </w:tblStylePr>
   </w:style>
-  <w:style w:type="table" w:styleId="498" w:customStyle="1">
+  <w:style w:type="table" w:styleId="511" w:customStyle="1">
     <w:name w:val="Grid Table 1 Light - Accent 6"/>
-    <w:basedOn w:val="460"/>
+    <w:basedOn w:val="473"/>
     <w:uiPriority w:val="99"/>
     <w:tblPr>
       <w:tblStyleRowBandSize w:val="1"/>
@@ -2296,9 +2264,9 @@
       </w:rPr>
     </w:tblStylePr>
   </w:style>
-  <w:style w:type="table" w:styleId="499" w:customStyle="1">
+  <w:style w:type="table" w:styleId="512" w:customStyle="1">
     <w:name w:val="Grid Table 2"/>
-    <w:basedOn w:val="460"/>
+    <w:basedOn w:val="473"/>
     <w:uiPriority w:val="99"/>
     <w:tblPr>
       <w:tblStyleRowBandSize w:val="1"/>
@@ -2372,9 +2340,9 @@
       </w:tcPr>
     </w:tblStylePr>
   </w:style>
-  <w:style w:type="table" w:styleId="500" w:customStyle="1">
+  <w:style w:type="table" w:styleId="513" w:customStyle="1">
     <w:name w:val="Grid Table 2 - Accent 1"/>
-    <w:basedOn w:val="460"/>
+    <w:basedOn w:val="473"/>
     <w:uiPriority w:val="99"/>
     <w:tblPr>
       <w:tblStyleRowBandSize w:val="1"/>
@@ -2448,9 +2416,9 @@
       </w:tcPr>
     </w:tblStylePr>
   </w:style>
-  <w:style w:type="table" w:styleId="501" w:customStyle="1">
+  <w:style w:type="table" w:styleId="514" w:customStyle="1">
     <w:name w:val="Grid Table 2 - Accent 2"/>
-    <w:basedOn w:val="460"/>
+    <w:basedOn w:val="473"/>
     <w:uiPriority w:val="99"/>
     <w:tblPr>
       <w:tblStyleRowBandSize w:val="1"/>
@@ -2524,9 +2492,9 @@
       </w:tcPr>
     </w:tblStylePr>
   </w:style>
-  <w:style w:type="table" w:styleId="502" w:customStyle="1">
+  <w:style w:type="table" w:styleId="515" w:customStyle="1">
     <w:name w:val="Grid Table 2 - Accent 3"/>
-    <w:basedOn w:val="460"/>
+    <w:basedOn w:val="473"/>
     <w:uiPriority w:val="99"/>
     <w:tblPr>
       <w:tblStyleRowBandSize w:val="1"/>
@@ -2600,9 +2568,9 @@
       </w:tcPr>
     </w:tblStylePr>
   </w:style>
-  <w:style w:type="table" w:styleId="503" w:customStyle="1">
+  <w:style w:type="table" w:styleId="516" w:customStyle="1">
     <w:name w:val="Grid Table 2 - Accent 4"/>
-    <w:basedOn w:val="460"/>
+    <w:basedOn w:val="473"/>
     <w:uiPriority w:val="99"/>
     <w:tblPr>
       <w:tblStyleRowBandSize w:val="1"/>
@@ -2676,9 +2644,9 @@
       </w:tcPr>
     </w:tblStylePr>
   </w:style>
-  <w:style w:type="table" w:styleId="504" w:customStyle="1">
+  <w:style w:type="table" w:styleId="517" w:customStyle="1">
     <w:name w:val="Grid Table 2 - Accent 5"/>
-    <w:basedOn w:val="460"/>
+    <w:basedOn w:val="473"/>
     <w:uiPriority w:val="99"/>
     <w:tblPr>
       <w:tblStyleRowBandSize w:val="1"/>
@@ -2752,9 +2720,9 @@
       </w:tcPr>
     </w:tblStylePr>
   </w:style>
-  <w:style w:type="table" w:styleId="505" w:customStyle="1">
+  <w:style w:type="table" w:styleId="518" w:customStyle="1">
     <w:name w:val="Grid Table 2 - Accent 6"/>
-    <w:basedOn w:val="460"/>
+    <w:basedOn w:val="473"/>
     <w:uiPriority w:val="99"/>
     <w:tblPr>
       <w:tblStyleRowBandSize w:val="1"/>
@@ -2828,9 +2796,9 @@
       </w:tcPr>
     </w:tblStylePr>
   </w:style>
-  <w:style w:type="table" w:styleId="506" w:customStyle="1">
+  <w:style w:type="table" w:styleId="519" w:customStyle="1">
     <w:name w:val="Grid Table 3"/>
-    <w:basedOn w:val="460"/>
+    <w:basedOn w:val="473"/>
     <w:uiPriority w:val="99"/>
     <w:tblPr>
       <w:tblStyleRowBandSize w:val="1"/>
@@ -2925,9 +2893,9 @@
       </w:tcPr>
     </w:tblStylePr>
   </w:style>
-  <w:style w:type="table" w:styleId="507" w:customStyle="1">
+  <w:style w:type="table" w:styleId="520" w:customStyle="1">
     <w:name w:val="Grid Table 3 - Accent 1"/>
-    <w:basedOn w:val="460"/>
+    <w:basedOn w:val="473"/>
     <w:uiPriority w:val="99"/>
     <w:tblPr>
       <w:tblStyleRowBandSize w:val="1"/>
@@ -3022,9 +2990,9 @@
       </w:tcPr>
     </w:tblStylePr>
   </w:style>
-  <w:style w:type="table" w:styleId="508" w:customStyle="1">
+  <w:style w:type="table" w:styleId="521" w:customStyle="1">
     <w:name w:val="Grid Table 3 - Accent 2"/>
-    <w:basedOn w:val="460"/>
+    <w:basedOn w:val="473"/>
     <w:uiPriority w:val="99"/>
     <w:tblPr>
       <w:tblStyleRowBandSize w:val="1"/>
@@ -3119,9 +3087,9 @@
       </w:tcPr>
     </w:tblStylePr>
   </w:style>
-  <w:style w:type="table" w:styleId="509" w:customStyle="1">
+  <w:style w:type="table" w:styleId="522" w:customStyle="1">
     <w:name w:val="Grid Table 3 - Accent 3"/>
-    <w:basedOn w:val="460"/>
+    <w:basedOn w:val="473"/>
     <w:uiPriority w:val="99"/>
     <w:tblPr>
       <w:tblStyleRowBandSize w:val="1"/>
@@ -3216,9 +3184,9 @@
       </w:tcPr>
     </w:tblStylePr>
   </w:style>
-  <w:style w:type="table" w:styleId="510" w:customStyle="1">
+  <w:style w:type="table" w:styleId="523" w:customStyle="1">
     <w:name w:val="Grid Table 3 - Accent 4"/>
-    <w:basedOn w:val="460"/>
+    <w:basedOn w:val="473"/>
     <w:uiPriority w:val="99"/>
     <w:tblPr>
       <w:tblStyleRowBandSize w:val="1"/>
@@ -3313,9 +3281,9 @@
       </w:tcPr>
     </w:tblStylePr>
   </w:style>
-  <w:style w:type="table" w:styleId="511" w:customStyle="1">
+  <w:style w:type="table" w:styleId="524" w:customStyle="1">
     <w:name w:val="Grid Table 3 - Accent 5"/>
-    <w:basedOn w:val="460"/>
+    <w:basedOn w:val="473"/>
     <w:uiPriority w:val="99"/>
     <w:tblPr>
       <w:tblStyleRowBandSize w:val="1"/>
@@ -3410,9 +3378,9 @@
       </w:tcPr>
     </w:tblStylePr>
   </w:style>
-  <w:style w:type="table" w:styleId="512" w:customStyle="1">
+  <w:style w:type="table" w:styleId="525" w:customStyle="1">
     <w:name w:val="Grid Table 3 - Accent 6"/>
-    <w:basedOn w:val="460"/>
+    <w:basedOn w:val="473"/>
     <w:uiPriority w:val="99"/>
     <w:tblPr>
       <w:tblStyleRowBandSize w:val="1"/>
@@ -3507,9 +3475,9 @@
       </w:tcPr>
     </w:tblStylePr>
   </w:style>
-  <w:style w:type="table" w:styleId="513" w:customStyle="1">
+  <w:style w:type="table" w:styleId="526" w:customStyle="1">
     <w:name w:val="Grid Table 4"/>
-    <w:basedOn w:val="460"/>
+    <w:basedOn w:val="473"/>
     <w:uiPriority w:val="59"/>
     <w:tblPr>
       <w:tblStyleRowBandSize w:val="1"/>
@@ -3584,9 +3552,9 @@
       </w:tcPr>
     </w:tblStylePr>
   </w:style>
-  <w:style w:type="table" w:styleId="514" w:customStyle="1">
+  <w:style w:type="table" w:styleId="527" w:customStyle="1">
     <w:name w:val="Grid Table 4 - Accent 1"/>
-    <w:basedOn w:val="460"/>
+    <w:basedOn w:val="473"/>
     <w:uiPriority w:val="59"/>
     <w:tblPr>
       <w:tblStyleRowBandSize w:val="1"/>
@@ -3661,9 +3629,9 @@
       </w:tcPr>
     </w:tblStylePr>
   </w:style>
-  <w:style w:type="table" w:styleId="515" w:customStyle="1">
+  <w:style w:type="table" w:styleId="528" w:customStyle="1">
     <w:name w:val="Grid Table 4 - Accent 2"/>
-    <w:basedOn w:val="460"/>
+    <w:basedOn w:val="473"/>
     <w:uiPriority w:val="59"/>
     <w:tblPr>
       <w:tblStyleRowBandSize w:val="1"/>
@@ -3738,9 +3706,9 @@
       </w:tcPr>
     </w:tblStylePr>
   </w:style>
-  <w:style w:type="table" w:styleId="516" w:customStyle="1">
+  <w:style w:type="table" w:styleId="529" w:customStyle="1">
     <w:name w:val="Grid Table 4 - Accent 3"/>
-    <w:basedOn w:val="460"/>
+    <w:basedOn w:val="473"/>
     <w:uiPriority w:val="59"/>
     <w:tblPr>
       <w:tblStyleRowBandSize w:val="1"/>
@@ -3815,9 +3783,9 @@
       </w:tcPr>
     </w:tblStylePr>
   </w:style>
-  <w:style w:type="table" w:styleId="517" w:customStyle="1">
+  <w:style w:type="table" w:styleId="530" w:customStyle="1">
     <w:name w:val="Grid Table 4 - Accent 4"/>
-    <w:basedOn w:val="460"/>
+    <w:basedOn w:val="473"/>
     <w:uiPriority w:val="59"/>
     <w:tblPr>
       <w:tblStyleRowBandSize w:val="1"/>
@@ -3892,9 +3860,9 @@
       </w:tcPr>
     </w:tblStylePr>
   </w:style>
-  <w:style w:type="table" w:styleId="518" w:customStyle="1">
+  <w:style w:type="table" w:styleId="531" w:customStyle="1">
     <w:name w:val="Grid Table 4 - Accent 5"/>
-    <w:basedOn w:val="460"/>
+    <w:basedOn w:val="473"/>
     <w:uiPriority w:val="59"/>
     <w:tblPr>
       <w:tblStyleRowBandSize w:val="1"/>
@@ -3969,9 +3937,9 @@
       </w:tcPr>
     </w:tblStylePr>
   </w:style>
-  <w:style w:type="table" w:styleId="519" w:customStyle="1">
+  <w:style w:type="table" w:styleId="532" w:customStyle="1">
     <w:name w:val="Grid Table 4 - Accent 6"/>
-    <w:basedOn w:val="460"/>
+    <w:basedOn w:val="473"/>
     <w:uiPriority w:val="59"/>
     <w:tblPr>
       <w:tblStyleRowBandSize w:val="1"/>
@@ -4046,9 +4014,9 @@
       </w:tcPr>
     </w:tblStylePr>
   </w:style>
-  <w:style w:type="table" w:styleId="520" w:customStyle="1">
+  <w:style w:type="table" w:styleId="533" w:customStyle="1">
     <w:name w:val="Grid Table 5 Dark"/>
-    <w:basedOn w:val="460"/>
+    <w:basedOn w:val="473"/>
     <w:uiPriority w:val="99"/>
     <w:tblPr>
       <w:tblStyleRowBandSize w:val="1"/>
@@ -4121,9 +4089,9 @@
       </w:tcPr>
     </w:tblStylePr>
   </w:style>
-  <w:style w:type="table" w:styleId="521" w:customStyle="1">
+  <w:style w:type="table" w:styleId="534" w:customStyle="1">
     <w:name w:val="Grid Table 5 Dark- Accent 1"/>
-    <w:basedOn w:val="460"/>
+    <w:basedOn w:val="473"/>
     <w:uiPriority w:val="99"/>
     <w:tblPr>
       <w:tblStyleRowBandSize w:val="1"/>
@@ -4196,9 +4164,9 @@
       </w:tcPr>
     </w:tblStylePr>
   </w:style>
-  <w:style w:type="table" w:styleId="522" w:customStyle="1">
+  <w:style w:type="table" w:styleId="535" w:customStyle="1">
     <w:name w:val="Grid Table 5 Dark - Accent 2"/>
-    <w:basedOn w:val="460"/>
+    <w:basedOn w:val="473"/>
     <w:uiPriority w:val="99"/>
     <w:tblPr>
       <w:tblStyleRowBandSize w:val="1"/>
@@ -4271,9 +4239,9 @@
       </w:tcPr>
     </w:tblStylePr>
   </w:style>
-  <w:style w:type="table" w:styleId="523" w:customStyle="1">
+  <w:style w:type="table" w:styleId="536" w:customStyle="1">
     <w:name w:val="Grid Table 5 Dark - Accent 3"/>
-    <w:basedOn w:val="460"/>
+    <w:basedOn w:val="473"/>
     <w:uiPriority w:val="99"/>
     <w:tblPr>
       <w:tblStyleRowBandSize w:val="1"/>
@@ -4346,9 +4314,9 @@
       </w:tcPr>
     </w:tblStylePr>
   </w:style>
-  <w:style w:type="table" w:styleId="524" w:customStyle="1">
+  <w:style w:type="table" w:styleId="537" w:customStyle="1">
     <w:name w:val="Grid Table 5 Dark- Accent 4"/>
-    <w:basedOn w:val="460"/>
+    <w:basedOn w:val="473"/>
     <w:uiPriority w:val="99"/>
     <w:tblPr>
       <w:tblStyleRowBandSize w:val="1"/>
@@ -4421,9 +4389,9 @@
       </w:tcPr>
     </w:tblStylePr>
   </w:style>
-  <w:style w:type="table" w:styleId="525" w:customStyle="1">
+  <w:style w:type="table" w:styleId="538" w:customStyle="1">
     <w:name w:val="Grid Table 5 Dark - Accent 5"/>
-    <w:basedOn w:val="460"/>
+    <w:basedOn w:val="473"/>
     <w:uiPriority w:val="99"/>
     <w:tblPr>
       <w:tblStyleRowBandSize w:val="1"/>
@@ -4496,9 +4464,9 @@
       </w:tcPr>
     </w:tblStylePr>
   </w:style>
-  <w:style w:type="table" w:styleId="526" w:customStyle="1">
+  <w:style w:type="table" w:styleId="539" w:customStyle="1">
     <w:name w:val="Grid Table 5 Dark - Accent 6"/>
-    <w:basedOn w:val="460"/>
+    <w:basedOn w:val="473"/>
     <w:uiPriority w:val="99"/>
     <w:tblPr>
       <w:tblStyleRowBandSize w:val="1"/>
@@ -4571,9 +4539,9 @@
       </w:tcPr>
     </w:tblStylePr>
   </w:style>
-  <w:style w:type="table" w:styleId="527" w:customStyle="1">
+  <w:style w:type="table" w:styleId="540" w:customStyle="1">
     <w:name w:val="Grid Table 6 Colorful"/>
-    <w:basedOn w:val="460"/>
+    <w:basedOn w:val="473"/>
     <w:uiPriority w:val="99"/>
     <w:tblPr>
       <w:tblStyleRowBandSize w:val="1"/>
@@ -4639,9 +4607,9 @@
       </w:rPr>
     </w:tblStylePr>
   </w:style>
-  <w:style w:type="table" w:styleId="528" w:customStyle="1">
+  <w:style w:type="table" w:styleId="541" w:customStyle="1">
     <w:name w:val="Grid Table 6 Colorful - Accent 1"/>
-    <w:basedOn w:val="460"/>
+    <w:basedOn w:val="473"/>
     <w:uiPriority w:val="99"/>
     <w:tblPr>
       <w:tblStyleRowBandSize w:val="1"/>
@@ -4707,9 +4675,9 @@
       </w:rPr>
     </w:tblStylePr>
   </w:style>
-  <w:style w:type="table" w:styleId="529" w:customStyle="1">
+  <w:style w:type="table" w:styleId="542" w:customStyle="1">
     <w:name w:val="Grid Table 6 Colorful - Accent 2"/>
-    <w:basedOn w:val="460"/>
+    <w:basedOn w:val="473"/>
     <w:uiPriority w:val="99"/>
     <w:tblPr>
       <w:tblStyleRowBandSize w:val="1"/>
@@ -4775,9 +4743,9 @@
       </w:rPr>
     </w:tblStylePr>
   </w:style>
-  <w:style w:type="table" w:styleId="530" w:customStyle="1">
+  <w:style w:type="table" w:styleId="543" w:customStyle="1">
     <w:name w:val="Grid Table 6 Colorful - Accent 3"/>
-    <w:basedOn w:val="460"/>
+    <w:basedOn w:val="473"/>
     <w:uiPriority w:val="99"/>
     <w:tblPr>
       <w:tblStyleRowBandSize w:val="1"/>
@@ -4843,9 +4811,9 @@
       </w:rPr>
     </w:tblStylePr>
   </w:style>
-  <w:style w:type="table" w:styleId="531" w:customStyle="1">
+  <w:style w:type="table" w:styleId="544" w:customStyle="1">
     <w:name w:val="Grid Table 6 Colorful - Accent 4"/>
-    <w:basedOn w:val="460"/>
+    <w:basedOn w:val="473"/>
     <w:uiPriority w:val="99"/>
     <w:tblPr>
       <w:tblStyleRowBandSize w:val="1"/>
@@ -4911,9 +4879,9 @@
       </w:rPr>
     </w:tblStylePr>
   </w:style>
-  <w:style w:type="table" w:styleId="532" w:customStyle="1">
+  <w:style w:type="table" w:styleId="545" w:customStyle="1">
     <w:name w:val="Grid Table 6 Colorful - Accent 5"/>
-    <w:basedOn w:val="460"/>
+    <w:basedOn w:val="473"/>
     <w:uiPriority w:val="99"/>
     <w:tblPr>
       <w:tblStyleRowBandSize w:val="1"/>
@@ -4979,9 +4947,9 @@
       </w:rPr>
     </w:tblStylePr>
   </w:style>
-  <w:style w:type="table" w:styleId="533" w:customStyle="1">
+  <w:style w:type="table" w:styleId="546" w:customStyle="1">
     <w:name w:val="Grid Table 6 Colorful - Accent 6"/>
-    <w:basedOn w:val="460"/>
+    <w:basedOn w:val="473"/>
     <w:uiPriority w:val="99"/>
     <w:tblPr>
       <w:tblStyleRowBandSize w:val="1"/>
@@ -5047,9 +5015,9 @@
       </w:rPr>
     </w:tblStylePr>
   </w:style>
-  <w:style w:type="table" w:styleId="534" w:customStyle="1">
+  <w:style w:type="table" w:styleId="547" w:customStyle="1">
     <w:name w:val="Grid Table 7 Colorful"/>
-    <w:basedOn w:val="460"/>
+    <w:basedOn w:val="473"/>
     <w:uiPriority w:val="99"/>
     <w:tblPr>
       <w:tblStyleRowBandSize w:val="1"/>
@@ -5155,9 +5123,9 @@
       </w:tcPr>
     </w:tblStylePr>
   </w:style>
-  <w:style w:type="table" w:styleId="535" w:customStyle="1">
+  <w:style w:type="table" w:styleId="548" w:customStyle="1">
     <w:name w:val="Grid Table 7 Colorful - Accent 1"/>
-    <w:basedOn w:val="460"/>
+    <w:basedOn w:val="473"/>
     <w:uiPriority w:val="99"/>
     <w:tblPr>
       <w:tblStyleRowBandSize w:val="1"/>
@@ -5263,9 +5231,9 @@
       </w:tcPr>
     </w:tblStylePr>
   </w:style>
-  <w:style w:type="table" w:styleId="536" w:customStyle="1">
+  <w:style w:type="table" w:styleId="549" w:customStyle="1">
     <w:name w:val="Grid Table 7 Colorful - Accent 2"/>
-    <w:basedOn w:val="460"/>
+    <w:basedOn w:val="473"/>
     <w:uiPriority w:val="99"/>
     <w:tblPr>
       <w:tblStyleRowBandSize w:val="1"/>
@@ -5371,9 +5339,9 @@
       </w:tcPr>
     </w:tblStylePr>
   </w:style>
-  <w:style w:type="table" w:styleId="537" w:customStyle="1">
+  <w:style w:type="table" w:styleId="550" w:customStyle="1">
     <w:name w:val="Grid Table 7 Colorful - Accent 3"/>
-    <w:basedOn w:val="460"/>
+    <w:basedOn w:val="473"/>
     <w:uiPriority w:val="99"/>
     <w:tblPr>
       <w:tblStyleRowBandSize w:val="1"/>
@@ -5479,9 +5447,9 @@
       </w:tcPr>
     </w:tblStylePr>
   </w:style>
-  <w:style w:type="table" w:styleId="538" w:customStyle="1">
+  <w:style w:type="table" w:styleId="551" w:customStyle="1">
     <w:name w:val="Grid Table 7 Colorful - Accent 4"/>
-    <w:basedOn w:val="460"/>
+    <w:basedOn w:val="473"/>
     <w:uiPriority w:val="99"/>
     <w:tblPr>
       <w:tblStyleRowBandSize w:val="1"/>
@@ -5587,9 +5555,9 @@
       </w:tcPr>
     </w:tblStylePr>
   </w:style>
-  <w:style w:type="table" w:styleId="539" w:customStyle="1">
+  <w:style w:type="table" w:styleId="552" w:customStyle="1">
     <w:name w:val="Grid Table 7 Colorful - Accent 5"/>
-    <w:basedOn w:val="460"/>
+    <w:basedOn w:val="473"/>
     <w:uiPriority w:val="99"/>
     <w:tblPr>
       <w:tblStyleRowBandSize w:val="1"/>
@@ -5695,9 +5663,9 @@
       </w:tcPr>
     </w:tblStylePr>
   </w:style>
-  <w:style w:type="table" w:styleId="540" w:customStyle="1">
+  <w:style w:type="table" w:styleId="553" w:customStyle="1">
     <w:name w:val="Grid Table 7 Colorful - Accent 6"/>
-    <w:basedOn w:val="460"/>
+    <w:basedOn w:val="473"/>
     <w:uiPriority w:val="99"/>
     <w:tblPr>
       <w:tblStyleRowBandSize w:val="1"/>
@@ -5803,9 +5771,9 @@
       </w:tcPr>
     </w:tblStylePr>
   </w:style>
-  <w:style w:type="table" w:styleId="541" w:customStyle="1">
+  <w:style w:type="table" w:styleId="554" w:customStyle="1">
     <w:name w:val="List Table 1 Light"/>
-    <w:basedOn w:val="460"/>
+    <w:basedOn w:val="473"/>
     <w:uiPriority w:val="99"/>
     <w:tblPr>
       <w:tblStyleRowBandSize w:val="1"/>
@@ -5862,9 +5830,9 @@
       </w:tcPr>
     </w:tblStylePr>
   </w:style>
-  <w:style w:type="table" w:styleId="542" w:customStyle="1">
+  <w:style w:type="table" w:styleId="555" w:customStyle="1">
     <w:name w:val="List Table 1 Light - Accent 1"/>
-    <w:basedOn w:val="460"/>
+    <w:basedOn w:val="473"/>
     <w:uiPriority w:val="99"/>
     <w:tblPr>
       <w:tblStyleRowBandSize w:val="1"/>
@@ -5921,9 +5889,9 @@
       </w:tcPr>
     </w:tblStylePr>
   </w:style>
-  <w:style w:type="table" w:styleId="543" w:customStyle="1">
+  <w:style w:type="table" w:styleId="556" w:customStyle="1">
     <w:name w:val="List Table 1 Light - Accent 2"/>
-    <w:basedOn w:val="460"/>
+    <w:basedOn w:val="473"/>
     <w:uiPriority w:val="99"/>
     <w:tblPr>
       <w:tblStyleRowBandSize w:val="1"/>
@@ -5980,9 +5948,9 @@
       </w:tcPr>
     </w:tblStylePr>
   </w:style>
-  <w:style w:type="table" w:styleId="544" w:customStyle="1">
+  <w:style w:type="table" w:styleId="557" w:customStyle="1">
     <w:name w:val="List Table 1 Light - Accent 3"/>
-    <w:basedOn w:val="460"/>
+    <w:basedOn w:val="473"/>
     <w:uiPriority w:val="99"/>
     <w:tblPr>
       <w:tblStyleRowBandSize w:val="1"/>
@@ -6039,9 +6007,9 @@
       </w:tcPr>
     </w:tblStylePr>
   </w:style>
-  <w:style w:type="table" w:styleId="545" w:customStyle="1">
+  <w:style w:type="table" w:styleId="558" w:customStyle="1">
     <w:name w:val="List Table 1 Light - Accent 4"/>
-    <w:basedOn w:val="460"/>
+    <w:basedOn w:val="473"/>
     <w:uiPriority w:val="99"/>
     <w:tblPr>
       <w:tblStyleRowBandSize w:val="1"/>
@@ -6098,9 +6066,9 @@
       </w:tcPr>
     </w:tblStylePr>
   </w:style>
-  <w:style w:type="table" w:styleId="546" w:customStyle="1">
+  <w:style w:type="table" w:styleId="559" w:customStyle="1">
     <w:name w:val="List Table 1 Light - Accent 5"/>
-    <w:basedOn w:val="460"/>
+    <w:basedOn w:val="473"/>
     <w:uiPriority w:val="99"/>
     <w:tblPr>
       <w:tblStyleRowBandSize w:val="1"/>
@@ -6157,9 +6125,9 @@
       </w:tcPr>
     </w:tblStylePr>
   </w:style>
-  <w:style w:type="table" w:styleId="547" w:customStyle="1">
+  <w:style w:type="table" w:styleId="560" w:customStyle="1">
     <w:name w:val="List Table 1 Light - Accent 6"/>
-    <w:basedOn w:val="460"/>
+    <w:basedOn w:val="473"/>
     <w:uiPriority w:val="99"/>
     <w:tblPr>
       <w:tblStyleRowBandSize w:val="1"/>
@@ -6216,9 +6184,9 @@
       </w:tcPr>
     </w:tblStylePr>
   </w:style>
-  <w:style w:type="table" w:styleId="548" w:customStyle="1">
+  <w:style w:type="table" w:styleId="561" w:customStyle="1">
     <w:name w:val="List Table 2"/>
-    <w:basedOn w:val="460"/>
+    <w:basedOn w:val="473"/>
     <w:uiPriority w:val="99"/>
     <w:tblPr>
       <w:tblStyleRowBandSize w:val="1"/>
@@ -6298,9 +6266,9 @@
       </w:tcPr>
     </w:tblStylePr>
   </w:style>
-  <w:style w:type="table" w:styleId="549" w:customStyle="1">
+  <w:style w:type="table" w:styleId="562" w:customStyle="1">
     <w:name w:val="List Table 2 - Accent 1"/>
-    <w:basedOn w:val="460"/>
+    <w:basedOn w:val="473"/>
     <w:uiPriority w:val="99"/>
     <w:tblPr>
       <w:tblStyleRowBandSize w:val="1"/>
@@ -6380,9 +6348,9 @@
       </w:tcPr>
     </w:tblStylePr>
   </w:style>
-  <w:style w:type="table" w:styleId="550" w:customStyle="1">
+  <w:style w:type="table" w:styleId="563" w:customStyle="1">
     <w:name w:val="List Table 2 - Accent 2"/>
-    <w:basedOn w:val="460"/>
+    <w:basedOn w:val="473"/>
     <w:uiPriority w:val="99"/>
     <w:tblPr>
       <w:tblStyleRowBandSize w:val="1"/>
@@ -6462,9 +6430,9 @@
       </w:tcPr>
     </w:tblStylePr>
   </w:style>
-  <w:style w:type="table" w:styleId="551" w:customStyle="1">
+  <w:style w:type="table" w:styleId="564" w:customStyle="1">
     <w:name w:val="List Table 2 - Accent 3"/>
-    <w:basedOn w:val="460"/>
+    <w:basedOn w:val="473"/>
     <w:uiPriority w:val="99"/>
     <w:tblPr>
       <w:tblStyleRowBandSize w:val="1"/>
@@ -6544,9 +6512,9 @@
       </w:tcPr>
     </w:tblStylePr>
   </w:style>
-  <w:style w:type="table" w:styleId="552" w:customStyle="1">
+  <w:style w:type="table" w:styleId="565" w:customStyle="1">
     <w:name w:val="List Table 2 - Accent 4"/>
-    <w:basedOn w:val="460"/>
+    <w:basedOn w:val="473"/>
     <w:uiPriority w:val="99"/>
     <w:tblPr>
       <w:tblStyleRowBandSize w:val="1"/>
@@ -6626,9 +6594,9 @@
       </w:tcPr>
     </w:tblStylePr>
   </w:style>
-  <w:style w:type="table" w:styleId="553" w:customStyle="1">
+  <w:style w:type="table" w:styleId="566" w:customStyle="1">
     <w:name w:val="List Table 2 - Accent 5"/>
-    <w:basedOn w:val="460"/>
+    <w:basedOn w:val="473"/>
     <w:uiPriority w:val="99"/>
     <w:tblPr>
       <w:tblStyleRowBandSize w:val="1"/>
@@ -6708,9 +6676,9 @@
       </w:tcPr>
     </w:tblStylePr>
   </w:style>
-  <w:style w:type="table" w:styleId="554" w:customStyle="1">
+  <w:style w:type="table" w:styleId="567" w:customStyle="1">
     <w:name w:val="List Table 2 - Accent 6"/>
-    <w:basedOn w:val="460"/>
+    <w:basedOn w:val="473"/>
     <w:uiPriority w:val="99"/>
     <w:tblPr>
       <w:tblStyleRowBandSize w:val="1"/>
@@ -6790,9 +6758,9 @@
       </w:tcPr>
     </w:tblStylePr>
   </w:style>
-  <w:style w:type="table" w:styleId="555" w:customStyle="1">
+  <w:style w:type="table" w:styleId="568" w:customStyle="1">
     <w:name w:val="List Table 3"/>
-    <w:basedOn w:val="460"/>
+    <w:basedOn w:val="473"/>
     <w:uiPriority w:val="99"/>
     <w:tblPr>
       <w:tblStyleRowBandSize w:val="1"/>
@@ -6860,9 +6828,9 @@
       </w:rPr>
     </w:tblStylePr>
   </w:style>
-  <w:style w:type="table" w:styleId="556" w:customStyle="1">
+  <w:style w:type="table" w:styleId="569" w:customStyle="1">
     <w:name w:val="List Table 3 - Accent 1"/>
-    <w:basedOn w:val="460"/>
+    <w:basedOn w:val="473"/>
     <w:uiPriority w:val="99"/>
     <w:tblPr>
       <w:tblStyleRowBandSize w:val="1"/>
@@ -6930,9 +6898,9 @@
       </w:rPr>
     </w:tblStylePr>
   </w:style>
-  <w:style w:type="table" w:styleId="557" w:customStyle="1">
+  <w:style w:type="table" w:styleId="570" w:customStyle="1">
     <w:name w:val="List Table 3 - Accent 2"/>
-    <w:basedOn w:val="460"/>
+    <w:basedOn w:val="473"/>
     <w:uiPriority w:val="99"/>
     <w:tblPr>
       <w:tblStyleRowBandSize w:val="1"/>
@@ -7000,9 +6968,9 @@
       </w:rPr>
     </w:tblStylePr>
   </w:style>
-  <w:style w:type="table" w:styleId="558" w:customStyle="1">
+  <w:style w:type="table" w:styleId="571" w:customStyle="1">
     <w:name w:val="List Table 3 - Accent 3"/>
-    <w:basedOn w:val="460"/>
+    <w:basedOn w:val="473"/>
     <w:uiPriority w:val="99"/>
     <w:tblPr>
       <w:tblStyleRowBandSize w:val="1"/>
@@ -7070,9 +7038,9 @@
       </w:rPr>
     </w:tblStylePr>
   </w:style>
-  <w:style w:type="table" w:styleId="559" w:customStyle="1">
+  <w:style w:type="table" w:styleId="572" w:customStyle="1">
     <w:name w:val="List Table 3 - Accent 4"/>
-    <w:basedOn w:val="460"/>
+    <w:basedOn w:val="473"/>
     <w:uiPriority w:val="99"/>
     <w:tblPr>
       <w:tblStyleRowBandSize w:val="1"/>
@@ -7140,9 +7108,9 @@
       </w:rPr>
     </w:tblStylePr>
   </w:style>
-  <w:style w:type="table" w:styleId="560" w:customStyle="1">
+  <w:style w:type="table" w:styleId="573" w:customStyle="1">
     <w:name w:val="List Table 3 - Accent 5"/>
-    <w:basedOn w:val="460"/>
+    <w:basedOn w:val="473"/>
     <w:uiPriority w:val="99"/>
     <w:tblPr>
       <w:tblStyleRowBandSize w:val="1"/>
@@ -7210,9 +7178,9 @@
       </w:rPr>
     </w:tblStylePr>
   </w:style>
-  <w:style w:type="table" w:styleId="561" w:customStyle="1">
+  <w:style w:type="table" w:styleId="574" w:customStyle="1">
     <w:name w:val="List Table 3 - Accent 6"/>
-    <w:basedOn w:val="460"/>
+    <w:basedOn w:val="473"/>
     <w:uiPriority w:val="99"/>
     <w:tblPr>
       <w:tblStyleRowBandSize w:val="1"/>
@@ -7280,9 +7248,9 @@
       </w:rPr>
     </w:tblStylePr>
   </w:style>
-  <w:style w:type="table" w:styleId="562" w:customStyle="1">
+  <w:style w:type="table" w:styleId="575" w:customStyle="1">
     <w:name w:val="List Table 4"/>
-    <w:basedOn w:val="460"/>
+    <w:basedOn w:val="473"/>
     <w:uiPriority w:val="99"/>
     <w:tblPr>
       <w:tblStyleRowBandSize w:val="1"/>
@@ -7345,9 +7313,9 @@
       </w:rPr>
     </w:tblStylePr>
   </w:style>
-  <w:style w:type="table" w:styleId="563" w:customStyle="1">
+  <w:style w:type="table" w:styleId="576" w:customStyle="1">
     <w:name w:val="List Table 4 - Accent 1"/>
-    <w:basedOn w:val="460"/>
+    <w:basedOn w:val="473"/>
     <w:uiPriority w:val="99"/>
     <w:tblPr>
       <w:tblStyleRowBandSize w:val="1"/>
@@ -7410,9 +7378,9 @@
       </w:rPr>
     </w:tblStylePr>
   </w:style>
-  <w:style w:type="table" w:styleId="564" w:customStyle="1">
+  <w:style w:type="table" w:styleId="577" w:customStyle="1">
     <w:name w:val="List Table 4 - Accent 2"/>
-    <w:basedOn w:val="460"/>
+    <w:basedOn w:val="473"/>
     <w:uiPriority w:val="99"/>
     <w:tblPr>
       <w:tblStyleRowBandSize w:val="1"/>
@@ -7475,9 +7443,9 @@
       </w:rPr>
     </w:tblStylePr>
   </w:style>
-  <w:style w:type="table" w:styleId="565" w:customStyle="1">
+  <w:style w:type="table" w:styleId="578" w:customStyle="1">
     <w:name w:val="List Table 4 - Accent 3"/>
-    <w:basedOn w:val="460"/>
+    <w:basedOn w:val="473"/>
     <w:uiPriority w:val="99"/>
     <w:tblPr>
       <w:tblStyleRowBandSize w:val="1"/>
@@ -7540,9 +7508,9 @@
       </w:rPr>
     </w:tblStylePr>
   </w:style>
-  <w:style w:type="table" w:styleId="566" w:customStyle="1">
+  <w:style w:type="table" w:styleId="579" w:customStyle="1">
     <w:name w:val="List Table 4 - Accent 4"/>
-    <w:basedOn w:val="460"/>
+    <w:basedOn w:val="473"/>
     <w:uiPriority w:val="99"/>
     <w:tblPr>
       <w:tblStyleRowBandSize w:val="1"/>
@@ -7605,9 +7573,9 @@
       </w:rPr>
     </w:tblStylePr>
   </w:style>
-  <w:style w:type="table" w:styleId="567" w:customStyle="1">
+  <w:style w:type="table" w:styleId="580" w:customStyle="1">
     <w:name w:val="List Table 4 - Accent 5"/>
-    <w:basedOn w:val="460"/>
+    <w:basedOn w:val="473"/>
     <w:uiPriority w:val="99"/>
     <w:tblPr>
       <w:tblStyleRowBandSize w:val="1"/>
@@ -7670,9 +7638,9 @@
       </w:rPr>
     </w:tblStylePr>
   </w:style>
-  <w:style w:type="table" w:styleId="568" w:customStyle="1">
+  <w:style w:type="table" w:styleId="581" w:customStyle="1">
     <w:name w:val="List Table 4 - Accent 6"/>
-    <w:basedOn w:val="460"/>
+    <w:basedOn w:val="473"/>
     <w:uiPriority w:val="99"/>
     <w:tblPr>
       <w:tblStyleRowBandSize w:val="1"/>
@@ -7735,9 +7703,9 @@
       </w:rPr>
     </w:tblStylePr>
   </w:style>
-  <w:style w:type="table" w:styleId="569" w:customStyle="1">
+  <w:style w:type="table" w:styleId="582" w:customStyle="1">
     <w:name w:val="List Table 5 Dark"/>
-    <w:basedOn w:val="460"/>
+    <w:basedOn w:val="473"/>
     <w:uiPriority w:val="99"/>
     <w:tblPr>
       <w:tblStyleRowBandSize w:val="1"/>
@@ -7831,9 +7799,9 @@
       </w:rPr>
     </w:tblStylePr>
   </w:style>
-  <w:style w:type="table" w:styleId="570" w:customStyle="1">
+  <w:style w:type="table" w:styleId="583" w:customStyle="1">
     <w:name w:val="List Table 5 Dark - Accent 1"/>
-    <w:basedOn w:val="460"/>
+    <w:basedOn w:val="473"/>
     <w:uiPriority w:val="99"/>
     <w:tblPr>
       <w:tblStyleRowBandSize w:val="1"/>
@@ -7927,9 +7895,9 @@
       </w:rPr>
     </w:tblStylePr>
   </w:style>
-  <w:style w:type="table" w:styleId="571" w:customStyle="1">
+  <w:style w:type="table" w:styleId="584" w:customStyle="1">
     <w:name w:val="List Table 5 Dark - Accent 2"/>
-    <w:basedOn w:val="460"/>
+    <w:basedOn w:val="473"/>
     <w:uiPriority w:val="99"/>
     <w:tblPr>
       <w:tblStyleRowBandSize w:val="1"/>
@@ -8023,9 +7991,9 @@
       </w:rPr>
     </w:tblStylePr>
   </w:style>
-  <w:style w:type="table" w:styleId="572" w:customStyle="1">
+  <w:style w:type="table" w:styleId="585" w:customStyle="1">
     <w:name w:val="List Table 5 Dark - Accent 3"/>
-    <w:basedOn w:val="460"/>
+    <w:basedOn w:val="473"/>
     <w:uiPriority w:val="99"/>
     <w:tblPr>
       <w:tblStyleRowBandSize w:val="1"/>
@@ -8119,9 +8087,9 @@
       </w:rPr>
     </w:tblStylePr>
   </w:style>
-  <w:style w:type="table" w:styleId="573" w:customStyle="1">
+  <w:style w:type="table" w:styleId="586" w:customStyle="1">
     <w:name w:val="List Table 5 Dark - Accent 4"/>
-    <w:basedOn w:val="460"/>
+    <w:basedOn w:val="473"/>
     <w:uiPriority w:val="99"/>
     <w:tblPr>
       <w:tblStyleRowBandSize w:val="1"/>
@@ -8215,9 +8183,9 @@
       </w:rPr>
     </w:tblStylePr>
   </w:style>
-  <w:style w:type="table" w:styleId="574" w:customStyle="1">
+  <w:style w:type="table" w:styleId="587" w:customStyle="1">
     <w:name w:val="List Table 5 Dark - Accent 5"/>
-    <w:basedOn w:val="460"/>
+    <w:basedOn w:val="473"/>
     <w:uiPriority w:val="99"/>
     <w:tblPr>
       <w:tblStyleRowBandSize w:val="1"/>
@@ -8311,9 +8279,9 @@
       </w:rPr>
     </w:tblStylePr>
   </w:style>
-  <w:style w:type="table" w:styleId="575" w:customStyle="1">
+  <w:style w:type="table" w:styleId="588" w:customStyle="1">
     <w:name w:val="List Table 5 Dark - Accent 6"/>
-    <w:basedOn w:val="460"/>
+    <w:basedOn w:val="473"/>
     <w:uiPriority w:val="99"/>
     <w:tblPr>
       <w:tblStyleRowBandSize w:val="1"/>
@@ -8407,9 +8375,9 @@
       </w:rPr>
     </w:tblStylePr>
   </w:style>
-  <w:style w:type="table" w:styleId="576" w:customStyle="1">
+  <w:style w:type="table" w:styleId="589" w:customStyle="1">
     <w:name w:val="List Table 6 Colorful"/>
-    <w:basedOn w:val="460"/>
+    <w:basedOn w:val="473"/>
     <w:uiPriority w:val="99"/>
     <w:tblPr>
       <w:tblStyleRowBandSize w:val="1"/>
@@ -8476,9 +8444,9 @@
       </w:tcPr>
     </w:tblStylePr>
   </w:style>
-  <w:style w:type="table" w:styleId="577" w:customStyle="1">
+  <w:style w:type="table" w:styleId="590" w:customStyle="1">
     <w:name w:val="List Table 6 Colorful - Accent 1"/>
-    <w:basedOn w:val="460"/>
+    <w:basedOn w:val="473"/>
     <w:uiPriority w:val="99"/>
     <w:tblPr>
       <w:tblStyleRowBandSize w:val="1"/>
@@ -8545,9 +8513,9 @@
       </w:tcPr>
     </w:tblStylePr>
   </w:style>
-  <w:style w:type="table" w:styleId="578" w:customStyle="1">
+  <w:style w:type="table" w:styleId="591" w:customStyle="1">
     <w:name w:val="List Table 6 Colorful - Accent 2"/>
-    <w:basedOn w:val="460"/>
+    <w:basedOn w:val="473"/>
     <w:uiPriority w:val="99"/>
     <w:tblPr>
       <w:tblStyleRowBandSize w:val="1"/>
@@ -8614,9 +8582,9 @@
       </w:tcPr>
     </w:tblStylePr>
   </w:style>
-  <w:style w:type="table" w:styleId="579" w:customStyle="1">
+  <w:style w:type="table" w:styleId="592" w:customStyle="1">
     <w:name w:val="List Table 6 Colorful - Accent 3"/>
-    <w:basedOn w:val="460"/>
+    <w:basedOn w:val="473"/>
     <w:uiPriority w:val="99"/>
     <w:tblPr>
       <w:tblStyleRowBandSize w:val="1"/>
@@ -8683,9 +8651,9 @@
       </w:tcPr>
     </w:tblStylePr>
   </w:style>
-  <w:style w:type="table" w:styleId="580" w:customStyle="1">
+  <w:style w:type="table" w:styleId="593" w:customStyle="1">
     <w:name w:val="List Table 6 Colorful - Accent 4"/>
-    <w:basedOn w:val="460"/>
+    <w:basedOn w:val="473"/>
     <w:uiPriority w:val="99"/>
     <w:tblPr>
       <w:tblStyleRowBandSize w:val="1"/>
@@ -8752,9 +8720,9 @@
       </w:tcPr>
     </w:tblStylePr>
   </w:style>
-  <w:style w:type="table" w:styleId="581" w:customStyle="1">
+  <w:style w:type="table" w:styleId="594" w:customStyle="1">
     <w:name w:val="List Table 6 Colorful - Accent 5"/>
-    <w:basedOn w:val="460"/>
+    <w:basedOn w:val="473"/>
     <w:uiPriority w:val="99"/>
     <w:tblPr>
       <w:tblStyleRowBandSize w:val="1"/>
@@ -8821,9 +8789,9 @@
       </w:tcPr>
     </w:tblStylePr>
   </w:style>
-  <w:style w:type="table" w:styleId="582" w:customStyle="1">
+  <w:style w:type="table" w:styleId="595" w:customStyle="1">
     <w:name w:val="List Table 6 Colorful - Accent 6"/>
-    <w:basedOn w:val="460"/>
+    <w:basedOn w:val="473"/>
     <w:uiPriority w:val="99"/>
     <w:tblPr>
       <w:tblStyleRowBandSize w:val="1"/>
@@ -8890,9 +8858,9 @@
       </w:tcPr>
     </w:tblStylePr>
   </w:style>
-  <w:style w:type="table" w:styleId="583" w:customStyle="1">
+  <w:style w:type="table" w:styleId="596" w:customStyle="1">
     <w:name w:val="List Table 7 Colorful"/>
-    <w:basedOn w:val="460"/>
+    <w:basedOn w:val="473"/>
     <w:uiPriority w:val="99"/>
     <w:tblPr>
       <w:tblStyleRowBandSize w:val="1"/>
@@ -8995,9 +8963,9 @@
       </w:tcPr>
     </w:tblStylePr>
   </w:style>
-  <w:style w:type="table" w:styleId="584" w:customStyle="1">
+  <w:style w:type="table" w:styleId="597" w:customStyle="1">
     <w:name w:val="List Table 7 Colorful - Accent 1"/>
-    <w:basedOn w:val="460"/>
+    <w:basedOn w:val="473"/>
     <w:uiPriority w:val="99"/>
     <w:tblPr>
       <w:tblStyleRowBandSize w:val="1"/>
@@ -9100,9 +9068,9 @@
       </w:tcPr>
     </w:tblStylePr>
   </w:style>
-  <w:style w:type="table" w:styleId="585" w:customStyle="1">
+  <w:style w:type="table" w:styleId="598" w:customStyle="1">
     <w:name w:val="List Table 7 Colorful - Accent 2"/>
-    <w:basedOn w:val="460"/>
+    <w:basedOn w:val="473"/>
     <w:uiPriority w:val="99"/>
     <w:tblPr>
       <w:tblStyleRowBandSize w:val="1"/>
@@ -9205,9 +9173,9 @@
       </w:tcPr>
     </w:tblStylePr>
   </w:style>
-  <w:style w:type="table" w:styleId="586" w:customStyle="1">
+  <w:style w:type="table" w:styleId="599" w:customStyle="1">
     <w:name w:val="List Table 7 Colorful - Accent 3"/>
-    <w:basedOn w:val="460"/>
+    <w:basedOn w:val="473"/>
     <w:uiPriority w:val="99"/>
     <w:tblPr>
       <w:tblStyleRowBandSize w:val="1"/>
@@ -9310,9 +9278,9 @@
       </w:tcPr>
     </w:tblStylePr>
   </w:style>
-  <w:style w:type="table" w:styleId="587" w:customStyle="1">
+  <w:style w:type="table" w:styleId="600" w:customStyle="1">
     <w:name w:val="List Table 7 Colorful - Accent 4"/>
-    <w:basedOn w:val="460"/>
+    <w:basedOn w:val="473"/>
     <w:uiPriority w:val="99"/>
     <w:tblPr>
       <w:tblStyleRowBandSize w:val="1"/>
@@ -9415,9 +9383,9 @@
       </w:tcPr>
     </w:tblStylePr>
   </w:style>
-  <w:style w:type="table" w:styleId="588" w:customStyle="1">
+  <w:style w:type="table" w:styleId="601" w:customStyle="1">
     <w:name w:val="List Table 7 Colorful - Accent 5"/>
-    <w:basedOn w:val="460"/>
+    <w:basedOn w:val="473"/>
     <w:uiPriority w:val="99"/>
     <w:tblPr>
       <w:tblStyleRowBandSize w:val="1"/>
@@ -9520,9 +9488,9 @@
       </w:tcPr>
     </w:tblStylePr>
   </w:style>
-  <w:style w:type="table" w:styleId="589" w:customStyle="1">
+  <w:style w:type="table" w:styleId="602" w:customStyle="1">
     <w:name w:val="List Table 7 Colorful - Accent 6"/>
-    <w:basedOn w:val="460"/>
+    <w:basedOn w:val="473"/>
     <w:uiPriority w:val="99"/>
     <w:tblPr>
       <w:tblStyleRowBandSize w:val="1"/>
@@ -9625,9 +9593,9 @@
       </w:tcPr>
     </w:tblStylePr>
   </w:style>
-  <w:style w:type="table" w:styleId="590" w:customStyle="1">
+  <w:style w:type="table" w:styleId="603" w:customStyle="1">
     <w:name w:val="Lined - Accent"/>
-    <w:basedOn w:val="460"/>
+    <w:basedOn w:val="473"/>
     <w:uiPriority w:val="99"/>
     <w:rPr>
       <w:color w:val="404040"/>
@@ -9714,9 +9682,9 @@
       </w:tcPr>
     </w:tblStylePr>
   </w:style>
-  <w:style w:type="table" w:styleId="591" w:customStyle="1">
+  <w:style w:type="table" w:styleId="604" w:customStyle="1">
     <w:name w:val="Lined - Accent 1"/>
-    <w:basedOn w:val="460"/>
+    <w:basedOn w:val="473"/>
     <w:uiPriority w:val="99"/>
     <w:rPr>
       <w:color w:val="404040"/>
@@ -9803,9 +9771,9 @@
       </w:tcPr>
     </w:tblStylePr>
   </w:style>
-  <w:style w:type="table" w:styleId="592" w:customStyle="1">
+  <w:style w:type="table" w:styleId="605" w:customStyle="1">
     <w:name w:val="Lined - Accent 2"/>
-    <w:basedOn w:val="460"/>
+    <w:basedOn w:val="473"/>
     <w:uiPriority w:val="99"/>
     <w:rPr>
       <w:color w:val="404040"/>
@@ -9892,9 +9860,9 @@
       </w:tcPr>
     </w:tblStylePr>
   </w:style>
-  <w:style w:type="table" w:styleId="593" w:customStyle="1">
+  <w:style w:type="table" w:styleId="606" w:customStyle="1">
     <w:name w:val="Lined - Accent 3"/>
-    <w:basedOn w:val="460"/>
+    <w:basedOn w:val="473"/>
     <w:uiPriority w:val="99"/>
     <w:rPr>
       <w:color w:val="404040"/>
@@ -9981,9 +9949,9 @@
       </w:tcPr>
     </w:tblStylePr>
   </w:style>
-  <w:style w:type="table" w:styleId="594" w:customStyle="1">
+  <w:style w:type="table" w:styleId="607" w:customStyle="1">
     <w:name w:val="Lined - Accent 4"/>
-    <w:basedOn w:val="460"/>
+    <w:basedOn w:val="473"/>
     <w:uiPriority w:val="99"/>
     <w:rPr>
       <w:color w:val="404040"/>
@@ -10070,9 +10038,9 @@
       </w:tcPr>
     </w:tblStylePr>
   </w:style>
-  <w:style w:type="table" w:styleId="595" w:customStyle="1">
+  <w:style w:type="table" w:styleId="608" w:customStyle="1">
     <w:name w:val="Lined - Accent 5"/>
-    <w:basedOn w:val="460"/>
+    <w:basedOn w:val="473"/>
     <w:uiPriority w:val="99"/>
     <w:rPr>
       <w:color w:val="404040"/>
@@ -10159,9 +10127,9 @@
       </w:tcPr>
     </w:tblStylePr>
   </w:style>
-  <w:style w:type="table" w:styleId="596" w:customStyle="1">
+  <w:style w:type="table" w:styleId="609" w:customStyle="1">
     <w:name w:val="Lined - Accent 6"/>
-    <w:basedOn w:val="460"/>
+    <w:basedOn w:val="473"/>
     <w:uiPriority w:val="99"/>
     <w:rPr>
       <w:color w:val="404040"/>
@@ -10248,9 +10216,9 @@
       </w:tcPr>
     </w:tblStylePr>
   </w:style>
-  <w:style w:type="table" w:styleId="597" w:customStyle="1">
+  <w:style w:type="table" w:styleId="610" w:customStyle="1">
     <w:name w:val="Bordered &amp; Lined - Accent"/>
-    <w:basedOn w:val="460"/>
+    <w:basedOn w:val="473"/>
     <w:uiPriority w:val="99"/>
     <w:rPr>
       <w:color w:val="404040"/>
@@ -10345,9 +10313,9 @@
       </w:tcPr>
     </w:tblStylePr>
   </w:style>
-  <w:style w:type="table" w:styleId="598" w:customStyle="1">
+  <w:style w:type="table" w:styleId="611" w:customStyle="1">
     <w:name w:val="Bordered &amp; Lined - Accent 1"/>
-    <w:basedOn w:val="460"/>
+    <w:basedOn w:val="473"/>
     <w:uiPriority w:val="99"/>
     <w:rPr>
       <w:color w:val="404040"/>
@@ -10442,9 +10410,9 @@
       </w:tcPr>
     </w:tblStylePr>
   </w:style>
-  <w:style w:type="table" w:styleId="599" w:customStyle="1">
+  <w:style w:type="table" w:styleId="612" w:customStyle="1">
     <w:name w:val="Bordered &amp; Lined - Accent 2"/>
-    <w:basedOn w:val="460"/>
+    <w:basedOn w:val="473"/>
     <w:uiPriority w:val="99"/>
     <w:rPr>
       <w:color w:val="404040"/>
@@ -10539,9 +10507,9 @@
       </w:tcPr>
     </w:tblStylePr>
   </w:style>
-  <w:style w:type="table" w:styleId="600" w:customStyle="1">
+  <w:style w:type="table" w:styleId="613" w:customStyle="1">
     <w:name w:val="Bordered &amp; Lined - Accent 3"/>
-    <w:basedOn w:val="460"/>
+    <w:basedOn w:val="473"/>
     <w:uiPriority w:val="99"/>
     <w:rPr>
       <w:color w:val="404040"/>
@@ -10636,9 +10604,9 @@
       </w:tcPr>
     </w:tblStylePr>
   </w:style>
-  <w:style w:type="table" w:styleId="601" w:customStyle="1">
+  <w:style w:type="table" w:styleId="614" w:customStyle="1">
     <w:name w:val="Bordered &amp; Lined - Accent 4"/>
-    <w:basedOn w:val="460"/>
+    <w:basedOn w:val="473"/>
     <w:uiPriority w:val="99"/>
     <w:rPr>
       <w:color w:val="404040"/>
@@ -10733,9 +10701,9 @@
       </w:tcPr>
     </w:tblStylePr>
   </w:style>
-  <w:style w:type="table" w:styleId="602" w:customStyle="1">
+  <w:style w:type="table" w:styleId="615" w:customStyle="1">
     <w:name w:val="Bordered &amp; Lined - Accent 5"/>
-    <w:basedOn w:val="460"/>
+    <w:basedOn w:val="473"/>
     <w:uiPriority w:val="99"/>
     <w:rPr>
       <w:color w:val="404040"/>
@@ -10830,9 +10798,9 @@
       </w:tcPr>
     </w:tblStylePr>
   </w:style>
-  <w:style w:type="table" w:styleId="603" w:customStyle="1">
+  <w:style w:type="table" w:styleId="616" w:customStyle="1">
     <w:name w:val="Bordered &amp; Lined - Accent 6"/>
-    <w:basedOn w:val="460"/>
+    <w:basedOn w:val="473"/>
     <w:uiPriority w:val="99"/>
     <w:rPr>
       <w:color w:val="404040"/>
@@ -10927,9 +10895,9 @@
       </w:tcPr>
     </w:tblStylePr>
   </w:style>
-  <w:style w:type="table" w:styleId="604" w:customStyle="1">
+  <w:style w:type="table" w:styleId="617" w:customStyle="1">
     <w:name w:val="Bordered"/>
-    <w:basedOn w:val="460"/>
+    <w:basedOn w:val="473"/>
     <w:uiPriority w:val="99"/>
     <w:tblPr>
       <w:tblStyleRowBandSize w:val="1"/>
@@ -11002,9 +10970,9 @@
       </w:tcPr>
     </w:tblStylePr>
   </w:style>
-  <w:style w:type="table" w:styleId="605" w:customStyle="1">
+  <w:style w:type="table" w:styleId="618" w:customStyle="1">
     <w:name w:val="Bordered - Accent 1"/>
-    <w:basedOn w:val="460"/>
+    <w:basedOn w:val="473"/>
     <w:uiPriority w:val="99"/>
     <w:tblPr>
       <w:tblStyleRowBandSize w:val="1"/>
@@ -11077,9 +11045,9 @@
       </w:tcPr>
     </w:tblStylePr>
   </w:style>
-  <w:style w:type="table" w:styleId="606" w:customStyle="1">
+  <w:style w:type="table" w:styleId="619" w:customStyle="1">
     <w:name w:val="Bordered - Accent 2"/>
-    <w:basedOn w:val="460"/>
+    <w:basedOn w:val="473"/>
     <w:uiPriority w:val="99"/>
     <w:tblPr>
       <w:tblStyleRowBandSize w:val="1"/>
@@ -11152,9 +11120,9 @@
       </w:tcPr>
     </w:tblStylePr>
   </w:style>
-  <w:style w:type="table" w:styleId="607" w:customStyle="1">
+  <w:style w:type="table" w:styleId="620" w:customStyle="1">
     <w:name w:val="Bordered - Accent 3"/>
-    <w:basedOn w:val="460"/>
+    <w:basedOn w:val="473"/>
     <w:uiPriority w:val="99"/>
     <w:tblPr>
       <w:tblStyleRowBandSize w:val="1"/>
@@ -11227,9 +11195,9 @@
       </w:tcPr>
     </w:tblStylePr>
   </w:style>
-  <w:style w:type="table" w:styleId="608" w:customStyle="1">
+  <w:style w:type="table" w:styleId="621" w:customStyle="1">
     <w:name w:val="Bordered - Accent 4"/>
-    <w:basedOn w:val="460"/>
+    <w:basedOn w:val="473"/>
     <w:uiPriority w:val="99"/>
     <w:tblPr>
       <w:tblStyleRowBandSize w:val="1"/>
@@ -11302,9 +11270,9 @@
       </w:tcPr>
     </w:tblStylePr>
   </w:style>
-  <w:style w:type="table" w:styleId="609" w:customStyle="1">
+  <w:style w:type="table" w:styleId="622" w:customStyle="1">
     <w:name w:val="Bordered - Accent 5"/>
-    <w:basedOn w:val="460"/>
+    <w:basedOn w:val="473"/>
     <w:uiPriority w:val="99"/>
     <w:tblPr>
       <w:tblStyleRowBandSize w:val="1"/>
@@ -11377,9 +11345,9 @@
       </w:tcPr>
     </w:tblStylePr>
   </w:style>
-  <w:style w:type="table" w:styleId="610" w:customStyle="1">
+  <w:style w:type="table" w:styleId="623" w:customStyle="1">
     <w:name w:val="Bordered - Accent 6"/>
-    <w:basedOn w:val="460"/>
+    <w:basedOn w:val="473"/>
     <w:uiPriority w:val="99"/>
     <w:tblPr>
       <w:tblStyleRowBandSize w:val="1"/>
@@ -11452,10 +11420,10 @@
       </w:tcPr>
     </w:tblStylePr>
   </w:style>
-  <w:style w:type="paragraph" w:styleId="611">
+  <w:style w:type="paragraph" w:styleId="624">
     <w:name w:val="footnote text"/>
-    <w:basedOn w:val="449"/>
-    <w:link w:val="612"/>
+    <w:basedOn w:val="462"/>
+    <w:link w:val="625"/>
     <w:uiPriority w:val="99"/>
     <w:semiHidden/>
     <w:unhideWhenUsed/>
@@ -11466,27 +11434,27 @@
       <w:spacing w:lineRule="auto" w:line="240" w:after="40"/>
     </w:pPr>
   </w:style>
-  <w:style w:type="character" w:styleId="612" w:customStyle="1">
+  <w:style w:type="character" w:styleId="625" w:customStyle="1">
     <w:name w:val="Текст сноски Знак"/>
-    <w:link w:val="611"/>
+    <w:link w:val="624"/>
     <w:uiPriority w:val="99"/>
     <w:rPr>
       <w:sz w:val="18"/>
     </w:rPr>
   </w:style>
-  <w:style w:type="character" w:styleId="613">
+  <w:style w:type="character" w:styleId="626">
     <w:name w:val="footnote reference"/>
-    <w:basedOn w:val="459"/>
+    <w:basedOn w:val="472"/>
     <w:uiPriority w:val="99"/>
     <w:unhideWhenUsed/>
     <w:rPr>
       <w:vertAlign w:val="superscript"/>
     </w:rPr>
   </w:style>
-  <w:style w:type="paragraph" w:styleId="614">
+  <w:style w:type="paragraph" w:styleId="627">
     <w:name w:val="endnote text"/>
-    <w:basedOn w:val="449"/>
-    <w:link w:val="615"/>
+    <w:basedOn w:val="462"/>
+    <w:link w:val="628"/>
     <w:uiPriority w:val="99"/>
     <w:semiHidden/>
     <w:unhideWhenUsed/>
@@ -11497,17 +11465,17 @@
       <w:spacing w:lineRule="auto" w:line="240" w:after="0"/>
     </w:pPr>
   </w:style>
-  <w:style w:type="character" w:styleId="615" w:customStyle="1">
+  <w:style w:type="character" w:styleId="628" w:customStyle="1">
     <w:name w:val="Текст концевой сноски Знак"/>
-    <w:link w:val="614"/>
+    <w:link w:val="627"/>
     <w:uiPriority w:val="99"/>
     <w:rPr>
       <w:sz w:val="20"/>
     </w:rPr>
   </w:style>
-  <w:style w:type="character" w:styleId="616">
+  <w:style w:type="character" w:styleId="629">
     <w:name w:val="endnote reference"/>
-    <w:basedOn w:val="459"/>
+    <w:basedOn w:val="472"/>
     <w:uiPriority w:val="99"/>
     <w:semiHidden/>
     <w:unhideWhenUsed/>
@@ -11515,20 +11483,20 @@
       <w:vertAlign w:val="superscript"/>
     </w:rPr>
   </w:style>
-  <w:style w:type="paragraph" w:styleId="617">
+  <w:style w:type="paragraph" w:styleId="630">
     <w:name w:val="toc 1"/>
-    <w:basedOn w:val="449"/>
-    <w:next w:val="449"/>
+    <w:basedOn w:val="462"/>
+    <w:next w:val="462"/>
     <w:uiPriority w:val="39"/>
     <w:unhideWhenUsed/>
     <w:pPr>
       <w:spacing w:after="57"/>
     </w:pPr>
   </w:style>
-  <w:style w:type="paragraph" w:styleId="618">
+  <w:style w:type="paragraph" w:styleId="631">
     <w:name w:val="toc 2"/>
-    <w:basedOn w:val="449"/>
-    <w:next w:val="449"/>
+    <w:basedOn w:val="462"/>
+    <w:next w:val="462"/>
     <w:uiPriority w:val="39"/>
     <w:unhideWhenUsed/>
     <w:pPr>
@@ -11536,10 +11504,10 @@
       <w:spacing w:after="57"/>
     </w:pPr>
   </w:style>
-  <w:style w:type="paragraph" w:styleId="619">
+  <w:style w:type="paragraph" w:styleId="632">
     <w:name w:val="toc 3"/>
-    <w:basedOn w:val="449"/>
-    <w:next w:val="449"/>
+    <w:basedOn w:val="462"/>
+    <w:next w:val="462"/>
     <w:uiPriority w:val="39"/>
     <w:unhideWhenUsed/>
     <w:pPr>
@@ -11547,10 +11515,10 @@
       <w:spacing w:after="57"/>
     </w:pPr>
   </w:style>
-  <w:style w:type="paragraph" w:styleId="620">
+  <w:style w:type="paragraph" w:styleId="633">
     <w:name w:val="toc 4"/>
-    <w:basedOn w:val="449"/>
-    <w:next w:val="449"/>
+    <w:basedOn w:val="462"/>
+    <w:next w:val="462"/>
     <w:uiPriority w:val="39"/>
     <w:unhideWhenUsed/>
     <w:pPr>
@@ -11558,10 +11526,10 @@
       <w:spacing w:after="57"/>
     </w:pPr>
   </w:style>
-  <w:style w:type="paragraph" w:styleId="621">
+  <w:style w:type="paragraph" w:styleId="634">
     <w:name w:val="toc 5"/>
-    <w:basedOn w:val="449"/>
-    <w:next w:val="449"/>
+    <w:basedOn w:val="462"/>
+    <w:next w:val="462"/>
     <w:uiPriority w:val="39"/>
     <w:unhideWhenUsed/>
     <w:pPr>
@@ -11569,10 +11537,10 @@
       <w:spacing w:after="57"/>
     </w:pPr>
   </w:style>
-  <w:style w:type="paragraph" w:styleId="622">
+  <w:style w:type="paragraph" w:styleId="635">
     <w:name w:val="toc 6"/>
-    <w:basedOn w:val="449"/>
-    <w:next w:val="449"/>
+    <w:basedOn w:val="462"/>
+    <w:next w:val="462"/>
     <w:uiPriority w:val="39"/>
     <w:unhideWhenUsed/>
     <w:pPr>
@@ -11580,10 +11548,10 @@
       <w:spacing w:after="57"/>
     </w:pPr>
   </w:style>
-  <w:style w:type="paragraph" w:styleId="623">
+  <w:style w:type="paragraph" w:styleId="636">
     <w:name w:val="toc 7"/>
-    <w:basedOn w:val="449"/>
-    <w:next w:val="449"/>
+    <w:basedOn w:val="462"/>
+    <w:next w:val="462"/>
     <w:uiPriority w:val="39"/>
     <w:unhideWhenUsed/>
     <w:pPr>
@@ -11591,10 +11559,10 @@
       <w:spacing w:after="57"/>
     </w:pPr>
   </w:style>
-  <w:style w:type="paragraph" w:styleId="624">
+  <w:style w:type="paragraph" w:styleId="637">
     <w:name w:val="toc 8"/>
-    <w:basedOn w:val="449"/>
-    <w:next w:val="449"/>
+    <w:basedOn w:val="462"/>
+    <w:next w:val="462"/>
     <w:uiPriority w:val="39"/>
     <w:unhideWhenUsed/>
     <w:pPr>
@@ -11602,10 +11570,10 @@
       <w:spacing w:after="57"/>
     </w:pPr>
   </w:style>
-  <w:style w:type="paragraph" w:styleId="625">
+  <w:style w:type="paragraph" w:styleId="638">
     <w:name w:val="toc 9"/>
-    <w:basedOn w:val="449"/>
-    <w:next w:val="449"/>
+    <w:basedOn w:val="462"/>
+    <w:next w:val="462"/>
     <w:uiPriority w:val="39"/>
     <w:unhideWhenUsed/>
     <w:pPr>
@@ -11613,14 +11581,14 @@
       <w:spacing w:after="57"/>
     </w:pPr>
   </w:style>
-  <w:style w:type="paragraph" w:styleId="626">
+  <w:style w:type="paragraph" w:styleId="639">
     <w:name w:val="TOC Heading"/>
     <w:uiPriority w:val="39"/>
     <w:unhideWhenUsed/>
   </w:style>
-  <w:style w:type="character" w:styleId="627">
+  <w:style w:type="character" w:styleId="640">
     <w:name w:val="Hyperlink"/>
-    <w:basedOn w:val="459"/>
+    <w:basedOn w:val="472"/>
     <w:uiPriority w:val="99"/>
     <w:semiHidden/>
     <w:unhideWhenUsed/>
@@ -11631,10 +11599,10 @@
       <w:u w:val="single"/>
     </w:rPr>
   </w:style>
-  <w:style w:type="paragraph" w:styleId="628">
+  <w:style w:type="paragraph" w:styleId="641">
     <w:name w:val="Caption"/>
-    <w:basedOn w:val="449"/>
-    <w:next w:val="449"/>
+    <w:basedOn w:val="462"/>
+    <w:next w:val="462"/>
     <w:qFormat/>
     <w:uiPriority w:val="35"/>
     <w:semiHidden/>
@@ -11644,9 +11612,9 @@
       <w:sz w:val="20"/>
     </w:rPr>
   </w:style>
-  <w:style w:type="table" w:styleId="629">
+  <w:style w:type="table" w:styleId="642">
     <w:name w:val="Table Grid"/>
-    <w:basedOn w:val="460"/>
+    <w:basedOn w:val="473"/>
     <w:uiPriority w:val="39"/>
     <w:tblPr>
       <w:tblBorders>
@@ -11659,10 +11627,10 @@
       </w:tblBorders>
     </w:tblPr>
   </w:style>
-  <w:style w:type="character" w:styleId="630" w:customStyle="1">
+  <w:style w:type="character" w:styleId="643" w:customStyle="1">
     <w:name w:val="Заголовок 3 Знак"/>
-    <w:basedOn w:val="459"/>
-    <w:link w:val="452"/>
+    <w:basedOn w:val="472"/>
+    <w:link w:val="465"/>
     <w:uiPriority w:val="9"/>
     <w:rPr>
       <w:rFonts w:ascii="Times New Roman" w:hAnsi="Times New Roman" w:cs="Times New Roman" w:eastAsia="Times New Roman"/>
@@ -11673,10 +11641,10 @@
       <w:lang w:eastAsia="ru-RU"/>
     </w:rPr>
   </w:style>
-  <w:style w:type="character" w:styleId="631" w:customStyle="1">
+  <w:style w:type="character" w:styleId="644" w:customStyle="1">
     <w:name w:val="Заголовок 4 Знак"/>
-    <w:basedOn w:val="459"/>
-    <w:link w:val="453"/>
+    <w:basedOn w:val="472"/>
+    <w:link w:val="466"/>
     <w:uiPriority w:val="9"/>
     <w:rPr>
       <w:rFonts w:ascii="Calibri Light" w:hAnsi="Calibri Light" w:cs="Calibri Light" w:eastAsia="Calibri Light"/>
@@ -11685,10 +11653,10 @@
       <w:color w:val="2E74B5" w:themeColor="accent1" w:themeShade="BF"/>
     </w:rPr>
   </w:style>
-  <w:style w:type="character" w:styleId="632" w:customStyle="1">
+  <w:style w:type="character" w:styleId="645" w:customStyle="1">
     <w:name w:val="Заголовок 5 Знак"/>
-    <w:basedOn w:val="459"/>
-    <w:link w:val="454"/>
+    <w:basedOn w:val="472"/>
+    <w:link w:val="467"/>
     <w:uiPriority w:val="9"/>
     <w:semiHidden/>
     <w:rPr>
@@ -11696,10 +11664,10 @@
       <w:color w:val="2E74B5" w:themeColor="accent1" w:themeShade="BF"/>
     </w:rPr>
   </w:style>
-  <w:style w:type="character" w:styleId="633" w:customStyle="1">
+  <w:style w:type="character" w:styleId="646" w:customStyle="1">
     <w:name w:val="Заголовок 2 Знак"/>
-    <w:basedOn w:val="459"/>
-    <w:link w:val="451"/>
+    <w:basedOn w:val="472"/>
+    <w:link w:val="464"/>
     <w:uiPriority w:val="9"/>
     <w:semiHidden/>
     <w:rPr>
@@ -11709,10 +11677,10 @@
       <w:szCs w:val="26"/>
     </w:rPr>
   </w:style>
-  <w:style w:type="paragraph" w:styleId="634" w:customStyle="1">
+  <w:style w:type="paragraph" w:styleId="647" w:customStyle="1">
     <w:name w:val="Раздел"/>
-    <w:next w:val="635"/>
-    <w:link w:val="636"/>
+    <w:next w:val="648"/>
+    <w:link w:val="649"/>
     <w:qFormat/>
     <w:rPr>
       <w:rFonts w:ascii="Times New Roman" w:hAnsi="Times New Roman" w:cs="Times New Roman"/>
@@ -11731,11 +11699,11 @@
       <w:outlineLvl w:val="0"/>
     </w:pPr>
   </w:style>
-  <w:style w:type="paragraph" w:styleId="635" w:customStyle="1">
+  <w:style w:type="paragraph" w:styleId="648" w:customStyle="1">
     <w:name w:val="Подраздел"/>
-    <w:basedOn w:val="634"/>
-    <w:next w:val="449"/>
-    <w:link w:val="637"/>
+    <w:basedOn w:val="647"/>
+    <w:next w:val="462"/>
+    <w:link w:val="650"/>
     <w:qFormat/>
     <w:rPr>
       <w:b w:val="false"/>
@@ -11751,9 +11719,9 @@
       <w:outlineLvl w:val="1"/>
     </w:pPr>
   </w:style>
-  <w:style w:type="character" w:styleId="636" w:customStyle="1">
+  <w:style w:type="character" w:styleId="649" w:customStyle="1">
     <w:name w:val="Заголовок раздела Знак"/>
-    <w:link w:val="634"/>
+    <w:link w:val="647"/>
     <w:rPr>
       <w:rFonts w:ascii="Times New Roman" w:hAnsi="Times New Roman" w:cs="Times New Roman"/>
       <w:b/>
@@ -11763,10 +11731,10 @@
       <w:lang w:val="ru-RU" w:bidi="ar-SA"/>
     </w:rPr>
   </w:style>
-  <w:style w:type="character" w:styleId="637" w:customStyle="1">
+  <w:style w:type="character" w:styleId="650" w:customStyle="1">
     <w:name w:val="Заголовок подраздела Знак"/>
-    <w:basedOn w:val="636"/>
-    <w:link w:val="635"/>
+    <w:basedOn w:val="649"/>
+    <w:link w:val="648"/>
     <w:rPr>
       <w:rFonts w:ascii="Times New Roman" w:hAnsi="Times New Roman" w:cs="Times New Roman" w:eastAsia="Calibri"/>
       <w:b w:val="false"/>
@@ -11776,7 +11744,7 @@
       <w:lang w:val="ru-RU" w:bidi="ar-SA" w:eastAsia="ru-RU"/>
     </w:rPr>
   </w:style>
-  <w:style w:type="paragraph" w:styleId="638">
+  <w:style w:type="paragraph" w:styleId="651">
     <w:name w:val="Plain Text"/>
     <w:rPr>
       <w:rFonts w:ascii="Courier New" w:hAnsi="Courier New" w:cs="Times New Roman" w:eastAsia="Times New Roman"/>
@@ -11788,20 +11756,20 @@
       <w:jc w:val="both"/>
     </w:pPr>
   </w:style>
-  <w:style w:type="character" w:styleId="1_278" w:customStyle="1">
+  <w:style w:type="character" w:styleId="652" w:customStyle="1">
     <w:name w:val="Код_character"/>
-    <w:link w:val="1_277"/>
+    <w:link w:val="653"/>
     <w:rPr>
       <w:rFonts w:ascii="Liberation Mono" w:hAnsi="Liberation Mono" w:cs="Liberation Mono" w:eastAsia="Liberation Mono"/>
       <w:color w:val="000000" w:themeColor="text1"/>
       <w:sz w:val="18"/>
     </w:rPr>
   </w:style>
-  <w:style w:type="paragraph" w:styleId="1_277" w:customStyle="1">
+  <w:style w:type="paragraph" w:styleId="653" w:customStyle="1">
     <w:name w:val="Код"/>
-    <w:basedOn w:val="449"/>
-    <w:next w:val="449"/>
-    <w:link w:val="1_278"/>
+    <w:basedOn w:val="462"/>
+    <w:next w:val="462"/>
+    <w:link w:val="652"/>
     <w:qFormat/>
     <w:rPr>
       <w:rFonts w:ascii="Liberation Mono" w:hAnsi="Liberation Mono" w:cs="Liberation Mono" w:eastAsia="Liberation Mono"/>

</xml_diff>

<commit_message>
feat: improve report template
</commit_message>
<xml_diff>
--- a/{{cookiecutter.lab_work_num}}/report{{cookiecutter.lab_work_num}}.docx
+++ b/{{cookiecutter.lab_work_num}}/report{{cookiecutter.lab_work_num}}.docx
@@ -74,7 +74,7 @@
     </w:p>
     <w:p>
       <w:pPr>
-        <w:pStyle w:val="651"/>
+        <w:pStyle w:val="838"/>
         <w:spacing w:lineRule="auto" w:line="360"/>
         <w:rPr>
           <w:rFonts w:ascii="Times New Roman" w:hAnsi="Times New Roman"/>
@@ -89,7 +89,7 @@
     </w:p>
     <w:p>
       <w:pPr>
-        <w:pStyle w:val="651"/>
+        <w:pStyle w:val="838"/>
         <w:spacing w:lineRule="auto" w:line="360"/>
         <w:rPr>
           <w:rFonts w:ascii="Times New Roman" w:hAnsi="Times New Roman"/>
@@ -104,7 +104,7 @@
     </w:p>
     <w:p>
       <w:pPr>
-        <w:pStyle w:val="651"/>
+        <w:pStyle w:val="838"/>
         <w:spacing w:lineRule="auto" w:line="360"/>
         <w:rPr>
           <w:rFonts w:ascii="Times New Roman" w:hAnsi="Times New Roman"/>
@@ -119,7 +119,7 @@
     </w:p>
     <w:p>
       <w:pPr>
-        <w:pStyle w:val="651"/>
+        <w:pStyle w:val="838"/>
         <w:spacing w:lineRule="auto" w:line="360"/>
         <w:rPr>
           <w:rFonts w:ascii="Times New Roman" w:hAnsi="Times New Roman"/>
@@ -179,6 +179,7 @@
           <w:highlight w:val="none"/>
         </w:rPr>
       </w:r>
+      <w:r/>
     </w:p>
     <w:p>
       <w:pPr>
@@ -249,7 +250,7 @@
     </w:p>
     <w:p>
       <w:pPr>
-        <w:pStyle w:val="651"/>
+        <w:pStyle w:val="838"/>
         <w:jc w:val="right"/>
         <w:spacing w:lineRule="auto" w:line="360"/>
         <w:rPr>
@@ -268,7 +269,7 @@
     </w:p>
     <w:p>
       <w:pPr>
-        <w:pStyle w:val="651"/>
+        <w:pStyle w:val="838"/>
         <w:jc w:val="center"/>
         <w:spacing w:lineRule="auto" w:line="360"/>
         <w:rPr>
@@ -284,7 +285,7 @@
     </w:p>
     <w:p>
       <w:pPr>
-        <w:pStyle w:val="651"/>
+        <w:pStyle w:val="838"/>
         <w:jc w:val="center"/>
         <w:spacing w:lineRule="auto" w:line="360"/>
         <w:rPr>
@@ -300,7 +301,7 @@
     </w:p>
     <w:p>
       <w:pPr>
-        <w:pStyle w:val="651"/>
+        <w:pStyle w:val="838"/>
         <w:jc w:val="center"/>
         <w:spacing w:lineRule="auto" w:line="360"/>
         <w:rPr>
@@ -316,7 +317,7 @@
     </w:p>
     <w:p>
       <w:pPr>
-        <w:pStyle w:val="651"/>
+        <w:pStyle w:val="838"/>
         <w:jc w:val="center"/>
         <w:spacing w:lineRule="auto" w:line="360"/>
         <w:rPr>
@@ -340,7 +341,7 @@
     </w:p>
     <w:p>
       <w:pPr>
-        <w:pStyle w:val="651"/>
+        <w:pStyle w:val="838"/>
         <w:jc w:val="center"/>
         <w:spacing w:lineRule="auto" w:line="360"/>
         <w:rPr>
@@ -356,7 +357,7 @@
     </w:p>
     <w:p>
       <w:pPr>
-        <w:pStyle w:val="651"/>
+        <w:pStyle w:val="838"/>
         <w:jc w:val="center"/>
         <w:spacing w:lineRule="auto" w:line="360"/>
         <w:rPr>
@@ -372,7 +373,7 @@
     </w:p>
     <w:p>
       <w:pPr>
-        <w:pStyle w:val="651"/>
+        <w:pStyle w:val="838"/>
         <w:jc w:val="center"/>
         <w:spacing w:lineRule="auto" w:line="360"/>
         <w:rPr>
@@ -388,7 +389,7 @@
     </w:p>
     <w:p>
       <w:pPr>
-        <w:pStyle w:val="651"/>
+        <w:pStyle w:val="838"/>
         <w:jc w:val="left"/>
         <w:spacing w:lineRule="auto" w:line="360"/>
         <w:rPr>
@@ -404,7 +405,7 @@
     </w:p>
     <w:p>
       <w:pPr>
-        <w:pStyle w:val="651"/>
+        <w:pStyle w:val="838"/>
         <w:jc w:val="center"/>
         <w:spacing w:lineRule="auto" w:line="360"/>
         <w:rPr>
@@ -420,7 +421,7 @@
     </w:p>
     <w:p>
       <w:pPr>
-        <w:pStyle w:val="651"/>
+        <w:pStyle w:val="838"/>
         <w:jc w:val="center"/>
         <w:spacing w:lineRule="auto" w:line="360"/>
         <w:rPr>
@@ -453,66 +454,140 @@
     </w:p>
     <w:p>
       <w:pPr>
-        <w:pStyle w:val="647"/>
+        <w:pStyle w:val="1_277"/>
+        <w:contextualSpacing w:val="false"/>
+        <w:jc w:val="center"/>
         <w:rPr>
-          <w:rFonts w:ascii="Times New Roman" w:hAnsi="Times New Roman"/>
+          <w:highlight w:val="none"/>
         </w:rPr>
+        <w:suppressLineNumbers w:val="0"/>
+      </w:pPr>
+      <w:r>
+        <w:t xml:space="preserve">Цель </w:t>
+      </w:r>
+      <w:r>
+        <w:t xml:space="preserve">р</w:t>
+      </w:r>
+      <w:r>
+        <w:t xml:space="preserve">аботы</w:t>
+      </w:r>
+      <w:r/>
+      <w:r>
+        <w:rPr>
+          <w:caps/>
+          <w:smallCaps w:val="false"/>
+        </w:rPr>
+      </w:r>
+    </w:p>
+    <w:p>
+      <w:pPr>
+        <w:rPr>
+          <w:highlight w:val="none"/>
+        </w:rPr>
+        <w:suppressLineNumbers w:val="0"/>
       </w:pPr>
       <w:r>
         <w:rPr>
-          <w:rFonts w:ascii="Times New Roman" w:hAnsi="Times New Roman"/>
+          <w:highlight w:val="none"/>
         </w:rPr>
-        <w:t xml:space="preserve">Цель работы</w:t>
+        <w:t xml:space="preserve">{{goal}}</w:t>
       </w:r>
       <w:r>
         <w:rPr>
-          <w:rFonts w:ascii="Times New Roman" w:hAnsi="Times New Roman"/>
+          <w:highlight w:val="none"/>
         </w:rPr>
+      </w:r>
+    </w:p>
+    <w:p>
+      <w:pPr>
+        <w:pStyle w:val="834"/>
+        <w:contextualSpacing w:val="false"/>
+        <w:jc w:val="center"/>
+        <w:suppressLineNumbers w:val="0"/>
+      </w:pPr>
+      <w:r>
+        <w:t xml:space="preserve">Выпол</w:t>
+      </w:r>
+      <w:r>
+        <w:t xml:space="preserve">нение работы</w:t>
       </w:r>
       <w:r/>
     </w:p>
     <w:p>
       <w:pPr>
-        <w:pStyle w:val="647"/>
+        <w:pStyle w:val="835"/>
+        <w:contextualSpacing w:val="false"/>
+        <w:jc w:val="left"/>
+        <w:suppressLineNumbers w:val="0"/>
       </w:pPr>
       <w:r>
-        <w:t xml:space="preserve">Выполнение работы</w:t>
+        <w:t xml:space="preserve">Исхо</w:t>
+      </w:r>
+      <w:r>
+        <w:t xml:space="preserve">дный код</w:t>
+      </w:r>
+      <w:r/>
+      <w:r/>
+    </w:p>
+    <w:p>
+      <w:r>
+        <w:t xml:space="preserve">{{source}}</w:t>
       </w:r>
       <w:r/>
     </w:p>
     <w:p>
       <w:pPr>
-        <w:pStyle w:val="648"/>
+        <w:pStyle w:val="835"/>
       </w:pPr>
       <w:r>
-        <w:t xml:space="preserve">Исходный код</w:t>
+        <w:t xml:space="preserve">Тестирование</w:t>
+      </w:r>
+      <w:r/>
+      <w:r/>
+      <w:r/>
+    </w:p>
+    <w:p>
+      <w:r>
+        <w:t xml:space="preserve">{{testing}}</w:t>
       </w:r>
       <w:r/>
     </w:p>
     <w:p>
       <w:pPr>
-        <w:pStyle w:val="648"/>
-      </w:pPr>
-      <w:r>
-        <w:t xml:space="preserve">Тестирование</w:t>
-      </w:r>
-      <w:r/>
-    </w:p>
-    <w:p>
-      <w:pPr>
-        <w:pStyle w:val="647"/>
+        <w:pStyle w:val="1_277"/>
+        <w:rPr>
+          <w:highlight w:val="none"/>
+        </w:rPr>
       </w:pPr>
       <w:r>
         <w:t xml:space="preserve">Вывод</w:t>
       </w:r>
       <w:r/>
     </w:p>
+    <w:p>
+      <w:pPr>
+        <w:rPr>
+          <w:highlight w:val="none"/>
+        </w:rPr>
+      </w:pPr>
+      <w:r>
+        <w:rPr>
+          <w:highlight w:val="none"/>
+        </w:rPr>
+        <w:t xml:space="preserve">{{summary}}</w:t>
+      </w:r>
+      <w:r>
+        <w:rPr>
+          <w:highlight w:val="none"/>
+        </w:rPr>
+      </w:r>
+    </w:p>
     <w:sectPr>
       <w:footnotePr/>
       <w:endnotePr/>
       <w:type w:val="nextPage"/>
       <w:pgSz w:w="11906" w:h="16838" w:orient="portrait"/>
-      <w:pgMar w:top="1134" w:right="850" w:bottom="1134" w:left="1701" w:header="708" w:footer="708" w:gutter="0"/>
+      <w:pgMar w:top="1134" w:right="567" w:bottom="1134" w:left="1701" w:header="708" w:footer="708" w:gutter="0"/>
       <w:cols w:num="1" w:sep="0" w:space="708" w:equalWidth="1"/>
       <w:docGrid w:linePitch="360"/>
     </w:sectPr>
@@ -581,7 +656,7 @@
     <w:lvl w:ilvl="0">
       <w:start w:val="1"/>
       <w:numFmt w:val="decimal"/>
-      <w:pStyle w:val="647"/>
+      <w:pStyle w:val="834"/>
       <w:isLgl w:val="false"/>
       <w:suff w:val="space"/>
       <w:lvlText w:val="%1"/>
@@ -589,14 +664,11 @@
       <w:pPr>
         <w:ind w:left="0" w:firstLine="0"/>
       </w:pPr>
-      <w:rPr>
-        <w:rFonts w:hint="default"/>
-      </w:rPr>
     </w:lvl>
     <w:lvl w:ilvl="1">
       <w:start w:val="1"/>
       <w:numFmt w:val="decimal"/>
-      <w:pStyle w:val="648"/>
+      <w:pStyle w:val="835"/>
       <w:isLgl/>
       <w:suff w:val="space"/>
       <w:lvlText w:val="%1.%2"/>
@@ -867,10 +939,20 @@
     <w:lsdException w:name="Bibliography" w:uiPriority="37"/>
     <w:lsdException w:name="TOC Heading" w:uiPriority="39" w:qFormat="1"/>
   </w:latentStyles>
-  <w:style w:type="character" w:styleId="449">
+  <w:style w:type="paragraph" w:styleId="189">
+    <w:name w:val="table of figures"/>
+    <w:basedOn w:val="649"/>
+    <w:next w:val="649"/>
+    <w:uiPriority w:val="99"/>
+    <w:unhideWhenUsed/>
+    <w:pPr>
+      <w:spacing w:after="0" w:afterAutospacing="0"/>
+    </w:pPr>
+  </w:style>
+  <w:style w:type="character" w:styleId="636">
     <w:name w:val="Heading 1 Char"/>
-    <w:basedOn w:val="472"/>
-    <w:link w:val="463"/>
+    <w:basedOn w:val="659"/>
+    <w:link w:val="650"/>
     <w:uiPriority w:val="9"/>
     <w:rPr>
       <w:rFonts w:ascii="Arial" w:hAnsi="Arial" w:cs="Arial" w:eastAsia="Arial"/>
@@ -878,10 +960,10 @@
       <w:szCs w:val="40"/>
     </w:rPr>
   </w:style>
-  <w:style w:type="character" w:styleId="450">
+  <w:style w:type="character" w:styleId="637">
     <w:name w:val="Heading 6 Char"/>
-    <w:basedOn w:val="472"/>
-    <w:link w:val="468"/>
+    <w:basedOn w:val="659"/>
+    <w:link w:val="655"/>
     <w:uiPriority w:val="9"/>
     <w:rPr>
       <w:rFonts w:ascii="Arial" w:hAnsi="Arial" w:cs="Arial" w:eastAsia="Arial"/>
@@ -891,10 +973,10 @@
       <w:szCs w:val="22"/>
     </w:rPr>
   </w:style>
-  <w:style w:type="character" w:styleId="451">
+  <w:style w:type="character" w:styleId="638">
     <w:name w:val="Heading 7 Char"/>
-    <w:basedOn w:val="472"/>
-    <w:link w:val="469"/>
+    <w:basedOn w:val="659"/>
+    <w:link w:val="656"/>
     <w:uiPriority w:val="9"/>
     <w:rPr>
       <w:rFonts w:ascii="Arial" w:hAnsi="Arial" w:cs="Arial" w:eastAsia="Arial"/>
@@ -906,10 +988,10 @@
       <w:szCs w:val="22"/>
     </w:rPr>
   </w:style>
-  <w:style w:type="character" w:styleId="452">
+  <w:style w:type="character" w:styleId="639">
     <w:name w:val="Heading 8 Char"/>
-    <w:basedOn w:val="472"/>
-    <w:link w:val="470"/>
+    <w:basedOn w:val="659"/>
+    <w:link w:val="657"/>
     <w:uiPriority w:val="9"/>
     <w:rPr>
       <w:rFonts w:ascii="Arial" w:hAnsi="Arial" w:cs="Arial" w:eastAsia="Arial"/>
@@ -919,10 +1001,10 @@
       <w:szCs w:val="22"/>
     </w:rPr>
   </w:style>
-  <w:style w:type="character" w:styleId="453">
+  <w:style w:type="character" w:styleId="640">
     <w:name w:val="Heading 9 Char"/>
-    <w:basedOn w:val="472"/>
-    <w:link w:val="471"/>
+    <w:basedOn w:val="659"/>
+    <w:link w:val="658"/>
     <w:uiPriority w:val="9"/>
     <w:rPr>
       <w:rFonts w:ascii="Arial" w:hAnsi="Arial" w:cs="Arial" w:eastAsia="Arial"/>
@@ -932,71 +1014,71 @@
       <w:szCs w:val="21"/>
     </w:rPr>
   </w:style>
-  <w:style w:type="character" w:styleId="454">
+  <w:style w:type="character" w:styleId="641">
     <w:name w:val="Title Char"/>
-    <w:basedOn w:val="472"/>
-    <w:link w:val="486"/>
+    <w:basedOn w:val="659"/>
+    <w:link w:val="673"/>
     <w:uiPriority w:val="10"/>
     <w:rPr>
       <w:sz w:val="48"/>
       <w:szCs w:val="48"/>
     </w:rPr>
   </w:style>
-  <w:style w:type="character" w:styleId="455">
+  <w:style w:type="character" w:styleId="642">
     <w:name w:val="Subtitle Char"/>
-    <w:basedOn w:val="472"/>
-    <w:link w:val="488"/>
+    <w:basedOn w:val="659"/>
+    <w:link w:val="675"/>
     <w:uiPriority w:val="11"/>
     <w:rPr>
       <w:sz w:val="24"/>
       <w:szCs w:val="24"/>
     </w:rPr>
   </w:style>
-  <w:style w:type="character" w:styleId="456">
+  <w:style w:type="character" w:styleId="643">
     <w:name w:val="Quote Char"/>
-    <w:link w:val="490"/>
+    <w:link w:val="677"/>
     <w:uiPriority w:val="29"/>
     <w:rPr>
       <w:i/>
     </w:rPr>
   </w:style>
-  <w:style w:type="character" w:styleId="457">
+  <w:style w:type="character" w:styleId="644">
     <w:name w:val="Intense Quote Char"/>
-    <w:link w:val="492"/>
+    <w:link w:val="679"/>
     <w:uiPriority w:val="30"/>
     <w:rPr>
       <w:i/>
     </w:rPr>
   </w:style>
-  <w:style w:type="character" w:styleId="458">
+  <w:style w:type="character" w:styleId="645">
     <w:name w:val="Header Char"/>
-    <w:basedOn w:val="472"/>
-    <w:link w:val="494"/>
-    <w:uiPriority w:val="99"/>
-  </w:style>
-  <w:style w:type="character" w:styleId="459">
+    <w:basedOn w:val="659"/>
+    <w:link w:val="681"/>
+    <w:uiPriority w:val="99"/>
+  </w:style>
+  <w:style w:type="character" w:styleId="646">
     <w:name w:val="Caption Char"/>
-    <w:basedOn w:val="641"/>
-    <w:link w:val="496"/>
-    <w:uiPriority w:val="99"/>
-  </w:style>
-  <w:style w:type="character" w:styleId="460">
+    <w:basedOn w:val="828"/>
+    <w:link w:val="683"/>
+    <w:uiPriority w:val="99"/>
+  </w:style>
+  <w:style w:type="character" w:styleId="647">
     <w:name w:val="Footnote Text Char"/>
-    <w:link w:val="624"/>
+    <w:link w:val="811"/>
     <w:uiPriority w:val="99"/>
     <w:rPr>
       <w:sz w:val="18"/>
     </w:rPr>
   </w:style>
-  <w:style w:type="character" w:styleId="461">
+  <w:style w:type="character" w:styleId="648">
     <w:name w:val="Endnote Text Char"/>
-    <w:link w:val="627"/>
+    <w:link w:val="814"/>
     <w:uiPriority w:val="99"/>
     <w:rPr>
       <w:sz w:val="20"/>
     </w:rPr>
   </w:style>
-  <w:style w:type="paragraph" w:styleId="462" w:default="1">
+  <w:style w:type="paragraph" w:styleId="649" w:default="1">
     <w:name w:val="Normal"/>
     <w:qFormat/>
     <w:rPr>
@@ -1006,14 +1088,14 @@
     </w:rPr>
     <w:pPr>
       <w:jc w:val="both"/>
-      <w:spacing w:lineRule="auto" w:line="360" w:after="160"/>
+      <w:spacing w:lineRule="auto" w:line="360" w:after="709" w:afterAutospacing="0"/>
     </w:pPr>
   </w:style>
-  <w:style w:type="paragraph" w:styleId="463">
+  <w:style w:type="paragraph" w:styleId="650">
     <w:name w:val="Heading 1"/>
-    <w:basedOn w:val="462"/>
-    <w:next w:val="462"/>
-    <w:link w:val="475"/>
+    <w:basedOn w:val="649"/>
+    <w:next w:val="649"/>
+    <w:link w:val="662"/>
     <w:uiPriority w:val="9"/>
     <w:rPr>
       <w:rFonts w:ascii="Arial" w:hAnsi="Arial" w:cs="Arial"/>
@@ -1029,11 +1111,11 @@
       <w:outlineLvl w:val="0"/>
     </w:pPr>
   </w:style>
-  <w:style w:type="paragraph" w:styleId="464">
+  <w:style w:type="paragraph" w:styleId="651">
     <w:name w:val="Heading 2"/>
-    <w:basedOn w:val="462"/>
-    <w:next w:val="462"/>
-    <w:link w:val="646"/>
+    <w:basedOn w:val="649"/>
+    <w:next w:val="649"/>
+    <w:link w:val="833"/>
     <w:uiPriority w:val="9"/>
     <w:unhideWhenUsed/>
     <w:rPr>
@@ -1049,11 +1131,11 @@
       <w:outlineLvl w:val="1"/>
     </w:pPr>
   </w:style>
-  <w:style w:type="paragraph" w:styleId="465">
+  <w:style w:type="paragraph" w:styleId="652">
     <w:name w:val="Heading 3"/>
-    <w:basedOn w:val="462"/>
-    <w:next w:val="462"/>
-    <w:link w:val="643"/>
+    <w:basedOn w:val="649"/>
+    <w:next w:val="649"/>
+    <w:link w:val="830"/>
     <w:uiPriority w:val="9"/>
     <w:rPr>
       <w:rFonts w:cs="Times New Roman" w:eastAsia="Times New Roman"/>
@@ -1068,11 +1150,11 @@
       <w:outlineLvl w:val="2"/>
     </w:pPr>
   </w:style>
-  <w:style w:type="paragraph" w:styleId="466">
+  <w:style w:type="paragraph" w:styleId="653">
     <w:name w:val="Heading 4"/>
-    <w:basedOn w:val="462"/>
-    <w:next w:val="462"/>
-    <w:link w:val="644"/>
+    <w:basedOn w:val="649"/>
+    <w:next w:val="649"/>
+    <w:link w:val="831"/>
     <w:uiPriority w:val="9"/>
     <w:unhideWhenUsed/>
     <w:rPr>
@@ -1088,11 +1170,11 @@
       <w:outlineLvl w:val="3"/>
     </w:pPr>
   </w:style>
-  <w:style w:type="paragraph" w:styleId="467">
+  <w:style w:type="paragraph" w:styleId="654">
     <w:name w:val="Heading 5"/>
-    <w:basedOn w:val="462"/>
-    <w:next w:val="462"/>
-    <w:link w:val="645"/>
+    <w:basedOn w:val="649"/>
+    <w:next w:val="649"/>
+    <w:link w:val="832"/>
     <w:uiPriority w:val="9"/>
     <w:semiHidden/>
     <w:unhideWhenUsed/>
@@ -1107,11 +1189,11 @@
       <w:outlineLvl w:val="4"/>
     </w:pPr>
   </w:style>
-  <w:style w:type="paragraph" w:styleId="468">
+  <w:style w:type="paragraph" w:styleId="655">
     <w:name w:val="Heading 6"/>
-    <w:basedOn w:val="462"/>
-    <w:next w:val="462"/>
-    <w:link w:val="480"/>
+    <w:basedOn w:val="649"/>
+    <w:next w:val="649"/>
+    <w:link w:val="667"/>
     <w:uiPriority w:val="9"/>
     <w:unhideWhenUsed/>
     <w:rPr>
@@ -1127,11 +1209,11 @@
       <w:outlineLvl w:val="5"/>
     </w:pPr>
   </w:style>
-  <w:style w:type="paragraph" w:styleId="469">
+  <w:style w:type="paragraph" w:styleId="656">
     <w:name w:val="Heading 7"/>
-    <w:basedOn w:val="462"/>
-    <w:next w:val="462"/>
-    <w:link w:val="481"/>
+    <w:basedOn w:val="649"/>
+    <w:next w:val="649"/>
+    <w:link w:val="668"/>
     <w:uiPriority w:val="9"/>
     <w:unhideWhenUsed/>
     <w:rPr>
@@ -1149,11 +1231,11 @@
       <w:outlineLvl w:val="6"/>
     </w:pPr>
   </w:style>
-  <w:style w:type="paragraph" w:styleId="470">
+  <w:style w:type="paragraph" w:styleId="657">
     <w:name w:val="Heading 8"/>
-    <w:basedOn w:val="462"/>
-    <w:next w:val="462"/>
-    <w:link w:val="482"/>
+    <w:basedOn w:val="649"/>
+    <w:next w:val="649"/>
+    <w:link w:val="669"/>
     <w:uiPriority w:val="9"/>
     <w:unhideWhenUsed/>
     <w:rPr>
@@ -1169,11 +1251,11 @@
       <w:outlineLvl w:val="7"/>
     </w:pPr>
   </w:style>
-  <w:style w:type="paragraph" w:styleId="471">
+  <w:style w:type="paragraph" w:styleId="658">
     <w:name w:val="Heading 9"/>
-    <w:basedOn w:val="462"/>
-    <w:next w:val="462"/>
-    <w:link w:val="483"/>
+    <w:basedOn w:val="649"/>
+    <w:next w:val="649"/>
+    <w:link w:val="670"/>
     <w:uiPriority w:val="9"/>
     <w:unhideWhenUsed/>
     <w:rPr>
@@ -1190,13 +1272,13 @@
       <w:outlineLvl w:val="8"/>
     </w:pPr>
   </w:style>
-  <w:style w:type="character" w:styleId="472" w:default="1">
+  <w:style w:type="character" w:styleId="659" w:default="1">
     <w:name w:val="Default Paragraph Font"/>
     <w:uiPriority w:val="1"/>
     <w:semiHidden/>
     <w:unhideWhenUsed/>
   </w:style>
-  <w:style w:type="table" w:styleId="473" w:default="1">
+  <w:style w:type="table" w:styleId="660" w:default="1">
     <w:name w:val="Normal Table"/>
     <w:uiPriority w:val="99"/>
     <w:semiHidden/>
@@ -1211,16 +1293,16 @@
       </w:tblCellMar>
     </w:tblPr>
   </w:style>
-  <w:style w:type="numbering" w:styleId="474" w:default="1">
+  <w:style w:type="numbering" w:styleId="661" w:default="1">
     <w:name w:val="No List"/>
     <w:uiPriority w:val="99"/>
     <w:semiHidden/>
     <w:unhideWhenUsed/>
   </w:style>
-  <w:style w:type="character" w:styleId="475" w:customStyle="1">
+  <w:style w:type="character" w:styleId="662" w:customStyle="1">
     <w:name w:val="Заголовок 1 Знак"/>
-    <w:basedOn w:val="472"/>
-    <w:link w:val="463"/>
+    <w:basedOn w:val="659"/>
+    <w:link w:val="650"/>
     <w:uiPriority w:val="9"/>
     <w:rPr>
       <w:rFonts w:ascii="Arial" w:hAnsi="Arial" w:cs="Arial" w:eastAsia="Arial"/>
@@ -1228,18 +1310,18 @@
       <w:szCs w:val="40"/>
     </w:rPr>
   </w:style>
-  <w:style w:type="character" w:styleId="476" w:customStyle="1">
+  <w:style w:type="character" w:styleId="663" w:customStyle="1">
     <w:name w:val="Heading 2 Char"/>
-    <w:basedOn w:val="472"/>
+    <w:basedOn w:val="659"/>
     <w:uiPriority w:val="9"/>
     <w:rPr>
       <w:rFonts w:ascii="Arial" w:hAnsi="Arial" w:cs="Arial" w:eastAsia="Arial"/>
       <w:sz w:val="34"/>
     </w:rPr>
   </w:style>
-  <w:style w:type="character" w:styleId="477" w:customStyle="1">
+  <w:style w:type="character" w:styleId="664" w:customStyle="1">
     <w:name w:val="Heading 3 Char"/>
-    <w:basedOn w:val="472"/>
+    <w:basedOn w:val="659"/>
     <w:uiPriority w:val="9"/>
     <w:rPr>
       <w:rFonts w:ascii="Arial" w:hAnsi="Arial" w:cs="Arial" w:eastAsia="Arial"/>
@@ -1247,9 +1329,9 @@
       <w:szCs w:val="30"/>
     </w:rPr>
   </w:style>
-  <w:style w:type="character" w:styleId="478" w:customStyle="1">
+  <w:style w:type="character" w:styleId="665" w:customStyle="1">
     <w:name w:val="Heading 4 Char"/>
-    <w:basedOn w:val="472"/>
+    <w:basedOn w:val="659"/>
     <w:uiPriority w:val="9"/>
     <w:rPr>
       <w:rFonts w:ascii="Arial" w:hAnsi="Arial" w:cs="Arial" w:eastAsia="Arial"/>
@@ -1259,9 +1341,9 @@
       <w:szCs w:val="26"/>
     </w:rPr>
   </w:style>
-  <w:style w:type="character" w:styleId="479" w:customStyle="1">
+  <w:style w:type="character" w:styleId="666" w:customStyle="1">
     <w:name w:val="Heading 5 Char"/>
-    <w:basedOn w:val="472"/>
+    <w:basedOn w:val="659"/>
     <w:uiPriority w:val="9"/>
     <w:rPr>
       <w:rFonts w:ascii="Arial" w:hAnsi="Arial" w:cs="Arial" w:eastAsia="Arial"/>
@@ -1271,10 +1353,10 @@
       <w:szCs w:val="24"/>
     </w:rPr>
   </w:style>
-  <w:style w:type="character" w:styleId="480" w:customStyle="1">
+  <w:style w:type="character" w:styleId="667" w:customStyle="1">
     <w:name w:val="Заголовок 6 Знак"/>
-    <w:basedOn w:val="472"/>
-    <w:link w:val="468"/>
+    <w:basedOn w:val="659"/>
+    <w:link w:val="655"/>
     <w:uiPriority w:val="9"/>
     <w:rPr>
       <w:rFonts w:ascii="Arial" w:hAnsi="Arial" w:cs="Arial" w:eastAsia="Arial"/>
@@ -1284,10 +1366,10 @@
       <w:szCs w:val="22"/>
     </w:rPr>
   </w:style>
-  <w:style w:type="character" w:styleId="481" w:customStyle="1">
+  <w:style w:type="character" w:styleId="668" w:customStyle="1">
     <w:name w:val="Заголовок 7 Знак"/>
-    <w:basedOn w:val="472"/>
-    <w:link w:val="469"/>
+    <w:basedOn w:val="659"/>
+    <w:link w:val="656"/>
     <w:uiPriority w:val="9"/>
     <w:rPr>
       <w:rFonts w:ascii="Arial" w:hAnsi="Arial" w:cs="Arial" w:eastAsia="Arial"/>
@@ -1299,10 +1381,10 @@
       <w:szCs w:val="22"/>
     </w:rPr>
   </w:style>
-  <w:style w:type="character" w:styleId="482" w:customStyle="1">
+  <w:style w:type="character" w:styleId="669" w:customStyle="1">
     <w:name w:val="Заголовок 8 Знак"/>
-    <w:basedOn w:val="472"/>
-    <w:link w:val="470"/>
+    <w:basedOn w:val="659"/>
+    <w:link w:val="657"/>
     <w:uiPriority w:val="9"/>
     <w:rPr>
       <w:rFonts w:ascii="Arial" w:hAnsi="Arial" w:cs="Arial" w:eastAsia="Arial"/>
@@ -1312,10 +1394,10 @@
       <w:szCs w:val="22"/>
     </w:rPr>
   </w:style>
-  <w:style w:type="character" w:styleId="483" w:customStyle="1">
+  <w:style w:type="character" w:styleId="670" w:customStyle="1">
     <w:name w:val="Заголовок 9 Знак"/>
-    <w:basedOn w:val="472"/>
-    <w:link w:val="471"/>
+    <w:basedOn w:val="659"/>
+    <w:link w:val="658"/>
     <w:uiPriority w:val="9"/>
     <w:rPr>
       <w:rFonts w:ascii="Arial" w:hAnsi="Arial" w:cs="Arial" w:eastAsia="Arial"/>
@@ -1325,24 +1407,24 @@
       <w:szCs w:val="21"/>
     </w:rPr>
   </w:style>
-  <w:style w:type="paragraph" w:styleId="484">
+  <w:style w:type="paragraph" w:styleId="671">
     <w:name w:val="List Paragraph"/>
-    <w:basedOn w:val="462"/>
+    <w:basedOn w:val="649"/>
     <w:uiPriority w:val="34"/>
     <w:pPr>
       <w:contextualSpacing w:val="true"/>
       <w:ind w:left="720"/>
     </w:pPr>
   </w:style>
-  <w:style w:type="paragraph" w:styleId="485">
+  <w:style w:type="paragraph" w:styleId="672">
     <w:name w:val="No Spacing"/>
     <w:uiPriority w:val="1"/>
   </w:style>
-  <w:style w:type="paragraph" w:styleId="486">
+  <w:style w:type="paragraph" w:styleId="673">
     <w:name w:val="Title"/>
-    <w:basedOn w:val="462"/>
-    <w:next w:val="462"/>
-    <w:link w:val="487"/>
+    <w:basedOn w:val="649"/>
+    <w:next w:val="649"/>
+    <w:link w:val="674"/>
     <w:uiPriority w:val="10"/>
     <w:rPr>
       <w:sz w:val="48"/>
@@ -1353,21 +1435,21 @@
       <w:spacing w:after="200" w:before="300"/>
     </w:pPr>
   </w:style>
-  <w:style w:type="character" w:styleId="487" w:customStyle="1">
+  <w:style w:type="character" w:styleId="674" w:customStyle="1">
     <w:name w:val="Название Знак"/>
-    <w:basedOn w:val="472"/>
-    <w:link w:val="486"/>
+    <w:basedOn w:val="659"/>
+    <w:link w:val="673"/>
     <w:uiPriority w:val="10"/>
     <w:rPr>
       <w:sz w:val="48"/>
       <w:szCs w:val="48"/>
     </w:rPr>
   </w:style>
-  <w:style w:type="paragraph" w:styleId="488">
+  <w:style w:type="paragraph" w:styleId="675">
     <w:name w:val="Subtitle"/>
-    <w:basedOn w:val="462"/>
-    <w:next w:val="462"/>
-    <w:link w:val="489"/>
+    <w:basedOn w:val="649"/>
+    <w:next w:val="649"/>
+    <w:link w:val="676"/>
     <w:uiPriority w:val="11"/>
     <w:rPr>
       <w:sz w:val="24"/>
@@ -1377,21 +1459,21 @@
       <w:spacing w:after="200" w:before="200"/>
     </w:pPr>
   </w:style>
-  <w:style w:type="character" w:styleId="489" w:customStyle="1">
+  <w:style w:type="character" w:styleId="676" w:customStyle="1">
     <w:name w:val="Подзаголовок Знак"/>
-    <w:basedOn w:val="472"/>
-    <w:link w:val="488"/>
+    <w:basedOn w:val="659"/>
+    <w:link w:val="675"/>
     <w:uiPriority w:val="11"/>
     <w:rPr>
       <w:sz w:val="24"/>
       <w:szCs w:val="24"/>
     </w:rPr>
   </w:style>
-  <w:style w:type="paragraph" w:styleId="490">
+  <w:style w:type="paragraph" w:styleId="677">
     <w:name w:val="Quote"/>
-    <w:basedOn w:val="462"/>
-    <w:next w:val="462"/>
-    <w:link w:val="491"/>
+    <w:basedOn w:val="649"/>
+    <w:next w:val="649"/>
+    <w:link w:val="678"/>
     <w:uiPriority w:val="29"/>
     <w:rPr>
       <w:i/>
@@ -1400,19 +1482,19 @@
       <w:ind w:left="720" w:right="720"/>
     </w:pPr>
   </w:style>
-  <w:style w:type="character" w:styleId="491" w:customStyle="1">
+  <w:style w:type="character" w:styleId="678" w:customStyle="1">
     <w:name w:val="Цитата 2 Знак"/>
-    <w:link w:val="490"/>
+    <w:link w:val="677"/>
     <w:uiPriority w:val="29"/>
     <w:rPr>
       <w:i/>
     </w:rPr>
   </w:style>
-  <w:style w:type="paragraph" w:styleId="492">
+  <w:style w:type="paragraph" w:styleId="679">
     <w:name w:val="Intense Quote"/>
-    <w:basedOn w:val="462"/>
-    <w:next w:val="462"/>
-    <w:link w:val="493"/>
+    <w:basedOn w:val="649"/>
+    <w:next w:val="649"/>
+    <w:link w:val="680"/>
     <w:uiPriority w:val="30"/>
     <w:rPr>
       <w:i/>
@@ -1428,18 +1510,18 @@
       </w:pBdr>
     </w:pPr>
   </w:style>
-  <w:style w:type="character" w:styleId="493" w:customStyle="1">
+  <w:style w:type="character" w:styleId="680" w:customStyle="1">
     <w:name w:val="Выделенная цитата Знак"/>
-    <w:link w:val="492"/>
+    <w:link w:val="679"/>
     <w:uiPriority w:val="30"/>
     <w:rPr>
       <w:i/>
     </w:rPr>
   </w:style>
-  <w:style w:type="paragraph" w:styleId="494">
+  <w:style w:type="paragraph" w:styleId="681">
     <w:name w:val="Header"/>
-    <w:basedOn w:val="462"/>
-    <w:link w:val="495"/>
+    <w:basedOn w:val="649"/>
+    <w:link w:val="682"/>
     <w:uiPriority w:val="99"/>
     <w:unhideWhenUsed/>
     <w:pPr>
@@ -1450,16 +1532,16 @@
       </w:tabs>
     </w:pPr>
   </w:style>
-  <w:style w:type="character" w:styleId="495" w:customStyle="1">
+  <w:style w:type="character" w:styleId="682" w:customStyle="1">
     <w:name w:val="Верхний колонтитул Знак"/>
-    <w:basedOn w:val="472"/>
-    <w:link w:val="494"/>
-    <w:uiPriority w:val="99"/>
-  </w:style>
-  <w:style w:type="paragraph" w:styleId="496">
+    <w:basedOn w:val="659"/>
+    <w:link w:val="681"/>
+    <w:uiPriority w:val="99"/>
+  </w:style>
+  <w:style w:type="paragraph" w:styleId="683">
     <w:name w:val="Footer"/>
-    <w:basedOn w:val="462"/>
-    <w:link w:val="498"/>
+    <w:basedOn w:val="649"/>
+    <w:link w:val="685"/>
     <w:uiPriority w:val="99"/>
     <w:unhideWhenUsed/>
     <w:pPr>
@@ -1470,19 +1552,19 @@
       </w:tabs>
     </w:pPr>
   </w:style>
-  <w:style w:type="character" w:styleId="497" w:customStyle="1">
+  <w:style w:type="character" w:styleId="684" w:customStyle="1">
     <w:name w:val="Footer Char"/>
-    <w:basedOn w:val="472"/>
-    <w:uiPriority w:val="99"/>
-  </w:style>
-  <w:style w:type="character" w:styleId="498" w:customStyle="1">
+    <w:basedOn w:val="659"/>
+    <w:uiPriority w:val="99"/>
+  </w:style>
+  <w:style w:type="character" w:styleId="685" w:customStyle="1">
     <w:name w:val="Нижний колонтитул Знак"/>
-    <w:link w:val="496"/>
-    <w:uiPriority w:val="99"/>
-  </w:style>
-  <w:style w:type="table" w:styleId="499" w:customStyle="1">
+    <w:link w:val="683"/>
+    <w:uiPriority w:val="99"/>
+  </w:style>
+  <w:style w:type="table" w:styleId="686" w:customStyle="1">
     <w:name w:val="Table Grid Light"/>
-    <w:basedOn w:val="473"/>
+    <w:basedOn w:val="660"/>
     <w:uiPriority w:val="59"/>
     <w:tblPr>
       <w:tblBorders>
@@ -1495,9 +1577,9 @@
       </w:tblBorders>
     </w:tblPr>
   </w:style>
-  <w:style w:type="table" w:styleId="500" w:customStyle="1">
+  <w:style w:type="table" w:styleId="687" w:customStyle="1">
     <w:name w:val="Plain Table 1"/>
-    <w:basedOn w:val="473"/>
+    <w:basedOn w:val="660"/>
     <w:uiPriority w:val="59"/>
     <w:tblPr>
       <w:tblBorders>
@@ -1552,9 +1634,9 @@
       </w:rPr>
     </w:tblStylePr>
   </w:style>
-  <w:style w:type="table" w:styleId="501" w:customStyle="1">
+  <w:style w:type="table" w:styleId="688" w:customStyle="1">
     <w:name w:val="Plain Table 2"/>
-    <w:basedOn w:val="473"/>
+    <w:basedOn w:val="660"/>
     <w:uiPriority w:val="59"/>
     <w:tblPr>
       <w:tblBorders>
@@ -1627,9 +1709,9 @@
       </w:rPr>
     </w:tblStylePr>
   </w:style>
-  <w:style w:type="table" w:styleId="502" w:customStyle="1">
+  <w:style w:type="table" w:styleId="689" w:customStyle="1">
     <w:name w:val="Plain Table 3"/>
-    <w:basedOn w:val="473"/>
+    <w:basedOn w:val="660"/>
     <w:uiPriority w:val="99"/>
     <w:tblPr>
       <w:tblStyleRowBandSize w:val="1"/>
@@ -1700,9 +1782,9 @@
       </w:rPr>
     </w:tblStylePr>
   </w:style>
-  <w:style w:type="table" w:styleId="503" w:customStyle="1">
+  <w:style w:type="table" w:styleId="690" w:customStyle="1">
     <w:name w:val="Plain Table 4"/>
-    <w:basedOn w:val="473"/>
+    <w:basedOn w:val="660"/>
     <w:uiPriority w:val="99"/>
     <w:tblPr>
       <w:tblStyleRowBandSize w:val="1"/>
@@ -1753,9 +1835,9 @@
       </w:rPr>
     </w:tblStylePr>
   </w:style>
-  <w:style w:type="table" w:styleId="504" w:customStyle="1">
+  <w:style w:type="table" w:styleId="691" w:customStyle="1">
     <w:name w:val="Plain Table 5"/>
-    <w:basedOn w:val="473"/>
+    <w:basedOn w:val="660"/>
     <w:uiPriority w:val="99"/>
     <w:tblPr>
       <w:tblStyleRowBandSize w:val="1"/>
@@ -1837,9 +1919,9 @@
       </w:tcPr>
     </w:tblStylePr>
   </w:style>
-  <w:style w:type="table" w:styleId="505" w:customStyle="1">
+  <w:style w:type="table" w:styleId="692" w:customStyle="1">
     <w:name w:val="Grid Table 1 Light"/>
-    <w:basedOn w:val="473"/>
+    <w:basedOn w:val="660"/>
     <w:uiPriority w:val="99"/>
     <w:tblPr>
       <w:tblStyleRowBandSize w:val="1"/>
@@ -1898,9 +1980,9 @@
       </w:rPr>
     </w:tblStylePr>
   </w:style>
-  <w:style w:type="table" w:styleId="506" w:customStyle="1">
+  <w:style w:type="table" w:styleId="693" w:customStyle="1">
     <w:name w:val="Grid Table 1 Light - Accent 1"/>
-    <w:basedOn w:val="473"/>
+    <w:basedOn w:val="660"/>
     <w:uiPriority w:val="99"/>
     <w:tblPr>
       <w:tblStyleRowBandSize w:val="1"/>
@@ -1959,9 +2041,9 @@
       </w:rPr>
     </w:tblStylePr>
   </w:style>
-  <w:style w:type="table" w:styleId="507" w:customStyle="1">
+  <w:style w:type="table" w:styleId="694" w:customStyle="1">
     <w:name w:val="Grid Table 1 Light - Accent 2"/>
-    <w:basedOn w:val="473"/>
+    <w:basedOn w:val="660"/>
     <w:uiPriority w:val="99"/>
     <w:tblPr>
       <w:tblStyleRowBandSize w:val="1"/>
@@ -2020,9 +2102,9 @@
       </w:rPr>
     </w:tblStylePr>
   </w:style>
-  <w:style w:type="table" w:styleId="508" w:customStyle="1">
+  <w:style w:type="table" w:styleId="695" w:customStyle="1">
     <w:name w:val="Grid Table 1 Light - Accent 3"/>
-    <w:basedOn w:val="473"/>
+    <w:basedOn w:val="660"/>
     <w:uiPriority w:val="99"/>
     <w:tblPr>
       <w:tblStyleRowBandSize w:val="1"/>
@@ -2081,9 +2163,9 @@
       </w:rPr>
     </w:tblStylePr>
   </w:style>
-  <w:style w:type="table" w:styleId="509" w:customStyle="1">
+  <w:style w:type="table" w:styleId="696" w:customStyle="1">
     <w:name w:val="Grid Table 1 Light - Accent 4"/>
-    <w:basedOn w:val="473"/>
+    <w:basedOn w:val="660"/>
     <w:uiPriority w:val="99"/>
     <w:tblPr>
       <w:tblStyleRowBandSize w:val="1"/>
@@ -2142,9 +2224,9 @@
       </w:rPr>
     </w:tblStylePr>
   </w:style>
-  <w:style w:type="table" w:styleId="510" w:customStyle="1">
+  <w:style w:type="table" w:styleId="697" w:customStyle="1">
     <w:name w:val="Grid Table 1 Light - Accent 5"/>
-    <w:basedOn w:val="473"/>
+    <w:basedOn w:val="660"/>
     <w:uiPriority w:val="99"/>
     <w:tblPr>
       <w:tblStyleRowBandSize w:val="1"/>
@@ -2203,9 +2285,9 @@
       </w:rPr>
     </w:tblStylePr>
   </w:style>
-  <w:style w:type="table" w:styleId="511" w:customStyle="1">
+  <w:style w:type="table" w:styleId="698" w:customStyle="1">
     <w:name w:val="Grid Table 1 Light - Accent 6"/>
-    <w:basedOn w:val="473"/>
+    <w:basedOn w:val="660"/>
     <w:uiPriority w:val="99"/>
     <w:tblPr>
       <w:tblStyleRowBandSize w:val="1"/>
@@ -2264,9 +2346,9 @@
       </w:rPr>
     </w:tblStylePr>
   </w:style>
-  <w:style w:type="table" w:styleId="512" w:customStyle="1">
+  <w:style w:type="table" w:styleId="699" w:customStyle="1">
     <w:name w:val="Grid Table 2"/>
-    <w:basedOn w:val="473"/>
+    <w:basedOn w:val="660"/>
     <w:uiPriority w:val="99"/>
     <w:tblPr>
       <w:tblStyleRowBandSize w:val="1"/>
@@ -2340,9 +2422,9 @@
       </w:tcPr>
     </w:tblStylePr>
   </w:style>
-  <w:style w:type="table" w:styleId="513" w:customStyle="1">
+  <w:style w:type="table" w:styleId="700" w:customStyle="1">
     <w:name w:val="Grid Table 2 - Accent 1"/>
-    <w:basedOn w:val="473"/>
+    <w:basedOn w:val="660"/>
     <w:uiPriority w:val="99"/>
     <w:tblPr>
       <w:tblStyleRowBandSize w:val="1"/>
@@ -2416,9 +2498,9 @@
       </w:tcPr>
     </w:tblStylePr>
   </w:style>
-  <w:style w:type="table" w:styleId="514" w:customStyle="1">
+  <w:style w:type="table" w:styleId="701" w:customStyle="1">
     <w:name w:val="Grid Table 2 - Accent 2"/>
-    <w:basedOn w:val="473"/>
+    <w:basedOn w:val="660"/>
     <w:uiPriority w:val="99"/>
     <w:tblPr>
       <w:tblStyleRowBandSize w:val="1"/>
@@ -2492,9 +2574,9 @@
       </w:tcPr>
     </w:tblStylePr>
   </w:style>
-  <w:style w:type="table" w:styleId="515" w:customStyle="1">
+  <w:style w:type="table" w:styleId="702" w:customStyle="1">
     <w:name w:val="Grid Table 2 - Accent 3"/>
-    <w:basedOn w:val="473"/>
+    <w:basedOn w:val="660"/>
     <w:uiPriority w:val="99"/>
     <w:tblPr>
       <w:tblStyleRowBandSize w:val="1"/>
@@ -2568,9 +2650,9 @@
       </w:tcPr>
     </w:tblStylePr>
   </w:style>
-  <w:style w:type="table" w:styleId="516" w:customStyle="1">
+  <w:style w:type="table" w:styleId="703" w:customStyle="1">
     <w:name w:val="Grid Table 2 - Accent 4"/>
-    <w:basedOn w:val="473"/>
+    <w:basedOn w:val="660"/>
     <w:uiPriority w:val="99"/>
     <w:tblPr>
       <w:tblStyleRowBandSize w:val="1"/>
@@ -2644,9 +2726,9 @@
       </w:tcPr>
     </w:tblStylePr>
   </w:style>
-  <w:style w:type="table" w:styleId="517" w:customStyle="1">
+  <w:style w:type="table" w:styleId="704" w:customStyle="1">
     <w:name w:val="Grid Table 2 - Accent 5"/>
-    <w:basedOn w:val="473"/>
+    <w:basedOn w:val="660"/>
     <w:uiPriority w:val="99"/>
     <w:tblPr>
       <w:tblStyleRowBandSize w:val="1"/>
@@ -2720,9 +2802,9 @@
       </w:tcPr>
     </w:tblStylePr>
   </w:style>
-  <w:style w:type="table" w:styleId="518" w:customStyle="1">
+  <w:style w:type="table" w:styleId="705" w:customStyle="1">
     <w:name w:val="Grid Table 2 - Accent 6"/>
-    <w:basedOn w:val="473"/>
+    <w:basedOn w:val="660"/>
     <w:uiPriority w:val="99"/>
     <w:tblPr>
       <w:tblStyleRowBandSize w:val="1"/>
@@ -2796,9 +2878,9 @@
       </w:tcPr>
     </w:tblStylePr>
   </w:style>
-  <w:style w:type="table" w:styleId="519" w:customStyle="1">
+  <w:style w:type="table" w:styleId="706" w:customStyle="1">
     <w:name w:val="Grid Table 3"/>
-    <w:basedOn w:val="473"/>
+    <w:basedOn w:val="660"/>
     <w:uiPriority w:val="99"/>
     <w:tblPr>
       <w:tblStyleRowBandSize w:val="1"/>
@@ -2893,9 +2975,9 @@
       </w:tcPr>
     </w:tblStylePr>
   </w:style>
-  <w:style w:type="table" w:styleId="520" w:customStyle="1">
+  <w:style w:type="table" w:styleId="707" w:customStyle="1">
     <w:name w:val="Grid Table 3 - Accent 1"/>
-    <w:basedOn w:val="473"/>
+    <w:basedOn w:val="660"/>
     <w:uiPriority w:val="99"/>
     <w:tblPr>
       <w:tblStyleRowBandSize w:val="1"/>
@@ -2990,9 +3072,9 @@
       </w:tcPr>
     </w:tblStylePr>
   </w:style>
-  <w:style w:type="table" w:styleId="521" w:customStyle="1">
+  <w:style w:type="table" w:styleId="708" w:customStyle="1">
     <w:name w:val="Grid Table 3 - Accent 2"/>
-    <w:basedOn w:val="473"/>
+    <w:basedOn w:val="660"/>
     <w:uiPriority w:val="99"/>
     <w:tblPr>
       <w:tblStyleRowBandSize w:val="1"/>
@@ -3087,9 +3169,9 @@
       </w:tcPr>
     </w:tblStylePr>
   </w:style>
-  <w:style w:type="table" w:styleId="522" w:customStyle="1">
+  <w:style w:type="table" w:styleId="709" w:customStyle="1">
     <w:name w:val="Grid Table 3 - Accent 3"/>
-    <w:basedOn w:val="473"/>
+    <w:basedOn w:val="660"/>
     <w:uiPriority w:val="99"/>
     <w:tblPr>
       <w:tblStyleRowBandSize w:val="1"/>
@@ -3184,9 +3266,9 @@
       </w:tcPr>
     </w:tblStylePr>
   </w:style>
-  <w:style w:type="table" w:styleId="523" w:customStyle="1">
+  <w:style w:type="table" w:styleId="710" w:customStyle="1">
     <w:name w:val="Grid Table 3 - Accent 4"/>
-    <w:basedOn w:val="473"/>
+    <w:basedOn w:val="660"/>
     <w:uiPriority w:val="99"/>
     <w:tblPr>
       <w:tblStyleRowBandSize w:val="1"/>
@@ -3281,9 +3363,9 @@
       </w:tcPr>
     </w:tblStylePr>
   </w:style>
-  <w:style w:type="table" w:styleId="524" w:customStyle="1">
+  <w:style w:type="table" w:styleId="711" w:customStyle="1">
     <w:name w:val="Grid Table 3 - Accent 5"/>
-    <w:basedOn w:val="473"/>
+    <w:basedOn w:val="660"/>
     <w:uiPriority w:val="99"/>
     <w:tblPr>
       <w:tblStyleRowBandSize w:val="1"/>
@@ -3378,9 +3460,9 @@
       </w:tcPr>
     </w:tblStylePr>
   </w:style>
-  <w:style w:type="table" w:styleId="525" w:customStyle="1">
+  <w:style w:type="table" w:styleId="712" w:customStyle="1">
     <w:name w:val="Grid Table 3 - Accent 6"/>
-    <w:basedOn w:val="473"/>
+    <w:basedOn w:val="660"/>
     <w:uiPriority w:val="99"/>
     <w:tblPr>
       <w:tblStyleRowBandSize w:val="1"/>
@@ -3475,9 +3557,9 @@
       </w:tcPr>
     </w:tblStylePr>
   </w:style>
-  <w:style w:type="table" w:styleId="526" w:customStyle="1">
+  <w:style w:type="table" w:styleId="713" w:customStyle="1">
     <w:name w:val="Grid Table 4"/>
-    <w:basedOn w:val="473"/>
+    <w:basedOn w:val="660"/>
     <w:uiPriority w:val="59"/>
     <w:tblPr>
       <w:tblStyleRowBandSize w:val="1"/>
@@ -3552,9 +3634,9 @@
       </w:tcPr>
     </w:tblStylePr>
   </w:style>
-  <w:style w:type="table" w:styleId="527" w:customStyle="1">
+  <w:style w:type="table" w:styleId="714" w:customStyle="1">
     <w:name w:val="Grid Table 4 - Accent 1"/>
-    <w:basedOn w:val="473"/>
+    <w:basedOn w:val="660"/>
     <w:uiPriority w:val="59"/>
     <w:tblPr>
       <w:tblStyleRowBandSize w:val="1"/>
@@ -3629,9 +3711,9 @@
       </w:tcPr>
     </w:tblStylePr>
   </w:style>
-  <w:style w:type="table" w:styleId="528" w:customStyle="1">
+  <w:style w:type="table" w:styleId="715" w:customStyle="1">
     <w:name w:val="Grid Table 4 - Accent 2"/>
-    <w:basedOn w:val="473"/>
+    <w:basedOn w:val="660"/>
     <w:uiPriority w:val="59"/>
     <w:tblPr>
       <w:tblStyleRowBandSize w:val="1"/>
@@ -3706,9 +3788,9 @@
       </w:tcPr>
     </w:tblStylePr>
   </w:style>
-  <w:style w:type="table" w:styleId="529" w:customStyle="1">
+  <w:style w:type="table" w:styleId="716" w:customStyle="1">
     <w:name w:val="Grid Table 4 - Accent 3"/>
-    <w:basedOn w:val="473"/>
+    <w:basedOn w:val="660"/>
     <w:uiPriority w:val="59"/>
     <w:tblPr>
       <w:tblStyleRowBandSize w:val="1"/>
@@ -3783,9 +3865,9 @@
       </w:tcPr>
     </w:tblStylePr>
   </w:style>
-  <w:style w:type="table" w:styleId="530" w:customStyle="1">
+  <w:style w:type="table" w:styleId="717" w:customStyle="1">
     <w:name w:val="Grid Table 4 - Accent 4"/>
-    <w:basedOn w:val="473"/>
+    <w:basedOn w:val="660"/>
     <w:uiPriority w:val="59"/>
     <w:tblPr>
       <w:tblStyleRowBandSize w:val="1"/>
@@ -3860,9 +3942,9 @@
       </w:tcPr>
     </w:tblStylePr>
   </w:style>
-  <w:style w:type="table" w:styleId="531" w:customStyle="1">
+  <w:style w:type="table" w:styleId="718" w:customStyle="1">
     <w:name w:val="Grid Table 4 - Accent 5"/>
-    <w:basedOn w:val="473"/>
+    <w:basedOn w:val="660"/>
     <w:uiPriority w:val="59"/>
     <w:tblPr>
       <w:tblStyleRowBandSize w:val="1"/>
@@ -3937,9 +4019,9 @@
       </w:tcPr>
     </w:tblStylePr>
   </w:style>
-  <w:style w:type="table" w:styleId="532" w:customStyle="1">
+  <w:style w:type="table" w:styleId="719" w:customStyle="1">
     <w:name w:val="Grid Table 4 - Accent 6"/>
-    <w:basedOn w:val="473"/>
+    <w:basedOn w:val="660"/>
     <w:uiPriority w:val="59"/>
     <w:tblPr>
       <w:tblStyleRowBandSize w:val="1"/>
@@ -4014,9 +4096,9 @@
       </w:tcPr>
     </w:tblStylePr>
   </w:style>
-  <w:style w:type="table" w:styleId="533" w:customStyle="1">
+  <w:style w:type="table" w:styleId="720" w:customStyle="1">
     <w:name w:val="Grid Table 5 Dark"/>
-    <w:basedOn w:val="473"/>
+    <w:basedOn w:val="660"/>
     <w:uiPriority w:val="99"/>
     <w:tblPr>
       <w:tblStyleRowBandSize w:val="1"/>
@@ -4089,9 +4171,9 @@
       </w:tcPr>
     </w:tblStylePr>
   </w:style>
-  <w:style w:type="table" w:styleId="534" w:customStyle="1">
+  <w:style w:type="table" w:styleId="721" w:customStyle="1">
     <w:name w:val="Grid Table 5 Dark- Accent 1"/>
-    <w:basedOn w:val="473"/>
+    <w:basedOn w:val="660"/>
     <w:uiPriority w:val="99"/>
     <w:tblPr>
       <w:tblStyleRowBandSize w:val="1"/>
@@ -4164,9 +4246,9 @@
       </w:tcPr>
     </w:tblStylePr>
   </w:style>
-  <w:style w:type="table" w:styleId="535" w:customStyle="1">
+  <w:style w:type="table" w:styleId="722" w:customStyle="1">
     <w:name w:val="Grid Table 5 Dark - Accent 2"/>
-    <w:basedOn w:val="473"/>
+    <w:basedOn w:val="660"/>
     <w:uiPriority w:val="99"/>
     <w:tblPr>
       <w:tblStyleRowBandSize w:val="1"/>
@@ -4239,9 +4321,9 @@
       </w:tcPr>
     </w:tblStylePr>
   </w:style>
-  <w:style w:type="table" w:styleId="536" w:customStyle="1">
+  <w:style w:type="table" w:styleId="723" w:customStyle="1">
     <w:name w:val="Grid Table 5 Dark - Accent 3"/>
-    <w:basedOn w:val="473"/>
+    <w:basedOn w:val="660"/>
     <w:uiPriority w:val="99"/>
     <w:tblPr>
       <w:tblStyleRowBandSize w:val="1"/>
@@ -4314,9 +4396,9 @@
       </w:tcPr>
     </w:tblStylePr>
   </w:style>
-  <w:style w:type="table" w:styleId="537" w:customStyle="1">
+  <w:style w:type="table" w:styleId="724" w:customStyle="1">
     <w:name w:val="Grid Table 5 Dark- Accent 4"/>
-    <w:basedOn w:val="473"/>
+    <w:basedOn w:val="660"/>
     <w:uiPriority w:val="99"/>
     <w:tblPr>
       <w:tblStyleRowBandSize w:val="1"/>
@@ -4389,9 +4471,9 @@
       </w:tcPr>
     </w:tblStylePr>
   </w:style>
-  <w:style w:type="table" w:styleId="538" w:customStyle="1">
+  <w:style w:type="table" w:styleId="725" w:customStyle="1">
     <w:name w:val="Grid Table 5 Dark - Accent 5"/>
-    <w:basedOn w:val="473"/>
+    <w:basedOn w:val="660"/>
     <w:uiPriority w:val="99"/>
     <w:tblPr>
       <w:tblStyleRowBandSize w:val="1"/>
@@ -4464,9 +4546,9 @@
       </w:tcPr>
     </w:tblStylePr>
   </w:style>
-  <w:style w:type="table" w:styleId="539" w:customStyle="1">
+  <w:style w:type="table" w:styleId="726" w:customStyle="1">
     <w:name w:val="Grid Table 5 Dark - Accent 6"/>
-    <w:basedOn w:val="473"/>
+    <w:basedOn w:val="660"/>
     <w:uiPriority w:val="99"/>
     <w:tblPr>
       <w:tblStyleRowBandSize w:val="1"/>
@@ -4539,9 +4621,9 @@
       </w:tcPr>
     </w:tblStylePr>
   </w:style>
-  <w:style w:type="table" w:styleId="540" w:customStyle="1">
+  <w:style w:type="table" w:styleId="727" w:customStyle="1">
     <w:name w:val="Grid Table 6 Colorful"/>
-    <w:basedOn w:val="473"/>
+    <w:basedOn w:val="660"/>
     <w:uiPriority w:val="99"/>
     <w:tblPr>
       <w:tblStyleRowBandSize w:val="1"/>
@@ -4607,9 +4689,9 @@
       </w:rPr>
     </w:tblStylePr>
   </w:style>
-  <w:style w:type="table" w:styleId="541" w:customStyle="1">
+  <w:style w:type="table" w:styleId="728" w:customStyle="1">
     <w:name w:val="Grid Table 6 Colorful - Accent 1"/>
-    <w:basedOn w:val="473"/>
+    <w:basedOn w:val="660"/>
     <w:uiPriority w:val="99"/>
     <w:tblPr>
       <w:tblStyleRowBandSize w:val="1"/>
@@ -4675,9 +4757,9 @@
       </w:rPr>
     </w:tblStylePr>
   </w:style>
-  <w:style w:type="table" w:styleId="542" w:customStyle="1">
+  <w:style w:type="table" w:styleId="729" w:customStyle="1">
     <w:name w:val="Grid Table 6 Colorful - Accent 2"/>
-    <w:basedOn w:val="473"/>
+    <w:basedOn w:val="660"/>
     <w:uiPriority w:val="99"/>
     <w:tblPr>
       <w:tblStyleRowBandSize w:val="1"/>
@@ -4743,9 +4825,9 @@
       </w:rPr>
     </w:tblStylePr>
   </w:style>
-  <w:style w:type="table" w:styleId="543" w:customStyle="1">
+  <w:style w:type="table" w:styleId="730" w:customStyle="1">
     <w:name w:val="Grid Table 6 Colorful - Accent 3"/>
-    <w:basedOn w:val="473"/>
+    <w:basedOn w:val="660"/>
     <w:uiPriority w:val="99"/>
     <w:tblPr>
       <w:tblStyleRowBandSize w:val="1"/>
@@ -4811,9 +4893,9 @@
       </w:rPr>
     </w:tblStylePr>
   </w:style>
-  <w:style w:type="table" w:styleId="544" w:customStyle="1">
+  <w:style w:type="table" w:styleId="731" w:customStyle="1">
     <w:name w:val="Grid Table 6 Colorful - Accent 4"/>
-    <w:basedOn w:val="473"/>
+    <w:basedOn w:val="660"/>
     <w:uiPriority w:val="99"/>
     <w:tblPr>
       <w:tblStyleRowBandSize w:val="1"/>
@@ -4879,9 +4961,9 @@
       </w:rPr>
     </w:tblStylePr>
   </w:style>
-  <w:style w:type="table" w:styleId="545" w:customStyle="1">
+  <w:style w:type="table" w:styleId="732" w:customStyle="1">
     <w:name w:val="Grid Table 6 Colorful - Accent 5"/>
-    <w:basedOn w:val="473"/>
+    <w:basedOn w:val="660"/>
     <w:uiPriority w:val="99"/>
     <w:tblPr>
       <w:tblStyleRowBandSize w:val="1"/>
@@ -4947,9 +5029,9 @@
       </w:rPr>
     </w:tblStylePr>
   </w:style>
-  <w:style w:type="table" w:styleId="546" w:customStyle="1">
+  <w:style w:type="table" w:styleId="733" w:customStyle="1">
     <w:name w:val="Grid Table 6 Colorful - Accent 6"/>
-    <w:basedOn w:val="473"/>
+    <w:basedOn w:val="660"/>
     <w:uiPriority w:val="99"/>
     <w:tblPr>
       <w:tblStyleRowBandSize w:val="1"/>
@@ -5015,9 +5097,9 @@
       </w:rPr>
     </w:tblStylePr>
   </w:style>
-  <w:style w:type="table" w:styleId="547" w:customStyle="1">
+  <w:style w:type="table" w:styleId="734" w:customStyle="1">
     <w:name w:val="Grid Table 7 Colorful"/>
-    <w:basedOn w:val="473"/>
+    <w:basedOn w:val="660"/>
     <w:uiPriority w:val="99"/>
     <w:tblPr>
       <w:tblStyleRowBandSize w:val="1"/>
@@ -5123,9 +5205,9 @@
       </w:tcPr>
     </w:tblStylePr>
   </w:style>
-  <w:style w:type="table" w:styleId="548" w:customStyle="1">
+  <w:style w:type="table" w:styleId="735" w:customStyle="1">
     <w:name w:val="Grid Table 7 Colorful - Accent 1"/>
-    <w:basedOn w:val="473"/>
+    <w:basedOn w:val="660"/>
     <w:uiPriority w:val="99"/>
     <w:tblPr>
       <w:tblStyleRowBandSize w:val="1"/>
@@ -5231,9 +5313,9 @@
       </w:tcPr>
     </w:tblStylePr>
   </w:style>
-  <w:style w:type="table" w:styleId="549" w:customStyle="1">
+  <w:style w:type="table" w:styleId="736" w:customStyle="1">
     <w:name w:val="Grid Table 7 Colorful - Accent 2"/>
-    <w:basedOn w:val="473"/>
+    <w:basedOn w:val="660"/>
     <w:uiPriority w:val="99"/>
     <w:tblPr>
       <w:tblStyleRowBandSize w:val="1"/>
@@ -5339,9 +5421,9 @@
       </w:tcPr>
     </w:tblStylePr>
   </w:style>
-  <w:style w:type="table" w:styleId="550" w:customStyle="1">
+  <w:style w:type="table" w:styleId="737" w:customStyle="1">
     <w:name w:val="Grid Table 7 Colorful - Accent 3"/>
-    <w:basedOn w:val="473"/>
+    <w:basedOn w:val="660"/>
     <w:uiPriority w:val="99"/>
     <w:tblPr>
       <w:tblStyleRowBandSize w:val="1"/>
@@ -5447,9 +5529,9 @@
       </w:tcPr>
     </w:tblStylePr>
   </w:style>
-  <w:style w:type="table" w:styleId="551" w:customStyle="1">
+  <w:style w:type="table" w:styleId="738" w:customStyle="1">
     <w:name w:val="Grid Table 7 Colorful - Accent 4"/>
-    <w:basedOn w:val="473"/>
+    <w:basedOn w:val="660"/>
     <w:uiPriority w:val="99"/>
     <w:tblPr>
       <w:tblStyleRowBandSize w:val="1"/>
@@ -5555,9 +5637,9 @@
       </w:tcPr>
     </w:tblStylePr>
   </w:style>
-  <w:style w:type="table" w:styleId="552" w:customStyle="1">
+  <w:style w:type="table" w:styleId="739" w:customStyle="1">
     <w:name w:val="Grid Table 7 Colorful - Accent 5"/>
-    <w:basedOn w:val="473"/>
+    <w:basedOn w:val="660"/>
     <w:uiPriority w:val="99"/>
     <w:tblPr>
       <w:tblStyleRowBandSize w:val="1"/>
@@ -5663,9 +5745,9 @@
       </w:tcPr>
     </w:tblStylePr>
   </w:style>
-  <w:style w:type="table" w:styleId="553" w:customStyle="1">
+  <w:style w:type="table" w:styleId="740" w:customStyle="1">
     <w:name w:val="Grid Table 7 Colorful - Accent 6"/>
-    <w:basedOn w:val="473"/>
+    <w:basedOn w:val="660"/>
     <w:uiPriority w:val="99"/>
     <w:tblPr>
       <w:tblStyleRowBandSize w:val="1"/>
@@ -5771,9 +5853,9 @@
       </w:tcPr>
     </w:tblStylePr>
   </w:style>
-  <w:style w:type="table" w:styleId="554" w:customStyle="1">
+  <w:style w:type="table" w:styleId="741" w:customStyle="1">
     <w:name w:val="List Table 1 Light"/>
-    <w:basedOn w:val="473"/>
+    <w:basedOn w:val="660"/>
     <w:uiPriority w:val="99"/>
     <w:tblPr>
       <w:tblStyleRowBandSize w:val="1"/>
@@ -5830,9 +5912,9 @@
       </w:tcPr>
     </w:tblStylePr>
   </w:style>
-  <w:style w:type="table" w:styleId="555" w:customStyle="1">
+  <w:style w:type="table" w:styleId="742" w:customStyle="1">
     <w:name w:val="List Table 1 Light - Accent 1"/>
-    <w:basedOn w:val="473"/>
+    <w:basedOn w:val="660"/>
     <w:uiPriority w:val="99"/>
     <w:tblPr>
       <w:tblStyleRowBandSize w:val="1"/>
@@ -5889,9 +5971,9 @@
       </w:tcPr>
     </w:tblStylePr>
   </w:style>
-  <w:style w:type="table" w:styleId="556" w:customStyle="1">
+  <w:style w:type="table" w:styleId="743" w:customStyle="1">
     <w:name w:val="List Table 1 Light - Accent 2"/>
-    <w:basedOn w:val="473"/>
+    <w:basedOn w:val="660"/>
     <w:uiPriority w:val="99"/>
     <w:tblPr>
       <w:tblStyleRowBandSize w:val="1"/>
@@ -5948,9 +6030,9 @@
       </w:tcPr>
     </w:tblStylePr>
   </w:style>
-  <w:style w:type="table" w:styleId="557" w:customStyle="1">
+  <w:style w:type="table" w:styleId="744" w:customStyle="1">
     <w:name w:val="List Table 1 Light - Accent 3"/>
-    <w:basedOn w:val="473"/>
+    <w:basedOn w:val="660"/>
     <w:uiPriority w:val="99"/>
     <w:tblPr>
       <w:tblStyleRowBandSize w:val="1"/>
@@ -6007,9 +6089,9 @@
       </w:tcPr>
     </w:tblStylePr>
   </w:style>
-  <w:style w:type="table" w:styleId="558" w:customStyle="1">
+  <w:style w:type="table" w:styleId="745" w:customStyle="1">
     <w:name w:val="List Table 1 Light - Accent 4"/>
-    <w:basedOn w:val="473"/>
+    <w:basedOn w:val="660"/>
     <w:uiPriority w:val="99"/>
     <w:tblPr>
       <w:tblStyleRowBandSize w:val="1"/>
@@ -6066,9 +6148,9 @@
       </w:tcPr>
     </w:tblStylePr>
   </w:style>
-  <w:style w:type="table" w:styleId="559" w:customStyle="1">
+  <w:style w:type="table" w:styleId="746" w:customStyle="1">
     <w:name w:val="List Table 1 Light - Accent 5"/>
-    <w:basedOn w:val="473"/>
+    <w:basedOn w:val="660"/>
     <w:uiPriority w:val="99"/>
     <w:tblPr>
       <w:tblStyleRowBandSize w:val="1"/>
@@ -6125,9 +6207,9 @@
       </w:tcPr>
     </w:tblStylePr>
   </w:style>
-  <w:style w:type="table" w:styleId="560" w:customStyle="1">
+  <w:style w:type="table" w:styleId="747" w:customStyle="1">
     <w:name w:val="List Table 1 Light - Accent 6"/>
-    <w:basedOn w:val="473"/>
+    <w:basedOn w:val="660"/>
     <w:uiPriority w:val="99"/>
     <w:tblPr>
       <w:tblStyleRowBandSize w:val="1"/>
@@ -6184,9 +6266,9 @@
       </w:tcPr>
     </w:tblStylePr>
   </w:style>
-  <w:style w:type="table" w:styleId="561" w:customStyle="1">
+  <w:style w:type="table" w:styleId="748" w:customStyle="1">
     <w:name w:val="List Table 2"/>
-    <w:basedOn w:val="473"/>
+    <w:basedOn w:val="660"/>
     <w:uiPriority w:val="99"/>
     <w:tblPr>
       <w:tblStyleRowBandSize w:val="1"/>
@@ -6266,9 +6348,9 @@
       </w:tcPr>
     </w:tblStylePr>
   </w:style>
-  <w:style w:type="table" w:styleId="562" w:customStyle="1">
+  <w:style w:type="table" w:styleId="749" w:customStyle="1">
     <w:name w:val="List Table 2 - Accent 1"/>
-    <w:basedOn w:val="473"/>
+    <w:basedOn w:val="660"/>
     <w:uiPriority w:val="99"/>
     <w:tblPr>
       <w:tblStyleRowBandSize w:val="1"/>
@@ -6348,9 +6430,9 @@
       </w:tcPr>
     </w:tblStylePr>
   </w:style>
-  <w:style w:type="table" w:styleId="563" w:customStyle="1">
+  <w:style w:type="table" w:styleId="750" w:customStyle="1">
     <w:name w:val="List Table 2 - Accent 2"/>
-    <w:basedOn w:val="473"/>
+    <w:basedOn w:val="660"/>
     <w:uiPriority w:val="99"/>
     <w:tblPr>
       <w:tblStyleRowBandSize w:val="1"/>
@@ -6430,9 +6512,9 @@
       </w:tcPr>
     </w:tblStylePr>
   </w:style>
-  <w:style w:type="table" w:styleId="564" w:customStyle="1">
+  <w:style w:type="table" w:styleId="751" w:customStyle="1">
     <w:name w:val="List Table 2 - Accent 3"/>
-    <w:basedOn w:val="473"/>
+    <w:basedOn w:val="660"/>
     <w:uiPriority w:val="99"/>
     <w:tblPr>
       <w:tblStyleRowBandSize w:val="1"/>
@@ -6512,9 +6594,9 @@
       </w:tcPr>
     </w:tblStylePr>
   </w:style>
-  <w:style w:type="table" w:styleId="565" w:customStyle="1">
+  <w:style w:type="table" w:styleId="752" w:customStyle="1">
     <w:name w:val="List Table 2 - Accent 4"/>
-    <w:basedOn w:val="473"/>
+    <w:basedOn w:val="660"/>
     <w:uiPriority w:val="99"/>
     <w:tblPr>
       <w:tblStyleRowBandSize w:val="1"/>
@@ -6594,9 +6676,9 @@
       </w:tcPr>
     </w:tblStylePr>
   </w:style>
-  <w:style w:type="table" w:styleId="566" w:customStyle="1">
+  <w:style w:type="table" w:styleId="753" w:customStyle="1">
     <w:name w:val="List Table 2 - Accent 5"/>
-    <w:basedOn w:val="473"/>
+    <w:basedOn w:val="660"/>
     <w:uiPriority w:val="99"/>
     <w:tblPr>
       <w:tblStyleRowBandSize w:val="1"/>
@@ -6676,9 +6758,9 @@
       </w:tcPr>
     </w:tblStylePr>
   </w:style>
-  <w:style w:type="table" w:styleId="567" w:customStyle="1">
+  <w:style w:type="table" w:styleId="754" w:customStyle="1">
     <w:name w:val="List Table 2 - Accent 6"/>
-    <w:basedOn w:val="473"/>
+    <w:basedOn w:val="660"/>
     <w:uiPriority w:val="99"/>
     <w:tblPr>
       <w:tblStyleRowBandSize w:val="1"/>
@@ -6758,9 +6840,9 @@
       </w:tcPr>
     </w:tblStylePr>
   </w:style>
-  <w:style w:type="table" w:styleId="568" w:customStyle="1">
+  <w:style w:type="table" w:styleId="755" w:customStyle="1">
     <w:name w:val="List Table 3"/>
-    <w:basedOn w:val="473"/>
+    <w:basedOn w:val="660"/>
     <w:uiPriority w:val="99"/>
     <w:tblPr>
       <w:tblStyleRowBandSize w:val="1"/>
@@ -6828,9 +6910,9 @@
       </w:rPr>
     </w:tblStylePr>
   </w:style>
-  <w:style w:type="table" w:styleId="569" w:customStyle="1">
+  <w:style w:type="table" w:styleId="756" w:customStyle="1">
     <w:name w:val="List Table 3 - Accent 1"/>
-    <w:basedOn w:val="473"/>
+    <w:basedOn w:val="660"/>
     <w:uiPriority w:val="99"/>
     <w:tblPr>
       <w:tblStyleRowBandSize w:val="1"/>
@@ -6898,9 +6980,9 @@
       </w:rPr>
     </w:tblStylePr>
   </w:style>
-  <w:style w:type="table" w:styleId="570" w:customStyle="1">
+  <w:style w:type="table" w:styleId="757" w:customStyle="1">
     <w:name w:val="List Table 3 - Accent 2"/>
-    <w:basedOn w:val="473"/>
+    <w:basedOn w:val="660"/>
     <w:uiPriority w:val="99"/>
     <w:tblPr>
       <w:tblStyleRowBandSize w:val="1"/>
@@ -6968,9 +7050,9 @@
       </w:rPr>
     </w:tblStylePr>
   </w:style>
-  <w:style w:type="table" w:styleId="571" w:customStyle="1">
+  <w:style w:type="table" w:styleId="758" w:customStyle="1">
     <w:name w:val="List Table 3 - Accent 3"/>
-    <w:basedOn w:val="473"/>
+    <w:basedOn w:val="660"/>
     <w:uiPriority w:val="99"/>
     <w:tblPr>
       <w:tblStyleRowBandSize w:val="1"/>
@@ -7038,9 +7120,9 @@
       </w:rPr>
     </w:tblStylePr>
   </w:style>
-  <w:style w:type="table" w:styleId="572" w:customStyle="1">
+  <w:style w:type="table" w:styleId="759" w:customStyle="1">
     <w:name w:val="List Table 3 - Accent 4"/>
-    <w:basedOn w:val="473"/>
+    <w:basedOn w:val="660"/>
     <w:uiPriority w:val="99"/>
     <w:tblPr>
       <w:tblStyleRowBandSize w:val="1"/>
@@ -7108,9 +7190,9 @@
       </w:rPr>
     </w:tblStylePr>
   </w:style>
-  <w:style w:type="table" w:styleId="573" w:customStyle="1">
+  <w:style w:type="table" w:styleId="760" w:customStyle="1">
     <w:name w:val="List Table 3 - Accent 5"/>
-    <w:basedOn w:val="473"/>
+    <w:basedOn w:val="660"/>
     <w:uiPriority w:val="99"/>
     <w:tblPr>
       <w:tblStyleRowBandSize w:val="1"/>
@@ -7178,9 +7260,9 @@
       </w:rPr>
     </w:tblStylePr>
   </w:style>
-  <w:style w:type="table" w:styleId="574" w:customStyle="1">
+  <w:style w:type="table" w:styleId="761" w:customStyle="1">
     <w:name w:val="List Table 3 - Accent 6"/>
-    <w:basedOn w:val="473"/>
+    <w:basedOn w:val="660"/>
     <w:uiPriority w:val="99"/>
     <w:tblPr>
       <w:tblStyleRowBandSize w:val="1"/>
@@ -7248,9 +7330,9 @@
       </w:rPr>
     </w:tblStylePr>
   </w:style>
-  <w:style w:type="table" w:styleId="575" w:customStyle="1">
+  <w:style w:type="table" w:styleId="762" w:customStyle="1">
     <w:name w:val="List Table 4"/>
-    <w:basedOn w:val="473"/>
+    <w:basedOn w:val="660"/>
     <w:uiPriority w:val="99"/>
     <w:tblPr>
       <w:tblStyleRowBandSize w:val="1"/>
@@ -7313,9 +7395,9 @@
       </w:rPr>
     </w:tblStylePr>
   </w:style>
-  <w:style w:type="table" w:styleId="576" w:customStyle="1">
+  <w:style w:type="table" w:styleId="763" w:customStyle="1">
     <w:name w:val="List Table 4 - Accent 1"/>
-    <w:basedOn w:val="473"/>
+    <w:basedOn w:val="660"/>
     <w:uiPriority w:val="99"/>
     <w:tblPr>
       <w:tblStyleRowBandSize w:val="1"/>
@@ -7378,9 +7460,9 @@
       </w:rPr>
     </w:tblStylePr>
   </w:style>
-  <w:style w:type="table" w:styleId="577" w:customStyle="1">
+  <w:style w:type="table" w:styleId="764" w:customStyle="1">
     <w:name w:val="List Table 4 - Accent 2"/>
-    <w:basedOn w:val="473"/>
+    <w:basedOn w:val="660"/>
     <w:uiPriority w:val="99"/>
     <w:tblPr>
       <w:tblStyleRowBandSize w:val="1"/>
@@ -7443,9 +7525,9 @@
       </w:rPr>
     </w:tblStylePr>
   </w:style>
-  <w:style w:type="table" w:styleId="578" w:customStyle="1">
+  <w:style w:type="table" w:styleId="765" w:customStyle="1">
     <w:name w:val="List Table 4 - Accent 3"/>
-    <w:basedOn w:val="473"/>
+    <w:basedOn w:val="660"/>
     <w:uiPriority w:val="99"/>
     <w:tblPr>
       <w:tblStyleRowBandSize w:val="1"/>
@@ -7508,9 +7590,9 @@
       </w:rPr>
     </w:tblStylePr>
   </w:style>
-  <w:style w:type="table" w:styleId="579" w:customStyle="1">
+  <w:style w:type="table" w:styleId="766" w:customStyle="1">
     <w:name w:val="List Table 4 - Accent 4"/>
-    <w:basedOn w:val="473"/>
+    <w:basedOn w:val="660"/>
     <w:uiPriority w:val="99"/>
     <w:tblPr>
       <w:tblStyleRowBandSize w:val="1"/>
@@ -7573,9 +7655,9 @@
       </w:rPr>
     </w:tblStylePr>
   </w:style>
-  <w:style w:type="table" w:styleId="580" w:customStyle="1">
+  <w:style w:type="table" w:styleId="767" w:customStyle="1">
     <w:name w:val="List Table 4 - Accent 5"/>
-    <w:basedOn w:val="473"/>
+    <w:basedOn w:val="660"/>
     <w:uiPriority w:val="99"/>
     <w:tblPr>
       <w:tblStyleRowBandSize w:val="1"/>
@@ -7638,9 +7720,9 @@
       </w:rPr>
     </w:tblStylePr>
   </w:style>
-  <w:style w:type="table" w:styleId="581" w:customStyle="1">
+  <w:style w:type="table" w:styleId="768" w:customStyle="1">
     <w:name w:val="List Table 4 - Accent 6"/>
-    <w:basedOn w:val="473"/>
+    <w:basedOn w:val="660"/>
     <w:uiPriority w:val="99"/>
     <w:tblPr>
       <w:tblStyleRowBandSize w:val="1"/>
@@ -7703,9 +7785,9 @@
       </w:rPr>
     </w:tblStylePr>
   </w:style>
-  <w:style w:type="table" w:styleId="582" w:customStyle="1">
+  <w:style w:type="table" w:styleId="769" w:customStyle="1">
     <w:name w:val="List Table 5 Dark"/>
-    <w:basedOn w:val="473"/>
+    <w:basedOn w:val="660"/>
     <w:uiPriority w:val="99"/>
     <w:tblPr>
       <w:tblStyleRowBandSize w:val="1"/>
@@ -7799,9 +7881,9 @@
       </w:rPr>
     </w:tblStylePr>
   </w:style>
-  <w:style w:type="table" w:styleId="583" w:customStyle="1">
+  <w:style w:type="table" w:styleId="770" w:customStyle="1">
     <w:name w:val="List Table 5 Dark - Accent 1"/>
-    <w:basedOn w:val="473"/>
+    <w:basedOn w:val="660"/>
     <w:uiPriority w:val="99"/>
     <w:tblPr>
       <w:tblStyleRowBandSize w:val="1"/>
@@ -7895,9 +7977,9 @@
       </w:rPr>
     </w:tblStylePr>
   </w:style>
-  <w:style w:type="table" w:styleId="584" w:customStyle="1">
+  <w:style w:type="table" w:styleId="771" w:customStyle="1">
     <w:name w:val="List Table 5 Dark - Accent 2"/>
-    <w:basedOn w:val="473"/>
+    <w:basedOn w:val="660"/>
     <w:uiPriority w:val="99"/>
     <w:tblPr>
       <w:tblStyleRowBandSize w:val="1"/>
@@ -7991,9 +8073,9 @@
       </w:rPr>
     </w:tblStylePr>
   </w:style>
-  <w:style w:type="table" w:styleId="585" w:customStyle="1">
+  <w:style w:type="table" w:styleId="772" w:customStyle="1">
     <w:name w:val="List Table 5 Dark - Accent 3"/>
-    <w:basedOn w:val="473"/>
+    <w:basedOn w:val="660"/>
     <w:uiPriority w:val="99"/>
     <w:tblPr>
       <w:tblStyleRowBandSize w:val="1"/>
@@ -8087,9 +8169,9 @@
       </w:rPr>
     </w:tblStylePr>
   </w:style>
-  <w:style w:type="table" w:styleId="586" w:customStyle="1">
+  <w:style w:type="table" w:styleId="773" w:customStyle="1">
     <w:name w:val="List Table 5 Dark - Accent 4"/>
-    <w:basedOn w:val="473"/>
+    <w:basedOn w:val="660"/>
     <w:uiPriority w:val="99"/>
     <w:tblPr>
       <w:tblStyleRowBandSize w:val="1"/>
@@ -8183,9 +8265,9 @@
       </w:rPr>
     </w:tblStylePr>
   </w:style>
-  <w:style w:type="table" w:styleId="587" w:customStyle="1">
+  <w:style w:type="table" w:styleId="774" w:customStyle="1">
     <w:name w:val="List Table 5 Dark - Accent 5"/>
-    <w:basedOn w:val="473"/>
+    <w:basedOn w:val="660"/>
     <w:uiPriority w:val="99"/>
     <w:tblPr>
       <w:tblStyleRowBandSize w:val="1"/>
@@ -8279,9 +8361,9 @@
       </w:rPr>
     </w:tblStylePr>
   </w:style>
-  <w:style w:type="table" w:styleId="588" w:customStyle="1">
+  <w:style w:type="table" w:styleId="775" w:customStyle="1">
     <w:name w:val="List Table 5 Dark - Accent 6"/>
-    <w:basedOn w:val="473"/>
+    <w:basedOn w:val="660"/>
     <w:uiPriority w:val="99"/>
     <w:tblPr>
       <w:tblStyleRowBandSize w:val="1"/>
@@ -8375,9 +8457,9 @@
       </w:rPr>
     </w:tblStylePr>
   </w:style>
-  <w:style w:type="table" w:styleId="589" w:customStyle="1">
+  <w:style w:type="table" w:styleId="776" w:customStyle="1">
     <w:name w:val="List Table 6 Colorful"/>
-    <w:basedOn w:val="473"/>
+    <w:basedOn w:val="660"/>
     <w:uiPriority w:val="99"/>
     <w:tblPr>
       <w:tblStyleRowBandSize w:val="1"/>
@@ -8444,9 +8526,9 @@
       </w:tcPr>
     </w:tblStylePr>
   </w:style>
-  <w:style w:type="table" w:styleId="590" w:customStyle="1">
+  <w:style w:type="table" w:styleId="777" w:customStyle="1">
     <w:name w:val="List Table 6 Colorful - Accent 1"/>
-    <w:basedOn w:val="473"/>
+    <w:basedOn w:val="660"/>
     <w:uiPriority w:val="99"/>
     <w:tblPr>
       <w:tblStyleRowBandSize w:val="1"/>
@@ -8513,9 +8595,9 @@
       </w:tcPr>
     </w:tblStylePr>
   </w:style>
-  <w:style w:type="table" w:styleId="591" w:customStyle="1">
+  <w:style w:type="table" w:styleId="778" w:customStyle="1">
     <w:name w:val="List Table 6 Colorful - Accent 2"/>
-    <w:basedOn w:val="473"/>
+    <w:basedOn w:val="660"/>
     <w:uiPriority w:val="99"/>
     <w:tblPr>
       <w:tblStyleRowBandSize w:val="1"/>
@@ -8582,9 +8664,9 @@
       </w:tcPr>
     </w:tblStylePr>
   </w:style>
-  <w:style w:type="table" w:styleId="592" w:customStyle="1">
+  <w:style w:type="table" w:styleId="779" w:customStyle="1">
     <w:name w:val="List Table 6 Colorful - Accent 3"/>
-    <w:basedOn w:val="473"/>
+    <w:basedOn w:val="660"/>
     <w:uiPriority w:val="99"/>
     <w:tblPr>
       <w:tblStyleRowBandSize w:val="1"/>
@@ -8651,9 +8733,9 @@
       </w:tcPr>
     </w:tblStylePr>
   </w:style>
-  <w:style w:type="table" w:styleId="593" w:customStyle="1">
+  <w:style w:type="table" w:styleId="780" w:customStyle="1">
     <w:name w:val="List Table 6 Colorful - Accent 4"/>
-    <w:basedOn w:val="473"/>
+    <w:basedOn w:val="660"/>
     <w:uiPriority w:val="99"/>
     <w:tblPr>
       <w:tblStyleRowBandSize w:val="1"/>
@@ -8720,9 +8802,9 @@
       </w:tcPr>
     </w:tblStylePr>
   </w:style>
-  <w:style w:type="table" w:styleId="594" w:customStyle="1">
+  <w:style w:type="table" w:styleId="781" w:customStyle="1">
     <w:name w:val="List Table 6 Colorful - Accent 5"/>
-    <w:basedOn w:val="473"/>
+    <w:basedOn w:val="660"/>
     <w:uiPriority w:val="99"/>
     <w:tblPr>
       <w:tblStyleRowBandSize w:val="1"/>
@@ -8789,9 +8871,9 @@
       </w:tcPr>
     </w:tblStylePr>
   </w:style>
-  <w:style w:type="table" w:styleId="595" w:customStyle="1">
+  <w:style w:type="table" w:styleId="782" w:customStyle="1">
     <w:name w:val="List Table 6 Colorful - Accent 6"/>
-    <w:basedOn w:val="473"/>
+    <w:basedOn w:val="660"/>
     <w:uiPriority w:val="99"/>
     <w:tblPr>
       <w:tblStyleRowBandSize w:val="1"/>
@@ -8858,9 +8940,9 @@
       </w:tcPr>
     </w:tblStylePr>
   </w:style>
-  <w:style w:type="table" w:styleId="596" w:customStyle="1">
+  <w:style w:type="table" w:styleId="783" w:customStyle="1">
     <w:name w:val="List Table 7 Colorful"/>
-    <w:basedOn w:val="473"/>
+    <w:basedOn w:val="660"/>
     <w:uiPriority w:val="99"/>
     <w:tblPr>
       <w:tblStyleRowBandSize w:val="1"/>
@@ -8963,9 +9045,9 @@
       </w:tcPr>
     </w:tblStylePr>
   </w:style>
-  <w:style w:type="table" w:styleId="597" w:customStyle="1">
+  <w:style w:type="table" w:styleId="784" w:customStyle="1">
     <w:name w:val="List Table 7 Colorful - Accent 1"/>
-    <w:basedOn w:val="473"/>
+    <w:basedOn w:val="660"/>
     <w:uiPriority w:val="99"/>
     <w:tblPr>
       <w:tblStyleRowBandSize w:val="1"/>
@@ -9068,9 +9150,9 @@
       </w:tcPr>
     </w:tblStylePr>
   </w:style>
-  <w:style w:type="table" w:styleId="598" w:customStyle="1">
+  <w:style w:type="table" w:styleId="785" w:customStyle="1">
     <w:name w:val="List Table 7 Colorful - Accent 2"/>
-    <w:basedOn w:val="473"/>
+    <w:basedOn w:val="660"/>
     <w:uiPriority w:val="99"/>
     <w:tblPr>
       <w:tblStyleRowBandSize w:val="1"/>
@@ -9173,9 +9255,9 @@
       </w:tcPr>
     </w:tblStylePr>
   </w:style>
-  <w:style w:type="table" w:styleId="599" w:customStyle="1">
+  <w:style w:type="table" w:styleId="786" w:customStyle="1">
     <w:name w:val="List Table 7 Colorful - Accent 3"/>
-    <w:basedOn w:val="473"/>
+    <w:basedOn w:val="660"/>
     <w:uiPriority w:val="99"/>
     <w:tblPr>
       <w:tblStyleRowBandSize w:val="1"/>
@@ -9278,9 +9360,9 @@
       </w:tcPr>
     </w:tblStylePr>
   </w:style>
-  <w:style w:type="table" w:styleId="600" w:customStyle="1">
+  <w:style w:type="table" w:styleId="787" w:customStyle="1">
     <w:name w:val="List Table 7 Colorful - Accent 4"/>
-    <w:basedOn w:val="473"/>
+    <w:basedOn w:val="660"/>
     <w:uiPriority w:val="99"/>
     <w:tblPr>
       <w:tblStyleRowBandSize w:val="1"/>
@@ -9383,9 +9465,9 @@
       </w:tcPr>
     </w:tblStylePr>
   </w:style>
-  <w:style w:type="table" w:styleId="601" w:customStyle="1">
+  <w:style w:type="table" w:styleId="788" w:customStyle="1">
     <w:name w:val="List Table 7 Colorful - Accent 5"/>
-    <w:basedOn w:val="473"/>
+    <w:basedOn w:val="660"/>
     <w:uiPriority w:val="99"/>
     <w:tblPr>
       <w:tblStyleRowBandSize w:val="1"/>
@@ -9488,9 +9570,9 @@
       </w:tcPr>
     </w:tblStylePr>
   </w:style>
-  <w:style w:type="table" w:styleId="602" w:customStyle="1">
+  <w:style w:type="table" w:styleId="789" w:customStyle="1">
     <w:name w:val="List Table 7 Colorful - Accent 6"/>
-    <w:basedOn w:val="473"/>
+    <w:basedOn w:val="660"/>
     <w:uiPriority w:val="99"/>
     <w:tblPr>
       <w:tblStyleRowBandSize w:val="1"/>
@@ -9593,9 +9675,9 @@
       </w:tcPr>
     </w:tblStylePr>
   </w:style>
-  <w:style w:type="table" w:styleId="603" w:customStyle="1">
+  <w:style w:type="table" w:styleId="790" w:customStyle="1">
     <w:name w:val="Lined - Accent"/>
-    <w:basedOn w:val="473"/>
+    <w:basedOn w:val="660"/>
     <w:uiPriority w:val="99"/>
     <w:rPr>
       <w:color w:val="404040"/>
@@ -9682,9 +9764,9 @@
       </w:tcPr>
     </w:tblStylePr>
   </w:style>
-  <w:style w:type="table" w:styleId="604" w:customStyle="1">
+  <w:style w:type="table" w:styleId="791" w:customStyle="1">
     <w:name w:val="Lined - Accent 1"/>
-    <w:basedOn w:val="473"/>
+    <w:basedOn w:val="660"/>
     <w:uiPriority w:val="99"/>
     <w:rPr>
       <w:color w:val="404040"/>
@@ -9771,9 +9853,9 @@
       </w:tcPr>
     </w:tblStylePr>
   </w:style>
-  <w:style w:type="table" w:styleId="605" w:customStyle="1">
+  <w:style w:type="table" w:styleId="792" w:customStyle="1">
     <w:name w:val="Lined - Accent 2"/>
-    <w:basedOn w:val="473"/>
+    <w:basedOn w:val="660"/>
     <w:uiPriority w:val="99"/>
     <w:rPr>
       <w:color w:val="404040"/>
@@ -9860,9 +9942,9 @@
       </w:tcPr>
     </w:tblStylePr>
   </w:style>
-  <w:style w:type="table" w:styleId="606" w:customStyle="1">
+  <w:style w:type="table" w:styleId="793" w:customStyle="1">
     <w:name w:val="Lined - Accent 3"/>
-    <w:basedOn w:val="473"/>
+    <w:basedOn w:val="660"/>
     <w:uiPriority w:val="99"/>
     <w:rPr>
       <w:color w:val="404040"/>
@@ -9949,9 +10031,9 @@
       </w:tcPr>
     </w:tblStylePr>
   </w:style>
-  <w:style w:type="table" w:styleId="607" w:customStyle="1">
+  <w:style w:type="table" w:styleId="794" w:customStyle="1">
     <w:name w:val="Lined - Accent 4"/>
-    <w:basedOn w:val="473"/>
+    <w:basedOn w:val="660"/>
     <w:uiPriority w:val="99"/>
     <w:rPr>
       <w:color w:val="404040"/>
@@ -10038,9 +10120,9 @@
       </w:tcPr>
     </w:tblStylePr>
   </w:style>
-  <w:style w:type="table" w:styleId="608" w:customStyle="1">
+  <w:style w:type="table" w:styleId="795" w:customStyle="1">
     <w:name w:val="Lined - Accent 5"/>
-    <w:basedOn w:val="473"/>
+    <w:basedOn w:val="660"/>
     <w:uiPriority w:val="99"/>
     <w:rPr>
       <w:color w:val="404040"/>
@@ -10127,9 +10209,9 @@
       </w:tcPr>
     </w:tblStylePr>
   </w:style>
-  <w:style w:type="table" w:styleId="609" w:customStyle="1">
+  <w:style w:type="table" w:styleId="796" w:customStyle="1">
     <w:name w:val="Lined - Accent 6"/>
-    <w:basedOn w:val="473"/>
+    <w:basedOn w:val="660"/>
     <w:uiPriority w:val="99"/>
     <w:rPr>
       <w:color w:val="404040"/>
@@ -10216,9 +10298,9 @@
       </w:tcPr>
     </w:tblStylePr>
   </w:style>
-  <w:style w:type="table" w:styleId="610" w:customStyle="1">
+  <w:style w:type="table" w:styleId="797" w:customStyle="1">
     <w:name w:val="Bordered &amp; Lined - Accent"/>
-    <w:basedOn w:val="473"/>
+    <w:basedOn w:val="660"/>
     <w:uiPriority w:val="99"/>
     <w:rPr>
       <w:color w:val="404040"/>
@@ -10313,9 +10395,9 @@
       </w:tcPr>
     </w:tblStylePr>
   </w:style>
-  <w:style w:type="table" w:styleId="611" w:customStyle="1">
+  <w:style w:type="table" w:styleId="798" w:customStyle="1">
     <w:name w:val="Bordered &amp; Lined - Accent 1"/>
-    <w:basedOn w:val="473"/>
+    <w:basedOn w:val="660"/>
     <w:uiPriority w:val="99"/>
     <w:rPr>
       <w:color w:val="404040"/>
@@ -10410,9 +10492,9 @@
       </w:tcPr>
     </w:tblStylePr>
   </w:style>
-  <w:style w:type="table" w:styleId="612" w:customStyle="1">
+  <w:style w:type="table" w:styleId="799" w:customStyle="1">
     <w:name w:val="Bordered &amp; Lined - Accent 2"/>
-    <w:basedOn w:val="473"/>
+    <w:basedOn w:val="660"/>
     <w:uiPriority w:val="99"/>
     <w:rPr>
       <w:color w:val="404040"/>
@@ -10507,9 +10589,9 @@
       </w:tcPr>
     </w:tblStylePr>
   </w:style>
-  <w:style w:type="table" w:styleId="613" w:customStyle="1">
+  <w:style w:type="table" w:styleId="800" w:customStyle="1">
     <w:name w:val="Bordered &amp; Lined - Accent 3"/>
-    <w:basedOn w:val="473"/>
+    <w:basedOn w:val="660"/>
     <w:uiPriority w:val="99"/>
     <w:rPr>
       <w:color w:val="404040"/>
@@ -10604,9 +10686,9 @@
       </w:tcPr>
     </w:tblStylePr>
   </w:style>
-  <w:style w:type="table" w:styleId="614" w:customStyle="1">
+  <w:style w:type="table" w:styleId="801" w:customStyle="1">
     <w:name w:val="Bordered &amp; Lined - Accent 4"/>
-    <w:basedOn w:val="473"/>
+    <w:basedOn w:val="660"/>
     <w:uiPriority w:val="99"/>
     <w:rPr>
       <w:color w:val="404040"/>
@@ -10701,9 +10783,9 @@
       </w:tcPr>
     </w:tblStylePr>
   </w:style>
-  <w:style w:type="table" w:styleId="615" w:customStyle="1">
+  <w:style w:type="table" w:styleId="802" w:customStyle="1">
     <w:name w:val="Bordered &amp; Lined - Accent 5"/>
-    <w:basedOn w:val="473"/>
+    <w:basedOn w:val="660"/>
     <w:uiPriority w:val="99"/>
     <w:rPr>
       <w:color w:val="404040"/>
@@ -10798,9 +10880,9 @@
       </w:tcPr>
     </w:tblStylePr>
   </w:style>
-  <w:style w:type="table" w:styleId="616" w:customStyle="1">
+  <w:style w:type="table" w:styleId="803" w:customStyle="1">
     <w:name w:val="Bordered &amp; Lined - Accent 6"/>
-    <w:basedOn w:val="473"/>
+    <w:basedOn w:val="660"/>
     <w:uiPriority w:val="99"/>
     <w:rPr>
       <w:color w:val="404040"/>
@@ -10895,9 +10977,9 @@
       </w:tcPr>
     </w:tblStylePr>
   </w:style>
-  <w:style w:type="table" w:styleId="617" w:customStyle="1">
+  <w:style w:type="table" w:styleId="804" w:customStyle="1">
     <w:name w:val="Bordered"/>
-    <w:basedOn w:val="473"/>
+    <w:basedOn w:val="660"/>
     <w:uiPriority w:val="99"/>
     <w:tblPr>
       <w:tblStyleRowBandSize w:val="1"/>
@@ -10970,9 +11052,9 @@
       </w:tcPr>
     </w:tblStylePr>
   </w:style>
-  <w:style w:type="table" w:styleId="618" w:customStyle="1">
+  <w:style w:type="table" w:styleId="805" w:customStyle="1">
     <w:name w:val="Bordered - Accent 1"/>
-    <w:basedOn w:val="473"/>
+    <w:basedOn w:val="660"/>
     <w:uiPriority w:val="99"/>
     <w:tblPr>
       <w:tblStyleRowBandSize w:val="1"/>
@@ -11045,9 +11127,9 @@
       </w:tcPr>
     </w:tblStylePr>
   </w:style>
-  <w:style w:type="table" w:styleId="619" w:customStyle="1">
+  <w:style w:type="table" w:styleId="806" w:customStyle="1">
     <w:name w:val="Bordered - Accent 2"/>
-    <w:basedOn w:val="473"/>
+    <w:basedOn w:val="660"/>
     <w:uiPriority w:val="99"/>
     <w:tblPr>
       <w:tblStyleRowBandSize w:val="1"/>
@@ -11120,9 +11202,9 @@
       </w:tcPr>
     </w:tblStylePr>
   </w:style>
-  <w:style w:type="table" w:styleId="620" w:customStyle="1">
+  <w:style w:type="table" w:styleId="807" w:customStyle="1">
     <w:name w:val="Bordered - Accent 3"/>
-    <w:basedOn w:val="473"/>
+    <w:basedOn w:val="660"/>
     <w:uiPriority w:val="99"/>
     <w:tblPr>
       <w:tblStyleRowBandSize w:val="1"/>
@@ -11195,9 +11277,9 @@
       </w:tcPr>
     </w:tblStylePr>
   </w:style>
-  <w:style w:type="table" w:styleId="621" w:customStyle="1">
+  <w:style w:type="table" w:styleId="808" w:customStyle="1">
     <w:name w:val="Bordered - Accent 4"/>
-    <w:basedOn w:val="473"/>
+    <w:basedOn w:val="660"/>
     <w:uiPriority w:val="99"/>
     <w:tblPr>
       <w:tblStyleRowBandSize w:val="1"/>
@@ -11270,9 +11352,9 @@
       </w:tcPr>
     </w:tblStylePr>
   </w:style>
-  <w:style w:type="table" w:styleId="622" w:customStyle="1">
+  <w:style w:type="table" w:styleId="809" w:customStyle="1">
     <w:name w:val="Bordered - Accent 5"/>
-    <w:basedOn w:val="473"/>
+    <w:basedOn w:val="660"/>
     <w:uiPriority w:val="99"/>
     <w:tblPr>
       <w:tblStyleRowBandSize w:val="1"/>
@@ -11345,9 +11427,9 @@
       </w:tcPr>
     </w:tblStylePr>
   </w:style>
-  <w:style w:type="table" w:styleId="623" w:customStyle="1">
+  <w:style w:type="table" w:styleId="810" w:customStyle="1">
     <w:name w:val="Bordered - Accent 6"/>
-    <w:basedOn w:val="473"/>
+    <w:basedOn w:val="660"/>
     <w:uiPriority w:val="99"/>
     <w:tblPr>
       <w:tblStyleRowBandSize w:val="1"/>
@@ -11420,10 +11502,10 @@
       </w:tcPr>
     </w:tblStylePr>
   </w:style>
-  <w:style w:type="paragraph" w:styleId="624">
+  <w:style w:type="paragraph" w:styleId="811">
     <w:name w:val="footnote text"/>
-    <w:basedOn w:val="462"/>
-    <w:link w:val="625"/>
+    <w:basedOn w:val="649"/>
+    <w:link w:val="812"/>
     <w:uiPriority w:val="99"/>
     <w:semiHidden/>
     <w:unhideWhenUsed/>
@@ -11434,27 +11516,27 @@
       <w:spacing w:lineRule="auto" w:line="240" w:after="40"/>
     </w:pPr>
   </w:style>
-  <w:style w:type="character" w:styleId="625" w:customStyle="1">
+  <w:style w:type="character" w:styleId="812" w:customStyle="1">
     <w:name w:val="Текст сноски Знак"/>
-    <w:link w:val="624"/>
+    <w:link w:val="811"/>
     <w:uiPriority w:val="99"/>
     <w:rPr>
       <w:sz w:val="18"/>
     </w:rPr>
   </w:style>
-  <w:style w:type="character" w:styleId="626">
+  <w:style w:type="character" w:styleId="813">
     <w:name w:val="footnote reference"/>
-    <w:basedOn w:val="472"/>
+    <w:basedOn w:val="659"/>
     <w:uiPriority w:val="99"/>
     <w:unhideWhenUsed/>
     <w:rPr>
       <w:vertAlign w:val="superscript"/>
     </w:rPr>
   </w:style>
-  <w:style w:type="paragraph" w:styleId="627">
+  <w:style w:type="paragraph" w:styleId="814">
     <w:name w:val="endnote text"/>
-    <w:basedOn w:val="462"/>
-    <w:link w:val="628"/>
+    <w:basedOn w:val="649"/>
+    <w:link w:val="815"/>
     <w:uiPriority w:val="99"/>
     <w:semiHidden/>
     <w:unhideWhenUsed/>
@@ -11465,17 +11547,17 @@
       <w:spacing w:lineRule="auto" w:line="240" w:after="0"/>
     </w:pPr>
   </w:style>
-  <w:style w:type="character" w:styleId="628" w:customStyle="1">
+  <w:style w:type="character" w:styleId="815" w:customStyle="1">
     <w:name w:val="Текст концевой сноски Знак"/>
-    <w:link w:val="627"/>
+    <w:link w:val="814"/>
     <w:uiPriority w:val="99"/>
     <w:rPr>
       <w:sz w:val="20"/>
     </w:rPr>
   </w:style>
-  <w:style w:type="character" w:styleId="629">
+  <w:style w:type="character" w:styleId="816">
     <w:name w:val="endnote reference"/>
-    <w:basedOn w:val="472"/>
+    <w:basedOn w:val="659"/>
     <w:uiPriority w:val="99"/>
     <w:semiHidden/>
     <w:unhideWhenUsed/>
@@ -11483,20 +11565,20 @@
       <w:vertAlign w:val="superscript"/>
     </w:rPr>
   </w:style>
-  <w:style w:type="paragraph" w:styleId="630">
+  <w:style w:type="paragraph" w:styleId="817">
     <w:name w:val="toc 1"/>
-    <w:basedOn w:val="462"/>
-    <w:next w:val="462"/>
+    <w:basedOn w:val="649"/>
+    <w:next w:val="649"/>
     <w:uiPriority w:val="39"/>
     <w:unhideWhenUsed/>
     <w:pPr>
       <w:spacing w:after="57"/>
     </w:pPr>
   </w:style>
-  <w:style w:type="paragraph" w:styleId="631">
+  <w:style w:type="paragraph" w:styleId="818">
     <w:name w:val="toc 2"/>
-    <w:basedOn w:val="462"/>
-    <w:next w:val="462"/>
+    <w:basedOn w:val="649"/>
+    <w:next w:val="649"/>
     <w:uiPriority w:val="39"/>
     <w:unhideWhenUsed/>
     <w:pPr>
@@ -11504,10 +11586,10 @@
       <w:spacing w:after="57"/>
     </w:pPr>
   </w:style>
-  <w:style w:type="paragraph" w:styleId="632">
+  <w:style w:type="paragraph" w:styleId="819">
     <w:name w:val="toc 3"/>
-    <w:basedOn w:val="462"/>
-    <w:next w:val="462"/>
+    <w:basedOn w:val="649"/>
+    <w:next w:val="649"/>
     <w:uiPriority w:val="39"/>
     <w:unhideWhenUsed/>
     <w:pPr>
@@ -11515,10 +11597,10 @@
       <w:spacing w:after="57"/>
     </w:pPr>
   </w:style>
-  <w:style w:type="paragraph" w:styleId="633">
+  <w:style w:type="paragraph" w:styleId="820">
     <w:name w:val="toc 4"/>
-    <w:basedOn w:val="462"/>
-    <w:next w:val="462"/>
+    <w:basedOn w:val="649"/>
+    <w:next w:val="649"/>
     <w:uiPriority w:val="39"/>
     <w:unhideWhenUsed/>
     <w:pPr>
@@ -11526,10 +11608,10 @@
       <w:spacing w:after="57"/>
     </w:pPr>
   </w:style>
-  <w:style w:type="paragraph" w:styleId="634">
+  <w:style w:type="paragraph" w:styleId="821">
     <w:name w:val="toc 5"/>
-    <w:basedOn w:val="462"/>
-    <w:next w:val="462"/>
+    <w:basedOn w:val="649"/>
+    <w:next w:val="649"/>
     <w:uiPriority w:val="39"/>
     <w:unhideWhenUsed/>
     <w:pPr>
@@ -11537,10 +11619,10 @@
       <w:spacing w:after="57"/>
     </w:pPr>
   </w:style>
-  <w:style w:type="paragraph" w:styleId="635">
+  <w:style w:type="paragraph" w:styleId="822">
     <w:name w:val="toc 6"/>
-    <w:basedOn w:val="462"/>
-    <w:next w:val="462"/>
+    <w:basedOn w:val="649"/>
+    <w:next w:val="649"/>
     <w:uiPriority w:val="39"/>
     <w:unhideWhenUsed/>
     <w:pPr>
@@ -11548,10 +11630,10 @@
       <w:spacing w:after="57"/>
     </w:pPr>
   </w:style>
-  <w:style w:type="paragraph" w:styleId="636">
+  <w:style w:type="paragraph" w:styleId="823">
     <w:name w:val="toc 7"/>
-    <w:basedOn w:val="462"/>
-    <w:next w:val="462"/>
+    <w:basedOn w:val="649"/>
+    <w:next w:val="649"/>
     <w:uiPriority w:val="39"/>
     <w:unhideWhenUsed/>
     <w:pPr>
@@ -11559,10 +11641,10 @@
       <w:spacing w:after="57"/>
     </w:pPr>
   </w:style>
-  <w:style w:type="paragraph" w:styleId="637">
+  <w:style w:type="paragraph" w:styleId="824">
     <w:name w:val="toc 8"/>
-    <w:basedOn w:val="462"/>
-    <w:next w:val="462"/>
+    <w:basedOn w:val="649"/>
+    <w:next w:val="649"/>
     <w:uiPriority w:val="39"/>
     <w:unhideWhenUsed/>
     <w:pPr>
@@ -11570,10 +11652,10 @@
       <w:spacing w:after="57"/>
     </w:pPr>
   </w:style>
-  <w:style w:type="paragraph" w:styleId="638">
+  <w:style w:type="paragraph" w:styleId="825">
     <w:name w:val="toc 9"/>
-    <w:basedOn w:val="462"/>
-    <w:next w:val="462"/>
+    <w:basedOn w:val="649"/>
+    <w:next w:val="649"/>
     <w:uiPriority w:val="39"/>
     <w:unhideWhenUsed/>
     <w:pPr>
@@ -11581,14 +11663,14 @@
       <w:spacing w:after="57"/>
     </w:pPr>
   </w:style>
-  <w:style w:type="paragraph" w:styleId="639">
+  <w:style w:type="paragraph" w:styleId="826">
     <w:name w:val="TOC Heading"/>
     <w:uiPriority w:val="39"/>
     <w:unhideWhenUsed/>
   </w:style>
-  <w:style w:type="character" w:styleId="640">
+  <w:style w:type="character" w:styleId="827">
     <w:name w:val="Hyperlink"/>
-    <w:basedOn w:val="472"/>
+    <w:basedOn w:val="659"/>
     <w:uiPriority w:val="99"/>
     <w:semiHidden/>
     <w:unhideWhenUsed/>
@@ -11599,10 +11681,10 @@
       <w:u w:val="single"/>
     </w:rPr>
   </w:style>
-  <w:style w:type="paragraph" w:styleId="641">
+  <w:style w:type="paragraph" w:styleId="828">
     <w:name w:val="Caption"/>
-    <w:basedOn w:val="462"/>
-    <w:next w:val="462"/>
+    <w:basedOn w:val="649"/>
+    <w:next w:val="649"/>
     <w:qFormat/>
     <w:uiPriority w:val="35"/>
     <w:semiHidden/>
@@ -11612,9 +11694,9 @@
       <w:sz w:val="20"/>
     </w:rPr>
   </w:style>
-  <w:style w:type="table" w:styleId="642">
+  <w:style w:type="table" w:styleId="829">
     <w:name w:val="Table Grid"/>
-    <w:basedOn w:val="473"/>
+    <w:basedOn w:val="660"/>
     <w:uiPriority w:val="39"/>
     <w:tblPr>
       <w:tblBorders>
@@ -11627,10 +11709,10 @@
       </w:tblBorders>
     </w:tblPr>
   </w:style>
-  <w:style w:type="character" w:styleId="643" w:customStyle="1">
+  <w:style w:type="character" w:styleId="830" w:customStyle="1">
     <w:name w:val="Заголовок 3 Знак"/>
-    <w:basedOn w:val="472"/>
-    <w:link w:val="465"/>
+    <w:basedOn w:val="659"/>
+    <w:link w:val="652"/>
     <w:uiPriority w:val="9"/>
     <w:rPr>
       <w:rFonts w:ascii="Times New Roman" w:hAnsi="Times New Roman" w:cs="Times New Roman" w:eastAsia="Times New Roman"/>
@@ -11641,10 +11723,10 @@
       <w:lang w:eastAsia="ru-RU"/>
     </w:rPr>
   </w:style>
-  <w:style w:type="character" w:styleId="644" w:customStyle="1">
+  <w:style w:type="character" w:styleId="831" w:customStyle="1">
     <w:name w:val="Заголовок 4 Знак"/>
-    <w:basedOn w:val="472"/>
-    <w:link w:val="466"/>
+    <w:basedOn w:val="659"/>
+    <w:link w:val="653"/>
     <w:uiPriority w:val="9"/>
     <w:rPr>
       <w:rFonts w:ascii="Calibri Light" w:hAnsi="Calibri Light" w:cs="Calibri Light" w:eastAsia="Calibri Light"/>
@@ -11653,10 +11735,10 @@
       <w:color w:val="2E74B5" w:themeColor="accent1" w:themeShade="BF"/>
     </w:rPr>
   </w:style>
-  <w:style w:type="character" w:styleId="645" w:customStyle="1">
+  <w:style w:type="character" w:styleId="832" w:customStyle="1">
     <w:name w:val="Заголовок 5 Знак"/>
-    <w:basedOn w:val="472"/>
-    <w:link w:val="467"/>
+    <w:basedOn w:val="659"/>
+    <w:link w:val="654"/>
     <w:uiPriority w:val="9"/>
     <w:semiHidden/>
     <w:rPr>
@@ -11664,10 +11746,10 @@
       <w:color w:val="2E74B5" w:themeColor="accent1" w:themeShade="BF"/>
     </w:rPr>
   </w:style>
-  <w:style w:type="character" w:styleId="646" w:customStyle="1">
+  <w:style w:type="character" w:styleId="833" w:customStyle="1">
     <w:name w:val="Заголовок 2 Знак"/>
-    <w:basedOn w:val="472"/>
-    <w:link w:val="464"/>
+    <w:basedOn w:val="659"/>
+    <w:link w:val="651"/>
     <w:uiPriority w:val="9"/>
     <w:semiHidden/>
     <w:rPr>
@@ -11677,14 +11759,16 @@
       <w:szCs w:val="26"/>
     </w:rPr>
   </w:style>
-  <w:style w:type="paragraph" w:styleId="647" w:customStyle="1">
+  <w:style w:type="paragraph" w:styleId="834" w:customStyle="1">
     <w:name w:val="Раздел"/>
-    <w:next w:val="648"/>
-    <w:link w:val="649"/>
+    <w:next w:val="835"/>
+    <w:link w:val="836"/>
     <w:qFormat/>
     <w:rPr>
       <w:rFonts w:ascii="Times New Roman" w:hAnsi="Times New Roman" w:cs="Times New Roman"/>
       <w:b/>
+      <w:caps w:val="false"/>
+      <w:smallCaps w:val="false"/>
       <w:color w:val="000000" w:themeColor="text1"/>
       <w:sz w:val="28"/>
       <w:szCs w:val="28"/>
@@ -11693,22 +11777,27 @@
     </w:rPr>
     <w:pPr>
       <w:numPr>
+        <w:ilvl w:val="0"/>
         <w:numId w:val="1"/>
       </w:numPr>
+      <w:contextualSpacing w:val="false"/>
+      <w:jc w:val="center"/>
       <w:spacing w:lineRule="auto" w:line="259" w:after="160"/>
       <w:outlineLvl w:val="0"/>
+      <w:suppressLineNumbers w:val="0"/>
     </w:pPr>
   </w:style>
-  <w:style w:type="paragraph" w:styleId="648" w:customStyle="1">
+  <w:style w:type="paragraph" w:styleId="835" w:customStyle="1">
     <w:name w:val="Подраздел"/>
-    <w:basedOn w:val="647"/>
-    <w:next w:val="462"/>
-    <w:link w:val="650"/>
+    <w:basedOn w:val="834"/>
+    <w:next w:val="649"/>
+    <w:link w:val="837"/>
     <w:qFormat/>
     <w:rPr>
-      <w:b w:val="false"/>
+      <w:b/>
+      <w:caps w:val="false"/>
       <w:color w:val="000000"/>
-      <w:sz w:val="30"/>
+      <w:sz w:val="28"/>
       <w:szCs w:val="30"/>
       <w:lang w:eastAsia="ru-RU"/>
     </w:rPr>
@@ -11716,35 +11805,27 @@
       <w:numPr>
         <w:ilvl w:val="1"/>
       </w:numPr>
+      <w:contextualSpacing w:val="false"/>
+      <w:jc w:val="left"/>
       <w:outlineLvl w:val="1"/>
+      <w:suppressLineNumbers w:val="0"/>
     </w:pPr>
   </w:style>
-  <w:style w:type="character" w:styleId="649" w:customStyle="1">
+  <w:style w:type="character" w:styleId="836" w:customStyle="1">
     <w:name w:val="Заголовок раздела Знак"/>
-    <w:link w:val="647"/>
+    <w:link w:val="834"/>
     <w:rPr>
-      <w:rFonts w:ascii="Times New Roman" w:hAnsi="Times New Roman" w:cs="Times New Roman"/>
-      <w:b/>
-      <w:color w:val="000000" w:themeColor="text1"/>
+      <w:caps w:val="false"/>
+    </w:rPr>
+  </w:style>
+  <w:style w:type="character" w:styleId="837" w:customStyle="1">
+    <w:name w:val="Заголовок подраздела Знак"/>
+    <w:link w:val="835"/>
+    <w:rPr>
       <w:sz w:val="28"/>
-      <w:szCs w:val="28"/>
-      <w:lang w:val="ru-RU" w:bidi="ar-SA"/>
     </w:rPr>
   </w:style>
-  <w:style w:type="character" w:styleId="650" w:customStyle="1">
-    <w:name w:val="Заголовок подраздела Знак"/>
-    <w:basedOn w:val="649"/>
-    <w:link w:val="648"/>
-    <w:rPr>
-      <w:rFonts w:ascii="Times New Roman" w:hAnsi="Times New Roman" w:cs="Times New Roman" w:eastAsia="Calibri"/>
-      <w:b w:val="false"/>
-      <w:color w:val="000000"/>
-      <w:sz w:val="28"/>
-      <w:szCs w:val="30"/>
-      <w:lang w:val="ru-RU" w:bidi="ar-SA" w:eastAsia="ru-RU"/>
-    </w:rPr>
-  </w:style>
-  <w:style w:type="paragraph" w:styleId="651">
+  <w:style w:type="paragraph" w:styleId="838">
     <w:name w:val="Plain Text"/>
     <w:rPr>
       <w:rFonts w:ascii="Courier New" w:hAnsi="Courier New" w:cs="Times New Roman" w:eastAsia="Times New Roman"/>
@@ -11756,20 +11837,20 @@
       <w:jc w:val="both"/>
     </w:pPr>
   </w:style>
-  <w:style w:type="character" w:styleId="652" w:customStyle="1">
+  <w:style w:type="character" w:styleId="839" w:customStyle="1">
     <w:name w:val="Код_character"/>
-    <w:link w:val="653"/>
+    <w:link w:val="840"/>
     <w:rPr>
       <w:rFonts w:ascii="Liberation Mono" w:hAnsi="Liberation Mono" w:cs="Liberation Mono" w:eastAsia="Liberation Mono"/>
       <w:color w:val="000000" w:themeColor="text1"/>
       <w:sz w:val="18"/>
     </w:rPr>
   </w:style>
-  <w:style w:type="paragraph" w:styleId="653" w:customStyle="1">
+  <w:style w:type="paragraph" w:styleId="840" w:customStyle="1">
     <w:name w:val="Код"/>
-    <w:basedOn w:val="462"/>
-    <w:next w:val="462"/>
-    <w:link w:val="652"/>
+    <w:basedOn w:val="649"/>
+    <w:next w:val="649"/>
+    <w:link w:val="839"/>
     <w:qFormat/>
     <w:rPr>
       <w:rFonts w:ascii="Liberation Mono" w:hAnsi="Liberation Mono" w:cs="Liberation Mono" w:eastAsia="Liberation Mono"/>
@@ -11778,6 +11859,35 @@
     </w:rPr>
     <w:pPr>
       <w:shd w:val="clear" w:color="auto" w:fill="auto"/>
+    </w:pPr>
+  </w:style>
+  <w:style w:type="character" w:styleId="1_278" w:customStyle="1">
+    <w:name w:val="Ненумерованный раздел_character"/>
+    <w:link w:val="1_277"/>
+    <w:rPr>
+      <w:rFonts w:ascii="Times New Roman" w:hAnsi="Times New Roman"/>
+      <w:caps/>
+      <w:smallCaps w:val="false"/>
+    </w:rPr>
+  </w:style>
+  <w:style w:type="paragraph" w:styleId="1_277" w:customStyle="1">
+    <w:name w:val="Ненумерованный раздел"/>
+    <w:basedOn w:val="834"/>
+    <w:link w:val="1_278"/>
+    <w:qFormat/>
+    <w:rPr>
+      <w:rFonts w:ascii="Times New Roman" w:hAnsi="Times New Roman"/>
+      <w:caps/>
+      <w:smallCaps w:val="false"/>
+    </w:rPr>
+    <w:pPr>
+      <w:numPr>
+        <w:ilvl w:val="0"/>
+        <w:numId w:val="0"/>
+      </w:numPr>
+      <w:contextualSpacing w:val="false"/>
+      <w:jc w:val="center"/>
+      <w:suppressLineNumbers w:val="0"/>
     </w:pPr>
   </w:style>
 </w:styles>
@@ -11988,4 +12098,18 @@
   </a:themeElements>
   <a:objectDefaults/>
 </a:theme>
+</file>
+
+<file path=customXml/item1.xml><?xml version="1.0" encoding="utf-8"?>
+<w:settings xmlns:w="http://schemas.openxmlformats.org/wordprocessingml/2006/main">
+  <w:SpecialFormsHighlight w:val="c9c8ff"/>
+</w:settings>
+</file>
+
+<file path=customXml/itemProps1.xml><?xml version="1.0" encoding="utf-8"?>
+<ds:datastoreItem xmlns:ds="http://schemas.openxmlformats.org/officeDocument/2006/customXml" ds:itemID="{5D0AEA6B-E499-4EEF-98A3-AFBB261C493E}">
+  <ds:schemaRefs>
+    <ds:schemaRef ds:uri="http://schemas.onlyoffice.com/settingsCustom"/>
+  </ds:schemaRefs>
+</ds:datastoreItem>
 </file>
</xml_diff>

<commit_message>
feat: insert new fields to report template
</commit_message>
<xml_diff>
--- a/{{cookiecutter.lab_work_num}}/report{{cookiecutter.lab_work_num}}.docx
+++ b/{{cookiecutter.lab_work_num}}/report{{cookiecutter.lab_work_num}}.docx
@@ -26,9 +26,12 @@
       <w:pPr>
         <w:jc w:val="center"/>
         <w:spacing w:after="0"/>
+        <w:rPr>
+          <w:highlight w:val="none"/>
+        </w:rPr>
       </w:pPr>
       <w:r>
-        <w:t xml:space="preserve">учреждение высшего образования </w:t>
+        <w:t xml:space="preserve">учреждение высшего образования</w:t>
       </w:r>
       <w:r/>
     </w:p>
@@ -38,9 +41,16 @@
         <w:spacing w:after="0"/>
       </w:pPr>
       <w:r>
-        <w:t xml:space="preserve">«Владимирский государственный университет </w:t>
+        <w:rPr>
+          <w:highlight w:val="none"/>
+        </w:rPr>
+        <w:t xml:space="preserve">{{university}}</w:t>
       </w:r>
-      <w:r/>
+      <w:r>
+        <w:rPr>
+          <w:highlight w:val="none"/>
+        </w:rPr>
+      </w:r>
     </w:p>
     <w:p>
       <w:pPr>
@@ -48,33 +58,13 @@
         <w:spacing w:after="0"/>
       </w:pPr>
       <w:r>
-        <w:t xml:space="preserve">имени Александра Григорьевича и Николая Григорьевича Столетовых»</w:t>
+        <w:t xml:space="preserve">{{cathedra}}</w:t>
       </w:r>
       <w:r/>
     </w:p>
     <w:p>
       <w:pPr>
-        <w:jc w:val="center"/>
-        <w:spacing w:after="0"/>
-      </w:pPr>
-      <w:r>
-        <w:t xml:space="preserve">(ВлГУ)</w:t>
-      </w:r>
-      <w:r/>
-    </w:p>
-    <w:p>
-      <w:pPr>
-        <w:jc w:val="center"/>
-        <w:spacing w:after="0"/>
-      </w:pPr>
-      <w:r>
-        <w:t xml:space="preserve">Кафедра информационных систем и программной инженерии</w:t>
-      </w:r>
-      <w:r/>
-    </w:p>
-    <w:p>
-      <w:pPr>
-        <w:pStyle w:val="838"/>
+        <w:pStyle w:val="839"/>
         <w:spacing w:lineRule="auto" w:line="360"/>
         <w:rPr>
           <w:rFonts w:ascii="Times New Roman" w:hAnsi="Times New Roman"/>
@@ -89,7 +79,7 @@
     </w:p>
     <w:p>
       <w:pPr>
-        <w:pStyle w:val="838"/>
+        <w:pStyle w:val="839"/>
         <w:spacing w:lineRule="auto" w:line="360"/>
         <w:rPr>
           <w:rFonts w:ascii="Times New Roman" w:hAnsi="Times New Roman"/>
@@ -104,7 +94,7 @@
     </w:p>
     <w:p>
       <w:pPr>
-        <w:pStyle w:val="838"/>
+        <w:pStyle w:val="839"/>
         <w:spacing w:lineRule="auto" w:line="360"/>
         <w:rPr>
           <w:rFonts w:ascii="Times New Roman" w:hAnsi="Times New Roman"/>
@@ -119,7 +109,7 @@
     </w:p>
     <w:p>
       <w:pPr>
-        <w:pStyle w:val="838"/>
+        <w:pStyle w:val="839"/>
         <w:spacing w:lineRule="auto" w:line="360"/>
         <w:rPr>
           <w:rFonts w:ascii="Times New Roman" w:hAnsi="Times New Roman"/>
@@ -224,7 +214,7 @@
         </w:rPr>
       </w:pPr>
       <w:r>
-        <w:t xml:space="preserve"> студент группы ИСТ-120</w:t>
+        <w:t xml:space="preserve"> студент группы {{group}}</w:t>
       </w:r>
       <w:r/>
     </w:p>
@@ -250,7 +240,7 @@
     </w:p>
     <w:p>
       <w:pPr>
-        <w:pStyle w:val="838"/>
+        <w:pStyle w:val="839"/>
         <w:jc w:val="right"/>
         <w:spacing w:lineRule="auto" w:line="360"/>
         <w:rPr>
@@ -269,7 +259,7 @@
     </w:p>
     <w:p>
       <w:pPr>
-        <w:pStyle w:val="838"/>
+        <w:pStyle w:val="839"/>
         <w:jc w:val="center"/>
         <w:spacing w:lineRule="auto" w:line="360"/>
         <w:rPr>
@@ -285,7 +275,7 @@
     </w:p>
     <w:p>
       <w:pPr>
-        <w:pStyle w:val="838"/>
+        <w:pStyle w:val="839"/>
         <w:jc w:val="center"/>
         <w:spacing w:lineRule="auto" w:line="360"/>
         <w:rPr>
@@ -301,7 +291,7 @@
     </w:p>
     <w:p>
       <w:pPr>
-        <w:pStyle w:val="838"/>
+        <w:pStyle w:val="839"/>
         <w:jc w:val="center"/>
         <w:spacing w:lineRule="auto" w:line="360"/>
         <w:rPr>
@@ -317,7 +307,7 @@
     </w:p>
     <w:p>
       <w:pPr>
-        <w:pStyle w:val="838"/>
+        <w:pStyle w:val="839"/>
         <w:jc w:val="center"/>
         <w:spacing w:lineRule="auto" w:line="360"/>
         <w:rPr>
@@ -341,7 +331,7 @@
     </w:p>
     <w:p>
       <w:pPr>
-        <w:pStyle w:val="838"/>
+        <w:pStyle w:val="839"/>
         <w:jc w:val="center"/>
         <w:spacing w:lineRule="auto" w:line="360"/>
         <w:rPr>
@@ -357,7 +347,7 @@
     </w:p>
     <w:p>
       <w:pPr>
-        <w:pStyle w:val="838"/>
+        <w:pStyle w:val="839"/>
         <w:jc w:val="center"/>
         <w:spacing w:lineRule="auto" w:line="360"/>
         <w:rPr>
@@ -373,7 +363,7 @@
     </w:p>
     <w:p>
       <w:pPr>
-        <w:pStyle w:val="838"/>
+        <w:pStyle w:val="839"/>
         <w:jc w:val="center"/>
         <w:spacing w:lineRule="auto" w:line="360"/>
         <w:rPr>
@@ -389,7 +379,7 @@
     </w:p>
     <w:p>
       <w:pPr>
-        <w:pStyle w:val="838"/>
+        <w:pStyle w:val="839"/>
         <w:jc w:val="left"/>
         <w:spacing w:lineRule="auto" w:line="360"/>
         <w:rPr>
@@ -405,7 +395,7 @@
     </w:p>
     <w:p>
       <w:pPr>
-        <w:pStyle w:val="838"/>
+        <w:pStyle w:val="839"/>
         <w:jc w:val="center"/>
         <w:spacing w:lineRule="auto" w:line="360"/>
         <w:rPr>
@@ -421,7 +411,7 @@
     </w:p>
     <w:p>
       <w:pPr>
-        <w:pStyle w:val="838"/>
+        <w:pStyle w:val="839"/>
         <w:jc w:val="center"/>
         <w:spacing w:lineRule="auto" w:line="360"/>
         <w:rPr>
@@ -434,7 +424,7 @@
           <w:sz w:val="28"/>
           <w:szCs w:val="28"/>
         </w:rPr>
-        <w:t xml:space="preserve">Владимир {{year}}</w:t>
+        <w:t xml:space="preserve">{{city}} {{year}}</w:t>
       </w:r>
       <w:bookmarkStart w:id="0" w:name="_GoBack"/>
       <w:r/>
@@ -454,7 +444,7 @@
     </w:p>
     <w:p>
       <w:pPr>
-        <w:pStyle w:val="1_277"/>
+        <w:pStyle w:val="843"/>
         <w:contextualSpacing w:val="false"/>
         <w:jc w:val="center"/>
         <w:rPr>
@@ -471,13 +461,13 @@
       <w:r>
         <w:t xml:space="preserve">аботы</w:t>
       </w:r>
-      <w:r/>
       <w:r>
         <w:rPr>
           <w:caps/>
           <w:smallCaps w:val="false"/>
         </w:rPr>
       </w:r>
+      <w:r/>
     </w:p>
     <w:p>
       <w:pPr>
@@ -497,10 +487,11 @@
           <w:highlight w:val="none"/>
         </w:rPr>
       </w:r>
+      <w:r/>
     </w:p>
     <w:p>
       <w:pPr>
-        <w:pStyle w:val="834"/>
+        <w:pStyle w:val="835"/>
         <w:contextualSpacing w:val="false"/>
         <w:jc w:val="center"/>
         <w:suppressLineNumbers w:val="0"/>
@@ -515,7 +506,7 @@
     </w:p>
     <w:p>
       <w:pPr>
-        <w:pStyle w:val="835"/>
+        <w:pStyle w:val="836"/>
         <w:contextualSpacing w:val="false"/>
         <w:jc w:val="left"/>
         <w:suppressLineNumbers w:val="0"/>
@@ -527,11 +518,10 @@
         <w:t xml:space="preserve">дный код</w:t>
       </w:r>
       <w:r/>
-      <w:r/>
     </w:p>
     <w:p>
       <w:pPr>
-        <w:pStyle w:val="840"/>
+        <w:pStyle w:val="841"/>
         <w:jc w:val="left"/>
       </w:pPr>
       <w:r>
@@ -541,13 +531,11 @@
     </w:p>
     <w:p>
       <w:pPr>
-        <w:pStyle w:val="835"/>
+        <w:pStyle w:val="836"/>
       </w:pPr>
       <w:r>
         <w:t xml:space="preserve">Тестирование</w:t>
       </w:r>
-      <w:r/>
-      <w:r/>
       <w:r/>
     </w:p>
     <w:p>
@@ -558,7 +546,7 @@
     </w:p>
     <w:p>
       <w:pPr>
-        <w:pStyle w:val="1_277"/>
+        <w:pStyle w:val="843"/>
         <w:rPr>
           <w:highlight w:val="none"/>
         </w:rPr>
@@ -585,6 +573,7 @@
           <w:highlight w:val="none"/>
         </w:rPr>
       </w:r>
+      <w:r/>
     </w:p>
     <w:sectPr>
       <w:footnotePr/>
@@ -660,7 +649,7 @@
     <w:lvl w:ilvl="0">
       <w:start w:val="1"/>
       <w:numFmt w:val="decimal"/>
-      <w:pStyle w:val="834"/>
+      <w:pStyle w:val="835"/>
       <w:isLgl w:val="false"/>
       <w:suff w:val="space"/>
       <w:lvlText w:val="%1"/>
@@ -672,7 +661,7 @@
     <w:lvl w:ilvl="1">
       <w:start w:val="1"/>
       <w:numFmt w:val="decimal"/>
-      <w:pStyle w:val="835"/>
+      <w:pStyle w:val="836"/>
       <w:isLgl/>
       <w:suff w:val="space"/>
       <w:lvlText w:val="%1.%2"/>
@@ -943,20 +932,20 @@
     <w:lsdException w:name="Bibliography" w:uiPriority="37"/>
     <w:lsdException w:name="TOC Heading" w:uiPriority="39" w:qFormat="1"/>
   </w:latentStyles>
-  <w:style w:type="paragraph" w:styleId="189">
+  <w:style w:type="paragraph" w:styleId="636">
     <w:name w:val="table of figures"/>
-    <w:basedOn w:val="649"/>
-    <w:next w:val="649"/>
+    <w:basedOn w:val="650"/>
+    <w:next w:val="650"/>
     <w:uiPriority w:val="99"/>
     <w:unhideWhenUsed/>
     <w:pPr>
       <w:spacing w:after="0" w:afterAutospacing="0"/>
     </w:pPr>
   </w:style>
-  <w:style w:type="character" w:styleId="636">
+  <w:style w:type="character" w:styleId="637">
     <w:name w:val="Heading 1 Char"/>
-    <w:basedOn w:val="659"/>
-    <w:link w:val="650"/>
+    <w:basedOn w:val="660"/>
+    <w:link w:val="651"/>
     <w:uiPriority w:val="9"/>
     <w:rPr>
       <w:rFonts w:ascii="Arial" w:hAnsi="Arial" w:cs="Arial" w:eastAsia="Arial"/>
@@ -964,10 +953,10 @@
       <w:szCs w:val="40"/>
     </w:rPr>
   </w:style>
-  <w:style w:type="character" w:styleId="637">
+  <w:style w:type="character" w:styleId="638">
     <w:name w:val="Heading 6 Char"/>
-    <w:basedOn w:val="659"/>
-    <w:link w:val="655"/>
+    <w:basedOn w:val="660"/>
+    <w:link w:val="656"/>
     <w:uiPriority w:val="9"/>
     <w:rPr>
       <w:rFonts w:ascii="Arial" w:hAnsi="Arial" w:cs="Arial" w:eastAsia="Arial"/>
@@ -977,10 +966,10 @@
       <w:szCs w:val="22"/>
     </w:rPr>
   </w:style>
-  <w:style w:type="character" w:styleId="638">
+  <w:style w:type="character" w:styleId="639">
     <w:name w:val="Heading 7 Char"/>
-    <w:basedOn w:val="659"/>
-    <w:link w:val="656"/>
+    <w:basedOn w:val="660"/>
+    <w:link w:val="657"/>
     <w:uiPriority w:val="9"/>
     <w:rPr>
       <w:rFonts w:ascii="Arial" w:hAnsi="Arial" w:cs="Arial" w:eastAsia="Arial"/>
@@ -992,10 +981,10 @@
       <w:szCs w:val="22"/>
     </w:rPr>
   </w:style>
-  <w:style w:type="character" w:styleId="639">
+  <w:style w:type="character" w:styleId="640">
     <w:name w:val="Heading 8 Char"/>
-    <w:basedOn w:val="659"/>
-    <w:link w:val="657"/>
+    <w:basedOn w:val="660"/>
+    <w:link w:val="658"/>
     <w:uiPriority w:val="9"/>
     <w:rPr>
       <w:rFonts w:ascii="Arial" w:hAnsi="Arial" w:cs="Arial" w:eastAsia="Arial"/>
@@ -1005,10 +994,10 @@
       <w:szCs w:val="22"/>
     </w:rPr>
   </w:style>
-  <w:style w:type="character" w:styleId="640">
+  <w:style w:type="character" w:styleId="641">
     <w:name w:val="Heading 9 Char"/>
-    <w:basedOn w:val="659"/>
-    <w:link w:val="658"/>
+    <w:basedOn w:val="660"/>
+    <w:link w:val="659"/>
     <w:uiPriority w:val="9"/>
     <w:rPr>
       <w:rFonts w:ascii="Arial" w:hAnsi="Arial" w:cs="Arial" w:eastAsia="Arial"/>
@@ -1018,71 +1007,71 @@
       <w:szCs w:val="21"/>
     </w:rPr>
   </w:style>
-  <w:style w:type="character" w:styleId="641">
+  <w:style w:type="character" w:styleId="642">
     <w:name w:val="Title Char"/>
-    <w:basedOn w:val="659"/>
-    <w:link w:val="673"/>
+    <w:basedOn w:val="660"/>
+    <w:link w:val="674"/>
     <w:uiPriority w:val="10"/>
     <w:rPr>
       <w:sz w:val="48"/>
       <w:szCs w:val="48"/>
     </w:rPr>
   </w:style>
-  <w:style w:type="character" w:styleId="642">
+  <w:style w:type="character" w:styleId="643">
     <w:name w:val="Subtitle Char"/>
-    <w:basedOn w:val="659"/>
-    <w:link w:val="675"/>
+    <w:basedOn w:val="660"/>
+    <w:link w:val="676"/>
     <w:uiPriority w:val="11"/>
     <w:rPr>
       <w:sz w:val="24"/>
       <w:szCs w:val="24"/>
     </w:rPr>
   </w:style>
-  <w:style w:type="character" w:styleId="643">
+  <w:style w:type="character" w:styleId="644">
     <w:name w:val="Quote Char"/>
-    <w:link w:val="677"/>
+    <w:link w:val="678"/>
     <w:uiPriority w:val="29"/>
     <w:rPr>
       <w:i/>
     </w:rPr>
   </w:style>
-  <w:style w:type="character" w:styleId="644">
+  <w:style w:type="character" w:styleId="645">
     <w:name w:val="Intense Quote Char"/>
-    <w:link w:val="679"/>
+    <w:link w:val="680"/>
     <w:uiPriority w:val="30"/>
     <w:rPr>
       <w:i/>
     </w:rPr>
   </w:style>
-  <w:style w:type="character" w:styleId="645">
+  <w:style w:type="character" w:styleId="646">
     <w:name w:val="Header Char"/>
-    <w:basedOn w:val="659"/>
-    <w:link w:val="681"/>
-    <w:uiPriority w:val="99"/>
-  </w:style>
-  <w:style w:type="character" w:styleId="646">
+    <w:basedOn w:val="660"/>
+    <w:link w:val="682"/>
+    <w:uiPriority w:val="99"/>
+  </w:style>
+  <w:style w:type="character" w:styleId="647">
     <w:name w:val="Caption Char"/>
-    <w:basedOn w:val="828"/>
-    <w:link w:val="683"/>
-    <w:uiPriority w:val="99"/>
-  </w:style>
-  <w:style w:type="character" w:styleId="647">
+    <w:basedOn w:val="829"/>
+    <w:link w:val="684"/>
+    <w:uiPriority w:val="99"/>
+  </w:style>
+  <w:style w:type="character" w:styleId="648">
     <w:name w:val="Footnote Text Char"/>
-    <w:link w:val="811"/>
+    <w:link w:val="812"/>
     <w:uiPriority w:val="99"/>
     <w:rPr>
       <w:sz w:val="18"/>
     </w:rPr>
   </w:style>
-  <w:style w:type="character" w:styleId="648">
+  <w:style w:type="character" w:styleId="649">
     <w:name w:val="Endnote Text Char"/>
-    <w:link w:val="814"/>
+    <w:link w:val="815"/>
     <w:uiPriority w:val="99"/>
     <w:rPr>
       <w:sz w:val="20"/>
     </w:rPr>
   </w:style>
-  <w:style w:type="paragraph" w:styleId="649" w:default="1">
+  <w:style w:type="paragraph" w:styleId="650" w:default="1">
     <w:name w:val="Normal"/>
     <w:qFormat/>
     <w:rPr>
@@ -1095,11 +1084,11 @@
       <w:spacing w:lineRule="auto" w:line="360" w:after="709" w:afterAutospacing="0"/>
     </w:pPr>
   </w:style>
-  <w:style w:type="paragraph" w:styleId="650">
+  <w:style w:type="paragraph" w:styleId="651">
     <w:name w:val="Heading 1"/>
-    <w:basedOn w:val="649"/>
-    <w:next w:val="649"/>
-    <w:link w:val="662"/>
+    <w:basedOn w:val="650"/>
+    <w:next w:val="650"/>
+    <w:link w:val="663"/>
     <w:uiPriority w:val="9"/>
     <w:rPr>
       <w:rFonts w:ascii="Arial" w:hAnsi="Arial" w:cs="Arial"/>
@@ -1115,11 +1104,11 @@
       <w:outlineLvl w:val="0"/>
     </w:pPr>
   </w:style>
-  <w:style w:type="paragraph" w:styleId="651">
+  <w:style w:type="paragraph" w:styleId="652">
     <w:name w:val="Heading 2"/>
-    <w:basedOn w:val="649"/>
-    <w:next w:val="649"/>
-    <w:link w:val="833"/>
+    <w:basedOn w:val="650"/>
+    <w:next w:val="650"/>
+    <w:link w:val="834"/>
     <w:uiPriority w:val="9"/>
     <w:unhideWhenUsed/>
     <w:rPr>
@@ -1135,11 +1124,11 @@
       <w:outlineLvl w:val="1"/>
     </w:pPr>
   </w:style>
-  <w:style w:type="paragraph" w:styleId="652">
+  <w:style w:type="paragraph" w:styleId="653">
     <w:name w:val="Heading 3"/>
-    <w:basedOn w:val="649"/>
-    <w:next w:val="649"/>
-    <w:link w:val="830"/>
+    <w:basedOn w:val="650"/>
+    <w:next w:val="650"/>
+    <w:link w:val="831"/>
     <w:uiPriority w:val="9"/>
     <w:rPr>
       <w:rFonts w:cs="Times New Roman" w:eastAsia="Times New Roman"/>
@@ -1154,11 +1143,11 @@
       <w:outlineLvl w:val="2"/>
     </w:pPr>
   </w:style>
-  <w:style w:type="paragraph" w:styleId="653">
+  <w:style w:type="paragraph" w:styleId="654">
     <w:name w:val="Heading 4"/>
-    <w:basedOn w:val="649"/>
-    <w:next w:val="649"/>
-    <w:link w:val="831"/>
+    <w:basedOn w:val="650"/>
+    <w:next w:val="650"/>
+    <w:link w:val="832"/>
     <w:uiPriority w:val="9"/>
     <w:unhideWhenUsed/>
     <w:rPr>
@@ -1174,11 +1163,11 @@
       <w:outlineLvl w:val="3"/>
     </w:pPr>
   </w:style>
-  <w:style w:type="paragraph" w:styleId="654">
+  <w:style w:type="paragraph" w:styleId="655">
     <w:name w:val="Heading 5"/>
-    <w:basedOn w:val="649"/>
-    <w:next w:val="649"/>
-    <w:link w:val="832"/>
+    <w:basedOn w:val="650"/>
+    <w:next w:val="650"/>
+    <w:link w:val="833"/>
     <w:uiPriority w:val="9"/>
     <w:semiHidden/>
     <w:unhideWhenUsed/>
@@ -1193,11 +1182,11 @@
       <w:outlineLvl w:val="4"/>
     </w:pPr>
   </w:style>
-  <w:style w:type="paragraph" w:styleId="655">
+  <w:style w:type="paragraph" w:styleId="656">
     <w:name w:val="Heading 6"/>
-    <w:basedOn w:val="649"/>
-    <w:next w:val="649"/>
-    <w:link w:val="667"/>
+    <w:basedOn w:val="650"/>
+    <w:next w:val="650"/>
+    <w:link w:val="668"/>
     <w:uiPriority w:val="9"/>
     <w:unhideWhenUsed/>
     <w:rPr>
@@ -1213,11 +1202,11 @@
       <w:outlineLvl w:val="5"/>
     </w:pPr>
   </w:style>
-  <w:style w:type="paragraph" w:styleId="656">
+  <w:style w:type="paragraph" w:styleId="657">
     <w:name w:val="Heading 7"/>
-    <w:basedOn w:val="649"/>
-    <w:next w:val="649"/>
-    <w:link w:val="668"/>
+    <w:basedOn w:val="650"/>
+    <w:next w:val="650"/>
+    <w:link w:val="669"/>
     <w:uiPriority w:val="9"/>
     <w:unhideWhenUsed/>
     <w:rPr>
@@ -1235,11 +1224,11 @@
       <w:outlineLvl w:val="6"/>
     </w:pPr>
   </w:style>
-  <w:style w:type="paragraph" w:styleId="657">
+  <w:style w:type="paragraph" w:styleId="658">
     <w:name w:val="Heading 8"/>
-    <w:basedOn w:val="649"/>
-    <w:next w:val="649"/>
-    <w:link w:val="669"/>
+    <w:basedOn w:val="650"/>
+    <w:next w:val="650"/>
+    <w:link w:val="670"/>
     <w:uiPriority w:val="9"/>
     <w:unhideWhenUsed/>
     <w:rPr>
@@ -1255,11 +1244,11 @@
       <w:outlineLvl w:val="7"/>
     </w:pPr>
   </w:style>
-  <w:style w:type="paragraph" w:styleId="658">
+  <w:style w:type="paragraph" w:styleId="659">
     <w:name w:val="Heading 9"/>
-    <w:basedOn w:val="649"/>
-    <w:next w:val="649"/>
-    <w:link w:val="670"/>
+    <w:basedOn w:val="650"/>
+    <w:next w:val="650"/>
+    <w:link w:val="671"/>
     <w:uiPriority w:val="9"/>
     <w:unhideWhenUsed/>
     <w:rPr>
@@ -1276,13 +1265,13 @@
       <w:outlineLvl w:val="8"/>
     </w:pPr>
   </w:style>
-  <w:style w:type="character" w:styleId="659" w:default="1">
+  <w:style w:type="character" w:styleId="660" w:default="1">
     <w:name w:val="Default Paragraph Font"/>
     <w:uiPriority w:val="1"/>
     <w:semiHidden/>
     <w:unhideWhenUsed/>
   </w:style>
-  <w:style w:type="table" w:styleId="660" w:default="1">
+  <w:style w:type="table" w:styleId="661" w:default="1">
     <w:name w:val="Normal Table"/>
     <w:uiPriority w:val="99"/>
     <w:semiHidden/>
@@ -1297,16 +1286,16 @@
       </w:tblCellMar>
     </w:tblPr>
   </w:style>
-  <w:style w:type="numbering" w:styleId="661" w:default="1">
+  <w:style w:type="numbering" w:styleId="662" w:default="1">
     <w:name w:val="No List"/>
     <w:uiPriority w:val="99"/>
     <w:semiHidden/>
     <w:unhideWhenUsed/>
   </w:style>
-  <w:style w:type="character" w:styleId="662" w:customStyle="1">
+  <w:style w:type="character" w:styleId="663" w:customStyle="1">
     <w:name w:val="Заголовок 1 Знак"/>
-    <w:basedOn w:val="659"/>
-    <w:link w:val="650"/>
+    <w:basedOn w:val="660"/>
+    <w:link w:val="651"/>
     <w:uiPriority w:val="9"/>
     <w:rPr>
       <w:rFonts w:ascii="Arial" w:hAnsi="Arial" w:cs="Arial" w:eastAsia="Arial"/>
@@ -1314,18 +1303,18 @@
       <w:szCs w:val="40"/>
     </w:rPr>
   </w:style>
-  <w:style w:type="character" w:styleId="663" w:customStyle="1">
+  <w:style w:type="character" w:styleId="664" w:customStyle="1">
     <w:name w:val="Heading 2 Char"/>
-    <w:basedOn w:val="659"/>
+    <w:basedOn w:val="660"/>
     <w:uiPriority w:val="9"/>
     <w:rPr>
       <w:rFonts w:ascii="Arial" w:hAnsi="Arial" w:cs="Arial" w:eastAsia="Arial"/>
       <w:sz w:val="34"/>
     </w:rPr>
   </w:style>
-  <w:style w:type="character" w:styleId="664" w:customStyle="1">
+  <w:style w:type="character" w:styleId="665" w:customStyle="1">
     <w:name w:val="Heading 3 Char"/>
-    <w:basedOn w:val="659"/>
+    <w:basedOn w:val="660"/>
     <w:uiPriority w:val="9"/>
     <w:rPr>
       <w:rFonts w:ascii="Arial" w:hAnsi="Arial" w:cs="Arial" w:eastAsia="Arial"/>
@@ -1333,9 +1322,9 @@
       <w:szCs w:val="30"/>
     </w:rPr>
   </w:style>
-  <w:style w:type="character" w:styleId="665" w:customStyle="1">
+  <w:style w:type="character" w:styleId="666" w:customStyle="1">
     <w:name w:val="Heading 4 Char"/>
-    <w:basedOn w:val="659"/>
+    <w:basedOn w:val="660"/>
     <w:uiPriority w:val="9"/>
     <w:rPr>
       <w:rFonts w:ascii="Arial" w:hAnsi="Arial" w:cs="Arial" w:eastAsia="Arial"/>
@@ -1345,9 +1334,9 @@
       <w:szCs w:val="26"/>
     </w:rPr>
   </w:style>
-  <w:style w:type="character" w:styleId="666" w:customStyle="1">
+  <w:style w:type="character" w:styleId="667" w:customStyle="1">
     <w:name w:val="Heading 5 Char"/>
-    <w:basedOn w:val="659"/>
+    <w:basedOn w:val="660"/>
     <w:uiPriority w:val="9"/>
     <w:rPr>
       <w:rFonts w:ascii="Arial" w:hAnsi="Arial" w:cs="Arial" w:eastAsia="Arial"/>
@@ -1357,10 +1346,10 @@
       <w:szCs w:val="24"/>
     </w:rPr>
   </w:style>
-  <w:style w:type="character" w:styleId="667" w:customStyle="1">
+  <w:style w:type="character" w:styleId="668" w:customStyle="1">
     <w:name w:val="Заголовок 6 Знак"/>
-    <w:basedOn w:val="659"/>
-    <w:link w:val="655"/>
+    <w:basedOn w:val="660"/>
+    <w:link w:val="656"/>
     <w:uiPriority w:val="9"/>
     <w:rPr>
       <w:rFonts w:ascii="Arial" w:hAnsi="Arial" w:cs="Arial" w:eastAsia="Arial"/>
@@ -1370,10 +1359,10 @@
       <w:szCs w:val="22"/>
     </w:rPr>
   </w:style>
-  <w:style w:type="character" w:styleId="668" w:customStyle="1">
+  <w:style w:type="character" w:styleId="669" w:customStyle="1">
     <w:name w:val="Заголовок 7 Знак"/>
-    <w:basedOn w:val="659"/>
-    <w:link w:val="656"/>
+    <w:basedOn w:val="660"/>
+    <w:link w:val="657"/>
     <w:uiPriority w:val="9"/>
     <w:rPr>
       <w:rFonts w:ascii="Arial" w:hAnsi="Arial" w:cs="Arial" w:eastAsia="Arial"/>
@@ -1385,10 +1374,10 @@
       <w:szCs w:val="22"/>
     </w:rPr>
   </w:style>
-  <w:style w:type="character" w:styleId="669" w:customStyle="1">
+  <w:style w:type="character" w:styleId="670" w:customStyle="1">
     <w:name w:val="Заголовок 8 Знак"/>
-    <w:basedOn w:val="659"/>
-    <w:link w:val="657"/>
+    <w:basedOn w:val="660"/>
+    <w:link w:val="658"/>
     <w:uiPriority w:val="9"/>
     <w:rPr>
       <w:rFonts w:ascii="Arial" w:hAnsi="Arial" w:cs="Arial" w:eastAsia="Arial"/>
@@ -1398,10 +1387,10 @@
       <w:szCs w:val="22"/>
     </w:rPr>
   </w:style>
-  <w:style w:type="character" w:styleId="670" w:customStyle="1">
+  <w:style w:type="character" w:styleId="671" w:customStyle="1">
     <w:name w:val="Заголовок 9 Знак"/>
-    <w:basedOn w:val="659"/>
-    <w:link w:val="658"/>
+    <w:basedOn w:val="660"/>
+    <w:link w:val="659"/>
     <w:uiPriority w:val="9"/>
     <w:rPr>
       <w:rFonts w:ascii="Arial" w:hAnsi="Arial" w:cs="Arial" w:eastAsia="Arial"/>
@@ -1411,24 +1400,24 @@
       <w:szCs w:val="21"/>
     </w:rPr>
   </w:style>
-  <w:style w:type="paragraph" w:styleId="671">
+  <w:style w:type="paragraph" w:styleId="672">
     <w:name w:val="List Paragraph"/>
-    <w:basedOn w:val="649"/>
+    <w:basedOn w:val="650"/>
     <w:uiPriority w:val="34"/>
     <w:pPr>
       <w:contextualSpacing w:val="true"/>
       <w:ind w:left="720"/>
     </w:pPr>
   </w:style>
-  <w:style w:type="paragraph" w:styleId="672">
+  <w:style w:type="paragraph" w:styleId="673">
     <w:name w:val="No Spacing"/>
     <w:uiPriority w:val="1"/>
   </w:style>
-  <w:style w:type="paragraph" w:styleId="673">
+  <w:style w:type="paragraph" w:styleId="674">
     <w:name w:val="Title"/>
-    <w:basedOn w:val="649"/>
-    <w:next w:val="649"/>
-    <w:link w:val="674"/>
+    <w:basedOn w:val="650"/>
+    <w:next w:val="650"/>
+    <w:link w:val="675"/>
     <w:uiPriority w:val="10"/>
     <w:rPr>
       <w:sz w:val="48"/>
@@ -1439,21 +1428,21 @@
       <w:spacing w:after="200" w:before="300"/>
     </w:pPr>
   </w:style>
-  <w:style w:type="character" w:styleId="674" w:customStyle="1">
+  <w:style w:type="character" w:styleId="675" w:customStyle="1">
     <w:name w:val="Название Знак"/>
-    <w:basedOn w:val="659"/>
-    <w:link w:val="673"/>
+    <w:basedOn w:val="660"/>
+    <w:link w:val="674"/>
     <w:uiPriority w:val="10"/>
     <w:rPr>
       <w:sz w:val="48"/>
       <w:szCs w:val="48"/>
     </w:rPr>
   </w:style>
-  <w:style w:type="paragraph" w:styleId="675">
+  <w:style w:type="paragraph" w:styleId="676">
     <w:name w:val="Subtitle"/>
-    <w:basedOn w:val="649"/>
-    <w:next w:val="649"/>
-    <w:link w:val="676"/>
+    <w:basedOn w:val="650"/>
+    <w:next w:val="650"/>
+    <w:link w:val="677"/>
     <w:uiPriority w:val="11"/>
     <w:rPr>
       <w:sz w:val="24"/>
@@ -1463,21 +1452,21 @@
       <w:spacing w:after="200" w:before="200"/>
     </w:pPr>
   </w:style>
-  <w:style w:type="character" w:styleId="676" w:customStyle="1">
+  <w:style w:type="character" w:styleId="677" w:customStyle="1">
     <w:name w:val="Подзаголовок Знак"/>
-    <w:basedOn w:val="659"/>
-    <w:link w:val="675"/>
+    <w:basedOn w:val="660"/>
+    <w:link w:val="676"/>
     <w:uiPriority w:val="11"/>
     <w:rPr>
       <w:sz w:val="24"/>
       <w:szCs w:val="24"/>
     </w:rPr>
   </w:style>
-  <w:style w:type="paragraph" w:styleId="677">
+  <w:style w:type="paragraph" w:styleId="678">
     <w:name w:val="Quote"/>
-    <w:basedOn w:val="649"/>
-    <w:next w:val="649"/>
-    <w:link w:val="678"/>
+    <w:basedOn w:val="650"/>
+    <w:next w:val="650"/>
+    <w:link w:val="679"/>
     <w:uiPriority w:val="29"/>
     <w:rPr>
       <w:i/>
@@ -1486,19 +1475,19 @@
       <w:ind w:left="720" w:right="720"/>
     </w:pPr>
   </w:style>
-  <w:style w:type="character" w:styleId="678" w:customStyle="1">
+  <w:style w:type="character" w:styleId="679" w:customStyle="1">
     <w:name w:val="Цитата 2 Знак"/>
-    <w:link w:val="677"/>
+    <w:link w:val="678"/>
     <w:uiPriority w:val="29"/>
     <w:rPr>
       <w:i/>
     </w:rPr>
   </w:style>
-  <w:style w:type="paragraph" w:styleId="679">
+  <w:style w:type="paragraph" w:styleId="680">
     <w:name w:val="Intense Quote"/>
-    <w:basedOn w:val="649"/>
-    <w:next w:val="649"/>
-    <w:link w:val="680"/>
+    <w:basedOn w:val="650"/>
+    <w:next w:val="650"/>
+    <w:link w:val="681"/>
     <w:uiPriority w:val="30"/>
     <w:rPr>
       <w:i/>
@@ -1514,18 +1503,18 @@
       </w:pBdr>
     </w:pPr>
   </w:style>
-  <w:style w:type="character" w:styleId="680" w:customStyle="1">
+  <w:style w:type="character" w:styleId="681" w:customStyle="1">
     <w:name w:val="Выделенная цитата Знак"/>
-    <w:link w:val="679"/>
+    <w:link w:val="680"/>
     <w:uiPriority w:val="30"/>
     <w:rPr>
       <w:i/>
     </w:rPr>
   </w:style>
-  <w:style w:type="paragraph" w:styleId="681">
+  <w:style w:type="paragraph" w:styleId="682">
     <w:name w:val="Header"/>
-    <w:basedOn w:val="649"/>
-    <w:link w:val="682"/>
+    <w:basedOn w:val="650"/>
+    <w:link w:val="683"/>
     <w:uiPriority w:val="99"/>
     <w:unhideWhenUsed/>
     <w:pPr>
@@ -1536,16 +1525,16 @@
       </w:tabs>
     </w:pPr>
   </w:style>
-  <w:style w:type="character" w:styleId="682" w:customStyle="1">
+  <w:style w:type="character" w:styleId="683" w:customStyle="1">
     <w:name w:val="Верхний колонтитул Знак"/>
-    <w:basedOn w:val="659"/>
-    <w:link w:val="681"/>
-    <w:uiPriority w:val="99"/>
-  </w:style>
-  <w:style w:type="paragraph" w:styleId="683">
+    <w:basedOn w:val="660"/>
+    <w:link w:val="682"/>
+    <w:uiPriority w:val="99"/>
+  </w:style>
+  <w:style w:type="paragraph" w:styleId="684">
     <w:name w:val="Footer"/>
-    <w:basedOn w:val="649"/>
-    <w:link w:val="685"/>
+    <w:basedOn w:val="650"/>
+    <w:link w:val="686"/>
     <w:uiPriority w:val="99"/>
     <w:unhideWhenUsed/>
     <w:pPr>
@@ -1556,19 +1545,19 @@
       </w:tabs>
     </w:pPr>
   </w:style>
-  <w:style w:type="character" w:styleId="684" w:customStyle="1">
+  <w:style w:type="character" w:styleId="685" w:customStyle="1">
     <w:name w:val="Footer Char"/>
-    <w:basedOn w:val="659"/>
-    <w:uiPriority w:val="99"/>
-  </w:style>
-  <w:style w:type="character" w:styleId="685" w:customStyle="1">
+    <w:basedOn w:val="660"/>
+    <w:uiPriority w:val="99"/>
+  </w:style>
+  <w:style w:type="character" w:styleId="686" w:customStyle="1">
     <w:name w:val="Нижний колонтитул Знак"/>
-    <w:link w:val="683"/>
-    <w:uiPriority w:val="99"/>
-  </w:style>
-  <w:style w:type="table" w:styleId="686" w:customStyle="1">
+    <w:link w:val="684"/>
+    <w:uiPriority w:val="99"/>
+  </w:style>
+  <w:style w:type="table" w:styleId="687" w:customStyle="1">
     <w:name w:val="Table Grid Light"/>
-    <w:basedOn w:val="660"/>
+    <w:basedOn w:val="661"/>
     <w:uiPriority w:val="59"/>
     <w:tblPr>
       <w:tblBorders>
@@ -1581,9 +1570,9 @@
       </w:tblBorders>
     </w:tblPr>
   </w:style>
-  <w:style w:type="table" w:styleId="687" w:customStyle="1">
+  <w:style w:type="table" w:styleId="688" w:customStyle="1">
     <w:name w:val="Plain Table 1"/>
-    <w:basedOn w:val="660"/>
+    <w:basedOn w:val="661"/>
     <w:uiPriority w:val="59"/>
     <w:tblPr>
       <w:tblBorders>
@@ -1638,9 +1627,9 @@
       </w:rPr>
     </w:tblStylePr>
   </w:style>
-  <w:style w:type="table" w:styleId="688" w:customStyle="1">
+  <w:style w:type="table" w:styleId="689" w:customStyle="1">
     <w:name w:val="Plain Table 2"/>
-    <w:basedOn w:val="660"/>
+    <w:basedOn w:val="661"/>
     <w:uiPriority w:val="59"/>
     <w:tblPr>
       <w:tblBorders>
@@ -1713,9 +1702,9 @@
       </w:rPr>
     </w:tblStylePr>
   </w:style>
-  <w:style w:type="table" w:styleId="689" w:customStyle="1">
+  <w:style w:type="table" w:styleId="690" w:customStyle="1">
     <w:name w:val="Plain Table 3"/>
-    <w:basedOn w:val="660"/>
+    <w:basedOn w:val="661"/>
     <w:uiPriority w:val="99"/>
     <w:tblPr>
       <w:tblStyleRowBandSize w:val="1"/>
@@ -1786,9 +1775,9 @@
       </w:rPr>
     </w:tblStylePr>
   </w:style>
-  <w:style w:type="table" w:styleId="690" w:customStyle="1">
+  <w:style w:type="table" w:styleId="691" w:customStyle="1">
     <w:name w:val="Plain Table 4"/>
-    <w:basedOn w:val="660"/>
+    <w:basedOn w:val="661"/>
     <w:uiPriority w:val="99"/>
     <w:tblPr>
       <w:tblStyleRowBandSize w:val="1"/>
@@ -1839,9 +1828,9 @@
       </w:rPr>
     </w:tblStylePr>
   </w:style>
-  <w:style w:type="table" w:styleId="691" w:customStyle="1">
+  <w:style w:type="table" w:styleId="692" w:customStyle="1">
     <w:name w:val="Plain Table 5"/>
-    <w:basedOn w:val="660"/>
+    <w:basedOn w:val="661"/>
     <w:uiPriority w:val="99"/>
     <w:tblPr>
       <w:tblStyleRowBandSize w:val="1"/>
@@ -1923,9 +1912,9 @@
       </w:tcPr>
     </w:tblStylePr>
   </w:style>
-  <w:style w:type="table" w:styleId="692" w:customStyle="1">
+  <w:style w:type="table" w:styleId="693" w:customStyle="1">
     <w:name w:val="Grid Table 1 Light"/>
-    <w:basedOn w:val="660"/>
+    <w:basedOn w:val="661"/>
     <w:uiPriority w:val="99"/>
     <w:tblPr>
       <w:tblStyleRowBandSize w:val="1"/>
@@ -1984,9 +1973,9 @@
       </w:rPr>
     </w:tblStylePr>
   </w:style>
-  <w:style w:type="table" w:styleId="693" w:customStyle="1">
+  <w:style w:type="table" w:styleId="694" w:customStyle="1">
     <w:name w:val="Grid Table 1 Light - Accent 1"/>
-    <w:basedOn w:val="660"/>
+    <w:basedOn w:val="661"/>
     <w:uiPriority w:val="99"/>
     <w:tblPr>
       <w:tblStyleRowBandSize w:val="1"/>
@@ -2045,9 +2034,9 @@
       </w:rPr>
     </w:tblStylePr>
   </w:style>
-  <w:style w:type="table" w:styleId="694" w:customStyle="1">
+  <w:style w:type="table" w:styleId="695" w:customStyle="1">
     <w:name w:val="Grid Table 1 Light - Accent 2"/>
-    <w:basedOn w:val="660"/>
+    <w:basedOn w:val="661"/>
     <w:uiPriority w:val="99"/>
     <w:tblPr>
       <w:tblStyleRowBandSize w:val="1"/>
@@ -2106,9 +2095,9 @@
       </w:rPr>
     </w:tblStylePr>
   </w:style>
-  <w:style w:type="table" w:styleId="695" w:customStyle="1">
+  <w:style w:type="table" w:styleId="696" w:customStyle="1">
     <w:name w:val="Grid Table 1 Light - Accent 3"/>
-    <w:basedOn w:val="660"/>
+    <w:basedOn w:val="661"/>
     <w:uiPriority w:val="99"/>
     <w:tblPr>
       <w:tblStyleRowBandSize w:val="1"/>
@@ -2167,9 +2156,9 @@
       </w:rPr>
     </w:tblStylePr>
   </w:style>
-  <w:style w:type="table" w:styleId="696" w:customStyle="1">
+  <w:style w:type="table" w:styleId="697" w:customStyle="1">
     <w:name w:val="Grid Table 1 Light - Accent 4"/>
-    <w:basedOn w:val="660"/>
+    <w:basedOn w:val="661"/>
     <w:uiPriority w:val="99"/>
     <w:tblPr>
       <w:tblStyleRowBandSize w:val="1"/>
@@ -2228,9 +2217,9 @@
       </w:rPr>
     </w:tblStylePr>
   </w:style>
-  <w:style w:type="table" w:styleId="697" w:customStyle="1">
+  <w:style w:type="table" w:styleId="698" w:customStyle="1">
     <w:name w:val="Grid Table 1 Light - Accent 5"/>
-    <w:basedOn w:val="660"/>
+    <w:basedOn w:val="661"/>
     <w:uiPriority w:val="99"/>
     <w:tblPr>
       <w:tblStyleRowBandSize w:val="1"/>
@@ -2289,9 +2278,9 @@
       </w:rPr>
     </w:tblStylePr>
   </w:style>
-  <w:style w:type="table" w:styleId="698" w:customStyle="1">
+  <w:style w:type="table" w:styleId="699" w:customStyle="1">
     <w:name w:val="Grid Table 1 Light - Accent 6"/>
-    <w:basedOn w:val="660"/>
+    <w:basedOn w:val="661"/>
     <w:uiPriority w:val="99"/>
     <w:tblPr>
       <w:tblStyleRowBandSize w:val="1"/>
@@ -2350,9 +2339,9 @@
       </w:rPr>
     </w:tblStylePr>
   </w:style>
-  <w:style w:type="table" w:styleId="699" w:customStyle="1">
+  <w:style w:type="table" w:styleId="700" w:customStyle="1">
     <w:name w:val="Grid Table 2"/>
-    <w:basedOn w:val="660"/>
+    <w:basedOn w:val="661"/>
     <w:uiPriority w:val="99"/>
     <w:tblPr>
       <w:tblStyleRowBandSize w:val="1"/>
@@ -2426,9 +2415,9 @@
       </w:tcPr>
     </w:tblStylePr>
   </w:style>
-  <w:style w:type="table" w:styleId="700" w:customStyle="1">
+  <w:style w:type="table" w:styleId="701" w:customStyle="1">
     <w:name w:val="Grid Table 2 - Accent 1"/>
-    <w:basedOn w:val="660"/>
+    <w:basedOn w:val="661"/>
     <w:uiPriority w:val="99"/>
     <w:tblPr>
       <w:tblStyleRowBandSize w:val="1"/>
@@ -2502,9 +2491,9 @@
       </w:tcPr>
     </w:tblStylePr>
   </w:style>
-  <w:style w:type="table" w:styleId="701" w:customStyle="1">
+  <w:style w:type="table" w:styleId="702" w:customStyle="1">
     <w:name w:val="Grid Table 2 - Accent 2"/>
-    <w:basedOn w:val="660"/>
+    <w:basedOn w:val="661"/>
     <w:uiPriority w:val="99"/>
     <w:tblPr>
       <w:tblStyleRowBandSize w:val="1"/>
@@ -2578,9 +2567,9 @@
       </w:tcPr>
     </w:tblStylePr>
   </w:style>
-  <w:style w:type="table" w:styleId="702" w:customStyle="1">
+  <w:style w:type="table" w:styleId="703" w:customStyle="1">
     <w:name w:val="Grid Table 2 - Accent 3"/>
-    <w:basedOn w:val="660"/>
+    <w:basedOn w:val="661"/>
     <w:uiPriority w:val="99"/>
     <w:tblPr>
       <w:tblStyleRowBandSize w:val="1"/>
@@ -2654,9 +2643,9 @@
       </w:tcPr>
     </w:tblStylePr>
   </w:style>
-  <w:style w:type="table" w:styleId="703" w:customStyle="1">
+  <w:style w:type="table" w:styleId="704" w:customStyle="1">
     <w:name w:val="Grid Table 2 - Accent 4"/>
-    <w:basedOn w:val="660"/>
+    <w:basedOn w:val="661"/>
     <w:uiPriority w:val="99"/>
     <w:tblPr>
       <w:tblStyleRowBandSize w:val="1"/>
@@ -2730,9 +2719,9 @@
       </w:tcPr>
     </w:tblStylePr>
   </w:style>
-  <w:style w:type="table" w:styleId="704" w:customStyle="1">
+  <w:style w:type="table" w:styleId="705" w:customStyle="1">
     <w:name w:val="Grid Table 2 - Accent 5"/>
-    <w:basedOn w:val="660"/>
+    <w:basedOn w:val="661"/>
     <w:uiPriority w:val="99"/>
     <w:tblPr>
       <w:tblStyleRowBandSize w:val="1"/>
@@ -2806,9 +2795,9 @@
       </w:tcPr>
     </w:tblStylePr>
   </w:style>
-  <w:style w:type="table" w:styleId="705" w:customStyle="1">
+  <w:style w:type="table" w:styleId="706" w:customStyle="1">
     <w:name w:val="Grid Table 2 - Accent 6"/>
-    <w:basedOn w:val="660"/>
+    <w:basedOn w:val="661"/>
     <w:uiPriority w:val="99"/>
     <w:tblPr>
       <w:tblStyleRowBandSize w:val="1"/>
@@ -2882,9 +2871,9 @@
       </w:tcPr>
     </w:tblStylePr>
   </w:style>
-  <w:style w:type="table" w:styleId="706" w:customStyle="1">
+  <w:style w:type="table" w:styleId="707" w:customStyle="1">
     <w:name w:val="Grid Table 3"/>
-    <w:basedOn w:val="660"/>
+    <w:basedOn w:val="661"/>
     <w:uiPriority w:val="99"/>
     <w:tblPr>
       <w:tblStyleRowBandSize w:val="1"/>
@@ -2979,9 +2968,9 @@
       </w:tcPr>
     </w:tblStylePr>
   </w:style>
-  <w:style w:type="table" w:styleId="707" w:customStyle="1">
+  <w:style w:type="table" w:styleId="708" w:customStyle="1">
     <w:name w:val="Grid Table 3 - Accent 1"/>
-    <w:basedOn w:val="660"/>
+    <w:basedOn w:val="661"/>
     <w:uiPriority w:val="99"/>
     <w:tblPr>
       <w:tblStyleRowBandSize w:val="1"/>
@@ -3076,9 +3065,9 @@
       </w:tcPr>
     </w:tblStylePr>
   </w:style>
-  <w:style w:type="table" w:styleId="708" w:customStyle="1">
+  <w:style w:type="table" w:styleId="709" w:customStyle="1">
     <w:name w:val="Grid Table 3 - Accent 2"/>
-    <w:basedOn w:val="660"/>
+    <w:basedOn w:val="661"/>
     <w:uiPriority w:val="99"/>
     <w:tblPr>
       <w:tblStyleRowBandSize w:val="1"/>
@@ -3173,9 +3162,9 @@
       </w:tcPr>
     </w:tblStylePr>
   </w:style>
-  <w:style w:type="table" w:styleId="709" w:customStyle="1">
+  <w:style w:type="table" w:styleId="710" w:customStyle="1">
     <w:name w:val="Grid Table 3 - Accent 3"/>
-    <w:basedOn w:val="660"/>
+    <w:basedOn w:val="661"/>
     <w:uiPriority w:val="99"/>
     <w:tblPr>
       <w:tblStyleRowBandSize w:val="1"/>
@@ -3270,9 +3259,9 @@
       </w:tcPr>
     </w:tblStylePr>
   </w:style>
-  <w:style w:type="table" w:styleId="710" w:customStyle="1">
+  <w:style w:type="table" w:styleId="711" w:customStyle="1">
     <w:name w:val="Grid Table 3 - Accent 4"/>
-    <w:basedOn w:val="660"/>
+    <w:basedOn w:val="661"/>
     <w:uiPriority w:val="99"/>
     <w:tblPr>
       <w:tblStyleRowBandSize w:val="1"/>
@@ -3367,9 +3356,9 @@
       </w:tcPr>
     </w:tblStylePr>
   </w:style>
-  <w:style w:type="table" w:styleId="711" w:customStyle="1">
+  <w:style w:type="table" w:styleId="712" w:customStyle="1">
     <w:name w:val="Grid Table 3 - Accent 5"/>
-    <w:basedOn w:val="660"/>
+    <w:basedOn w:val="661"/>
     <w:uiPriority w:val="99"/>
     <w:tblPr>
       <w:tblStyleRowBandSize w:val="1"/>
@@ -3464,9 +3453,9 @@
       </w:tcPr>
     </w:tblStylePr>
   </w:style>
-  <w:style w:type="table" w:styleId="712" w:customStyle="1">
+  <w:style w:type="table" w:styleId="713" w:customStyle="1">
     <w:name w:val="Grid Table 3 - Accent 6"/>
-    <w:basedOn w:val="660"/>
+    <w:basedOn w:val="661"/>
     <w:uiPriority w:val="99"/>
     <w:tblPr>
       <w:tblStyleRowBandSize w:val="1"/>
@@ -3561,9 +3550,9 @@
       </w:tcPr>
     </w:tblStylePr>
   </w:style>
-  <w:style w:type="table" w:styleId="713" w:customStyle="1">
+  <w:style w:type="table" w:styleId="714" w:customStyle="1">
     <w:name w:val="Grid Table 4"/>
-    <w:basedOn w:val="660"/>
+    <w:basedOn w:val="661"/>
     <w:uiPriority w:val="59"/>
     <w:tblPr>
       <w:tblStyleRowBandSize w:val="1"/>
@@ -3638,9 +3627,9 @@
       </w:tcPr>
     </w:tblStylePr>
   </w:style>
-  <w:style w:type="table" w:styleId="714" w:customStyle="1">
+  <w:style w:type="table" w:styleId="715" w:customStyle="1">
     <w:name w:val="Grid Table 4 - Accent 1"/>
-    <w:basedOn w:val="660"/>
+    <w:basedOn w:val="661"/>
     <w:uiPriority w:val="59"/>
     <w:tblPr>
       <w:tblStyleRowBandSize w:val="1"/>
@@ -3715,9 +3704,9 @@
       </w:tcPr>
     </w:tblStylePr>
   </w:style>
-  <w:style w:type="table" w:styleId="715" w:customStyle="1">
+  <w:style w:type="table" w:styleId="716" w:customStyle="1">
     <w:name w:val="Grid Table 4 - Accent 2"/>
-    <w:basedOn w:val="660"/>
+    <w:basedOn w:val="661"/>
     <w:uiPriority w:val="59"/>
     <w:tblPr>
       <w:tblStyleRowBandSize w:val="1"/>
@@ -3792,9 +3781,9 @@
       </w:tcPr>
     </w:tblStylePr>
   </w:style>
-  <w:style w:type="table" w:styleId="716" w:customStyle="1">
+  <w:style w:type="table" w:styleId="717" w:customStyle="1">
     <w:name w:val="Grid Table 4 - Accent 3"/>
-    <w:basedOn w:val="660"/>
+    <w:basedOn w:val="661"/>
     <w:uiPriority w:val="59"/>
     <w:tblPr>
       <w:tblStyleRowBandSize w:val="1"/>
@@ -3869,9 +3858,9 @@
       </w:tcPr>
     </w:tblStylePr>
   </w:style>
-  <w:style w:type="table" w:styleId="717" w:customStyle="1">
+  <w:style w:type="table" w:styleId="718" w:customStyle="1">
     <w:name w:val="Grid Table 4 - Accent 4"/>
-    <w:basedOn w:val="660"/>
+    <w:basedOn w:val="661"/>
     <w:uiPriority w:val="59"/>
     <w:tblPr>
       <w:tblStyleRowBandSize w:val="1"/>
@@ -3946,9 +3935,9 @@
       </w:tcPr>
     </w:tblStylePr>
   </w:style>
-  <w:style w:type="table" w:styleId="718" w:customStyle="1">
+  <w:style w:type="table" w:styleId="719" w:customStyle="1">
     <w:name w:val="Grid Table 4 - Accent 5"/>
-    <w:basedOn w:val="660"/>
+    <w:basedOn w:val="661"/>
     <w:uiPriority w:val="59"/>
     <w:tblPr>
       <w:tblStyleRowBandSize w:val="1"/>
@@ -4023,9 +4012,9 @@
       </w:tcPr>
     </w:tblStylePr>
   </w:style>
-  <w:style w:type="table" w:styleId="719" w:customStyle="1">
+  <w:style w:type="table" w:styleId="720" w:customStyle="1">
     <w:name w:val="Grid Table 4 - Accent 6"/>
-    <w:basedOn w:val="660"/>
+    <w:basedOn w:val="661"/>
     <w:uiPriority w:val="59"/>
     <w:tblPr>
       <w:tblStyleRowBandSize w:val="1"/>
@@ -4100,9 +4089,9 @@
       </w:tcPr>
     </w:tblStylePr>
   </w:style>
-  <w:style w:type="table" w:styleId="720" w:customStyle="1">
+  <w:style w:type="table" w:styleId="721" w:customStyle="1">
     <w:name w:val="Grid Table 5 Dark"/>
-    <w:basedOn w:val="660"/>
+    <w:basedOn w:val="661"/>
     <w:uiPriority w:val="99"/>
     <w:tblPr>
       <w:tblStyleRowBandSize w:val="1"/>
@@ -4175,9 +4164,9 @@
       </w:tcPr>
     </w:tblStylePr>
   </w:style>
-  <w:style w:type="table" w:styleId="721" w:customStyle="1">
+  <w:style w:type="table" w:styleId="722" w:customStyle="1">
     <w:name w:val="Grid Table 5 Dark- Accent 1"/>
-    <w:basedOn w:val="660"/>
+    <w:basedOn w:val="661"/>
     <w:uiPriority w:val="99"/>
     <w:tblPr>
       <w:tblStyleRowBandSize w:val="1"/>
@@ -4250,9 +4239,9 @@
       </w:tcPr>
     </w:tblStylePr>
   </w:style>
-  <w:style w:type="table" w:styleId="722" w:customStyle="1">
+  <w:style w:type="table" w:styleId="723" w:customStyle="1">
     <w:name w:val="Grid Table 5 Dark - Accent 2"/>
-    <w:basedOn w:val="660"/>
+    <w:basedOn w:val="661"/>
     <w:uiPriority w:val="99"/>
     <w:tblPr>
       <w:tblStyleRowBandSize w:val="1"/>
@@ -4325,9 +4314,9 @@
       </w:tcPr>
     </w:tblStylePr>
   </w:style>
-  <w:style w:type="table" w:styleId="723" w:customStyle="1">
+  <w:style w:type="table" w:styleId="724" w:customStyle="1">
     <w:name w:val="Grid Table 5 Dark - Accent 3"/>
-    <w:basedOn w:val="660"/>
+    <w:basedOn w:val="661"/>
     <w:uiPriority w:val="99"/>
     <w:tblPr>
       <w:tblStyleRowBandSize w:val="1"/>
@@ -4400,9 +4389,9 @@
       </w:tcPr>
     </w:tblStylePr>
   </w:style>
-  <w:style w:type="table" w:styleId="724" w:customStyle="1">
+  <w:style w:type="table" w:styleId="725" w:customStyle="1">
     <w:name w:val="Grid Table 5 Dark- Accent 4"/>
-    <w:basedOn w:val="660"/>
+    <w:basedOn w:val="661"/>
     <w:uiPriority w:val="99"/>
     <w:tblPr>
       <w:tblStyleRowBandSize w:val="1"/>
@@ -4475,9 +4464,9 @@
       </w:tcPr>
     </w:tblStylePr>
   </w:style>
-  <w:style w:type="table" w:styleId="725" w:customStyle="1">
+  <w:style w:type="table" w:styleId="726" w:customStyle="1">
     <w:name w:val="Grid Table 5 Dark - Accent 5"/>
-    <w:basedOn w:val="660"/>
+    <w:basedOn w:val="661"/>
     <w:uiPriority w:val="99"/>
     <w:tblPr>
       <w:tblStyleRowBandSize w:val="1"/>
@@ -4550,9 +4539,9 @@
       </w:tcPr>
     </w:tblStylePr>
   </w:style>
-  <w:style w:type="table" w:styleId="726" w:customStyle="1">
+  <w:style w:type="table" w:styleId="727" w:customStyle="1">
     <w:name w:val="Grid Table 5 Dark - Accent 6"/>
-    <w:basedOn w:val="660"/>
+    <w:basedOn w:val="661"/>
     <w:uiPriority w:val="99"/>
     <w:tblPr>
       <w:tblStyleRowBandSize w:val="1"/>
@@ -4625,9 +4614,9 @@
       </w:tcPr>
     </w:tblStylePr>
   </w:style>
-  <w:style w:type="table" w:styleId="727" w:customStyle="1">
+  <w:style w:type="table" w:styleId="728" w:customStyle="1">
     <w:name w:val="Grid Table 6 Colorful"/>
-    <w:basedOn w:val="660"/>
+    <w:basedOn w:val="661"/>
     <w:uiPriority w:val="99"/>
     <w:tblPr>
       <w:tblStyleRowBandSize w:val="1"/>
@@ -4693,9 +4682,9 @@
       </w:rPr>
     </w:tblStylePr>
   </w:style>
-  <w:style w:type="table" w:styleId="728" w:customStyle="1">
+  <w:style w:type="table" w:styleId="729" w:customStyle="1">
     <w:name w:val="Grid Table 6 Colorful - Accent 1"/>
-    <w:basedOn w:val="660"/>
+    <w:basedOn w:val="661"/>
     <w:uiPriority w:val="99"/>
     <w:tblPr>
       <w:tblStyleRowBandSize w:val="1"/>
@@ -4761,9 +4750,9 @@
       </w:rPr>
     </w:tblStylePr>
   </w:style>
-  <w:style w:type="table" w:styleId="729" w:customStyle="1">
+  <w:style w:type="table" w:styleId="730" w:customStyle="1">
     <w:name w:val="Grid Table 6 Colorful - Accent 2"/>
-    <w:basedOn w:val="660"/>
+    <w:basedOn w:val="661"/>
     <w:uiPriority w:val="99"/>
     <w:tblPr>
       <w:tblStyleRowBandSize w:val="1"/>
@@ -4829,9 +4818,9 @@
       </w:rPr>
     </w:tblStylePr>
   </w:style>
-  <w:style w:type="table" w:styleId="730" w:customStyle="1">
+  <w:style w:type="table" w:styleId="731" w:customStyle="1">
     <w:name w:val="Grid Table 6 Colorful - Accent 3"/>
-    <w:basedOn w:val="660"/>
+    <w:basedOn w:val="661"/>
     <w:uiPriority w:val="99"/>
     <w:tblPr>
       <w:tblStyleRowBandSize w:val="1"/>
@@ -4897,9 +4886,9 @@
       </w:rPr>
     </w:tblStylePr>
   </w:style>
-  <w:style w:type="table" w:styleId="731" w:customStyle="1">
+  <w:style w:type="table" w:styleId="732" w:customStyle="1">
     <w:name w:val="Grid Table 6 Colorful - Accent 4"/>
-    <w:basedOn w:val="660"/>
+    <w:basedOn w:val="661"/>
     <w:uiPriority w:val="99"/>
     <w:tblPr>
       <w:tblStyleRowBandSize w:val="1"/>
@@ -4965,9 +4954,9 @@
       </w:rPr>
     </w:tblStylePr>
   </w:style>
-  <w:style w:type="table" w:styleId="732" w:customStyle="1">
+  <w:style w:type="table" w:styleId="733" w:customStyle="1">
     <w:name w:val="Grid Table 6 Colorful - Accent 5"/>
-    <w:basedOn w:val="660"/>
+    <w:basedOn w:val="661"/>
     <w:uiPriority w:val="99"/>
     <w:tblPr>
       <w:tblStyleRowBandSize w:val="1"/>
@@ -5033,9 +5022,9 @@
       </w:rPr>
     </w:tblStylePr>
   </w:style>
-  <w:style w:type="table" w:styleId="733" w:customStyle="1">
+  <w:style w:type="table" w:styleId="734" w:customStyle="1">
     <w:name w:val="Grid Table 6 Colorful - Accent 6"/>
-    <w:basedOn w:val="660"/>
+    <w:basedOn w:val="661"/>
     <w:uiPriority w:val="99"/>
     <w:tblPr>
       <w:tblStyleRowBandSize w:val="1"/>
@@ -5101,9 +5090,9 @@
       </w:rPr>
     </w:tblStylePr>
   </w:style>
-  <w:style w:type="table" w:styleId="734" w:customStyle="1">
+  <w:style w:type="table" w:styleId="735" w:customStyle="1">
     <w:name w:val="Grid Table 7 Colorful"/>
-    <w:basedOn w:val="660"/>
+    <w:basedOn w:val="661"/>
     <w:uiPriority w:val="99"/>
     <w:tblPr>
       <w:tblStyleRowBandSize w:val="1"/>
@@ -5209,9 +5198,9 @@
       </w:tcPr>
     </w:tblStylePr>
   </w:style>
-  <w:style w:type="table" w:styleId="735" w:customStyle="1">
+  <w:style w:type="table" w:styleId="736" w:customStyle="1">
     <w:name w:val="Grid Table 7 Colorful - Accent 1"/>
-    <w:basedOn w:val="660"/>
+    <w:basedOn w:val="661"/>
     <w:uiPriority w:val="99"/>
     <w:tblPr>
       <w:tblStyleRowBandSize w:val="1"/>
@@ -5317,9 +5306,9 @@
       </w:tcPr>
     </w:tblStylePr>
   </w:style>
-  <w:style w:type="table" w:styleId="736" w:customStyle="1">
+  <w:style w:type="table" w:styleId="737" w:customStyle="1">
     <w:name w:val="Grid Table 7 Colorful - Accent 2"/>
-    <w:basedOn w:val="660"/>
+    <w:basedOn w:val="661"/>
     <w:uiPriority w:val="99"/>
     <w:tblPr>
       <w:tblStyleRowBandSize w:val="1"/>
@@ -5425,9 +5414,9 @@
       </w:tcPr>
     </w:tblStylePr>
   </w:style>
-  <w:style w:type="table" w:styleId="737" w:customStyle="1">
+  <w:style w:type="table" w:styleId="738" w:customStyle="1">
     <w:name w:val="Grid Table 7 Colorful - Accent 3"/>
-    <w:basedOn w:val="660"/>
+    <w:basedOn w:val="661"/>
     <w:uiPriority w:val="99"/>
     <w:tblPr>
       <w:tblStyleRowBandSize w:val="1"/>
@@ -5533,9 +5522,9 @@
       </w:tcPr>
     </w:tblStylePr>
   </w:style>
-  <w:style w:type="table" w:styleId="738" w:customStyle="1">
+  <w:style w:type="table" w:styleId="739" w:customStyle="1">
     <w:name w:val="Grid Table 7 Colorful - Accent 4"/>
-    <w:basedOn w:val="660"/>
+    <w:basedOn w:val="661"/>
     <w:uiPriority w:val="99"/>
     <w:tblPr>
       <w:tblStyleRowBandSize w:val="1"/>
@@ -5641,9 +5630,9 @@
       </w:tcPr>
     </w:tblStylePr>
   </w:style>
-  <w:style w:type="table" w:styleId="739" w:customStyle="1">
+  <w:style w:type="table" w:styleId="740" w:customStyle="1">
     <w:name w:val="Grid Table 7 Colorful - Accent 5"/>
-    <w:basedOn w:val="660"/>
+    <w:basedOn w:val="661"/>
     <w:uiPriority w:val="99"/>
     <w:tblPr>
       <w:tblStyleRowBandSize w:val="1"/>
@@ -5749,9 +5738,9 @@
       </w:tcPr>
     </w:tblStylePr>
   </w:style>
-  <w:style w:type="table" w:styleId="740" w:customStyle="1">
+  <w:style w:type="table" w:styleId="741" w:customStyle="1">
     <w:name w:val="Grid Table 7 Colorful - Accent 6"/>
-    <w:basedOn w:val="660"/>
+    <w:basedOn w:val="661"/>
     <w:uiPriority w:val="99"/>
     <w:tblPr>
       <w:tblStyleRowBandSize w:val="1"/>
@@ -5857,9 +5846,9 @@
       </w:tcPr>
     </w:tblStylePr>
   </w:style>
-  <w:style w:type="table" w:styleId="741" w:customStyle="1">
+  <w:style w:type="table" w:styleId="742" w:customStyle="1">
     <w:name w:val="List Table 1 Light"/>
-    <w:basedOn w:val="660"/>
+    <w:basedOn w:val="661"/>
     <w:uiPriority w:val="99"/>
     <w:tblPr>
       <w:tblStyleRowBandSize w:val="1"/>
@@ -5916,9 +5905,9 @@
       </w:tcPr>
     </w:tblStylePr>
   </w:style>
-  <w:style w:type="table" w:styleId="742" w:customStyle="1">
+  <w:style w:type="table" w:styleId="743" w:customStyle="1">
     <w:name w:val="List Table 1 Light - Accent 1"/>
-    <w:basedOn w:val="660"/>
+    <w:basedOn w:val="661"/>
     <w:uiPriority w:val="99"/>
     <w:tblPr>
       <w:tblStyleRowBandSize w:val="1"/>
@@ -5975,9 +5964,9 @@
       </w:tcPr>
     </w:tblStylePr>
   </w:style>
-  <w:style w:type="table" w:styleId="743" w:customStyle="1">
+  <w:style w:type="table" w:styleId="744" w:customStyle="1">
     <w:name w:val="List Table 1 Light - Accent 2"/>
-    <w:basedOn w:val="660"/>
+    <w:basedOn w:val="661"/>
     <w:uiPriority w:val="99"/>
     <w:tblPr>
       <w:tblStyleRowBandSize w:val="1"/>
@@ -6034,9 +6023,9 @@
       </w:tcPr>
     </w:tblStylePr>
   </w:style>
-  <w:style w:type="table" w:styleId="744" w:customStyle="1">
+  <w:style w:type="table" w:styleId="745" w:customStyle="1">
     <w:name w:val="List Table 1 Light - Accent 3"/>
-    <w:basedOn w:val="660"/>
+    <w:basedOn w:val="661"/>
     <w:uiPriority w:val="99"/>
     <w:tblPr>
       <w:tblStyleRowBandSize w:val="1"/>
@@ -6093,9 +6082,9 @@
       </w:tcPr>
     </w:tblStylePr>
   </w:style>
-  <w:style w:type="table" w:styleId="745" w:customStyle="1">
+  <w:style w:type="table" w:styleId="746" w:customStyle="1">
     <w:name w:val="List Table 1 Light - Accent 4"/>
-    <w:basedOn w:val="660"/>
+    <w:basedOn w:val="661"/>
     <w:uiPriority w:val="99"/>
     <w:tblPr>
       <w:tblStyleRowBandSize w:val="1"/>
@@ -6152,9 +6141,9 @@
       </w:tcPr>
     </w:tblStylePr>
   </w:style>
-  <w:style w:type="table" w:styleId="746" w:customStyle="1">
+  <w:style w:type="table" w:styleId="747" w:customStyle="1">
     <w:name w:val="List Table 1 Light - Accent 5"/>
-    <w:basedOn w:val="660"/>
+    <w:basedOn w:val="661"/>
     <w:uiPriority w:val="99"/>
     <w:tblPr>
       <w:tblStyleRowBandSize w:val="1"/>
@@ -6211,9 +6200,9 @@
       </w:tcPr>
     </w:tblStylePr>
   </w:style>
-  <w:style w:type="table" w:styleId="747" w:customStyle="1">
+  <w:style w:type="table" w:styleId="748" w:customStyle="1">
     <w:name w:val="List Table 1 Light - Accent 6"/>
-    <w:basedOn w:val="660"/>
+    <w:basedOn w:val="661"/>
     <w:uiPriority w:val="99"/>
     <w:tblPr>
       <w:tblStyleRowBandSize w:val="1"/>
@@ -6270,9 +6259,9 @@
       </w:tcPr>
     </w:tblStylePr>
   </w:style>
-  <w:style w:type="table" w:styleId="748" w:customStyle="1">
+  <w:style w:type="table" w:styleId="749" w:customStyle="1">
     <w:name w:val="List Table 2"/>
-    <w:basedOn w:val="660"/>
+    <w:basedOn w:val="661"/>
     <w:uiPriority w:val="99"/>
     <w:tblPr>
       <w:tblStyleRowBandSize w:val="1"/>
@@ -6352,9 +6341,9 @@
       </w:tcPr>
     </w:tblStylePr>
   </w:style>
-  <w:style w:type="table" w:styleId="749" w:customStyle="1">
+  <w:style w:type="table" w:styleId="750" w:customStyle="1">
     <w:name w:val="List Table 2 - Accent 1"/>
-    <w:basedOn w:val="660"/>
+    <w:basedOn w:val="661"/>
     <w:uiPriority w:val="99"/>
     <w:tblPr>
       <w:tblStyleRowBandSize w:val="1"/>
@@ -6434,9 +6423,9 @@
       </w:tcPr>
     </w:tblStylePr>
   </w:style>
-  <w:style w:type="table" w:styleId="750" w:customStyle="1">
+  <w:style w:type="table" w:styleId="751" w:customStyle="1">
     <w:name w:val="List Table 2 - Accent 2"/>
-    <w:basedOn w:val="660"/>
+    <w:basedOn w:val="661"/>
     <w:uiPriority w:val="99"/>
     <w:tblPr>
       <w:tblStyleRowBandSize w:val="1"/>
@@ -6516,9 +6505,9 @@
       </w:tcPr>
     </w:tblStylePr>
   </w:style>
-  <w:style w:type="table" w:styleId="751" w:customStyle="1">
+  <w:style w:type="table" w:styleId="752" w:customStyle="1">
     <w:name w:val="List Table 2 - Accent 3"/>
-    <w:basedOn w:val="660"/>
+    <w:basedOn w:val="661"/>
     <w:uiPriority w:val="99"/>
     <w:tblPr>
       <w:tblStyleRowBandSize w:val="1"/>
@@ -6598,9 +6587,9 @@
       </w:tcPr>
     </w:tblStylePr>
   </w:style>
-  <w:style w:type="table" w:styleId="752" w:customStyle="1">
+  <w:style w:type="table" w:styleId="753" w:customStyle="1">
     <w:name w:val="List Table 2 - Accent 4"/>
-    <w:basedOn w:val="660"/>
+    <w:basedOn w:val="661"/>
     <w:uiPriority w:val="99"/>
     <w:tblPr>
       <w:tblStyleRowBandSize w:val="1"/>
@@ -6680,9 +6669,9 @@
       </w:tcPr>
     </w:tblStylePr>
   </w:style>
-  <w:style w:type="table" w:styleId="753" w:customStyle="1">
+  <w:style w:type="table" w:styleId="754" w:customStyle="1">
     <w:name w:val="List Table 2 - Accent 5"/>
-    <w:basedOn w:val="660"/>
+    <w:basedOn w:val="661"/>
     <w:uiPriority w:val="99"/>
     <w:tblPr>
       <w:tblStyleRowBandSize w:val="1"/>
@@ -6762,9 +6751,9 @@
       </w:tcPr>
     </w:tblStylePr>
   </w:style>
-  <w:style w:type="table" w:styleId="754" w:customStyle="1">
+  <w:style w:type="table" w:styleId="755" w:customStyle="1">
     <w:name w:val="List Table 2 - Accent 6"/>
-    <w:basedOn w:val="660"/>
+    <w:basedOn w:val="661"/>
     <w:uiPriority w:val="99"/>
     <w:tblPr>
       <w:tblStyleRowBandSize w:val="1"/>
@@ -6844,9 +6833,9 @@
       </w:tcPr>
     </w:tblStylePr>
   </w:style>
-  <w:style w:type="table" w:styleId="755" w:customStyle="1">
+  <w:style w:type="table" w:styleId="756" w:customStyle="1">
     <w:name w:val="List Table 3"/>
-    <w:basedOn w:val="660"/>
+    <w:basedOn w:val="661"/>
     <w:uiPriority w:val="99"/>
     <w:tblPr>
       <w:tblStyleRowBandSize w:val="1"/>
@@ -6914,9 +6903,9 @@
       </w:rPr>
     </w:tblStylePr>
   </w:style>
-  <w:style w:type="table" w:styleId="756" w:customStyle="1">
+  <w:style w:type="table" w:styleId="757" w:customStyle="1">
     <w:name w:val="List Table 3 - Accent 1"/>
-    <w:basedOn w:val="660"/>
+    <w:basedOn w:val="661"/>
     <w:uiPriority w:val="99"/>
     <w:tblPr>
       <w:tblStyleRowBandSize w:val="1"/>
@@ -6984,9 +6973,9 @@
       </w:rPr>
     </w:tblStylePr>
   </w:style>
-  <w:style w:type="table" w:styleId="757" w:customStyle="1">
+  <w:style w:type="table" w:styleId="758" w:customStyle="1">
     <w:name w:val="List Table 3 - Accent 2"/>
-    <w:basedOn w:val="660"/>
+    <w:basedOn w:val="661"/>
     <w:uiPriority w:val="99"/>
     <w:tblPr>
       <w:tblStyleRowBandSize w:val="1"/>
@@ -7054,9 +7043,9 @@
       </w:rPr>
     </w:tblStylePr>
   </w:style>
-  <w:style w:type="table" w:styleId="758" w:customStyle="1">
+  <w:style w:type="table" w:styleId="759" w:customStyle="1">
     <w:name w:val="List Table 3 - Accent 3"/>
-    <w:basedOn w:val="660"/>
+    <w:basedOn w:val="661"/>
     <w:uiPriority w:val="99"/>
     <w:tblPr>
       <w:tblStyleRowBandSize w:val="1"/>
@@ -7124,9 +7113,9 @@
       </w:rPr>
     </w:tblStylePr>
   </w:style>
-  <w:style w:type="table" w:styleId="759" w:customStyle="1">
+  <w:style w:type="table" w:styleId="760" w:customStyle="1">
     <w:name w:val="List Table 3 - Accent 4"/>
-    <w:basedOn w:val="660"/>
+    <w:basedOn w:val="661"/>
     <w:uiPriority w:val="99"/>
     <w:tblPr>
       <w:tblStyleRowBandSize w:val="1"/>
@@ -7194,9 +7183,9 @@
       </w:rPr>
     </w:tblStylePr>
   </w:style>
-  <w:style w:type="table" w:styleId="760" w:customStyle="1">
+  <w:style w:type="table" w:styleId="761" w:customStyle="1">
     <w:name w:val="List Table 3 - Accent 5"/>
-    <w:basedOn w:val="660"/>
+    <w:basedOn w:val="661"/>
     <w:uiPriority w:val="99"/>
     <w:tblPr>
       <w:tblStyleRowBandSize w:val="1"/>
@@ -7264,9 +7253,9 @@
       </w:rPr>
     </w:tblStylePr>
   </w:style>
-  <w:style w:type="table" w:styleId="761" w:customStyle="1">
+  <w:style w:type="table" w:styleId="762" w:customStyle="1">
     <w:name w:val="List Table 3 - Accent 6"/>
-    <w:basedOn w:val="660"/>
+    <w:basedOn w:val="661"/>
     <w:uiPriority w:val="99"/>
     <w:tblPr>
       <w:tblStyleRowBandSize w:val="1"/>
@@ -7334,9 +7323,9 @@
       </w:rPr>
     </w:tblStylePr>
   </w:style>
-  <w:style w:type="table" w:styleId="762" w:customStyle="1">
+  <w:style w:type="table" w:styleId="763" w:customStyle="1">
     <w:name w:val="List Table 4"/>
-    <w:basedOn w:val="660"/>
+    <w:basedOn w:val="661"/>
     <w:uiPriority w:val="99"/>
     <w:tblPr>
       <w:tblStyleRowBandSize w:val="1"/>
@@ -7399,9 +7388,9 @@
       </w:rPr>
     </w:tblStylePr>
   </w:style>
-  <w:style w:type="table" w:styleId="763" w:customStyle="1">
+  <w:style w:type="table" w:styleId="764" w:customStyle="1">
     <w:name w:val="List Table 4 - Accent 1"/>
-    <w:basedOn w:val="660"/>
+    <w:basedOn w:val="661"/>
     <w:uiPriority w:val="99"/>
     <w:tblPr>
       <w:tblStyleRowBandSize w:val="1"/>
@@ -7464,9 +7453,9 @@
       </w:rPr>
     </w:tblStylePr>
   </w:style>
-  <w:style w:type="table" w:styleId="764" w:customStyle="1">
+  <w:style w:type="table" w:styleId="765" w:customStyle="1">
     <w:name w:val="List Table 4 - Accent 2"/>
-    <w:basedOn w:val="660"/>
+    <w:basedOn w:val="661"/>
     <w:uiPriority w:val="99"/>
     <w:tblPr>
       <w:tblStyleRowBandSize w:val="1"/>
@@ -7529,9 +7518,9 @@
       </w:rPr>
     </w:tblStylePr>
   </w:style>
-  <w:style w:type="table" w:styleId="765" w:customStyle="1">
+  <w:style w:type="table" w:styleId="766" w:customStyle="1">
     <w:name w:val="List Table 4 - Accent 3"/>
-    <w:basedOn w:val="660"/>
+    <w:basedOn w:val="661"/>
     <w:uiPriority w:val="99"/>
     <w:tblPr>
       <w:tblStyleRowBandSize w:val="1"/>
@@ -7594,9 +7583,9 @@
       </w:rPr>
     </w:tblStylePr>
   </w:style>
-  <w:style w:type="table" w:styleId="766" w:customStyle="1">
+  <w:style w:type="table" w:styleId="767" w:customStyle="1">
     <w:name w:val="List Table 4 - Accent 4"/>
-    <w:basedOn w:val="660"/>
+    <w:basedOn w:val="661"/>
     <w:uiPriority w:val="99"/>
     <w:tblPr>
       <w:tblStyleRowBandSize w:val="1"/>
@@ -7659,9 +7648,9 @@
       </w:rPr>
     </w:tblStylePr>
   </w:style>
-  <w:style w:type="table" w:styleId="767" w:customStyle="1">
+  <w:style w:type="table" w:styleId="768" w:customStyle="1">
     <w:name w:val="List Table 4 - Accent 5"/>
-    <w:basedOn w:val="660"/>
+    <w:basedOn w:val="661"/>
     <w:uiPriority w:val="99"/>
     <w:tblPr>
       <w:tblStyleRowBandSize w:val="1"/>
@@ -7724,9 +7713,9 @@
       </w:rPr>
     </w:tblStylePr>
   </w:style>
-  <w:style w:type="table" w:styleId="768" w:customStyle="1">
+  <w:style w:type="table" w:styleId="769" w:customStyle="1">
     <w:name w:val="List Table 4 - Accent 6"/>
-    <w:basedOn w:val="660"/>
+    <w:basedOn w:val="661"/>
     <w:uiPriority w:val="99"/>
     <w:tblPr>
       <w:tblStyleRowBandSize w:val="1"/>
@@ -7789,9 +7778,9 @@
       </w:rPr>
     </w:tblStylePr>
   </w:style>
-  <w:style w:type="table" w:styleId="769" w:customStyle="1">
+  <w:style w:type="table" w:styleId="770" w:customStyle="1">
     <w:name w:val="List Table 5 Dark"/>
-    <w:basedOn w:val="660"/>
+    <w:basedOn w:val="661"/>
     <w:uiPriority w:val="99"/>
     <w:tblPr>
       <w:tblStyleRowBandSize w:val="1"/>
@@ -7885,9 +7874,9 @@
       </w:rPr>
     </w:tblStylePr>
   </w:style>
-  <w:style w:type="table" w:styleId="770" w:customStyle="1">
+  <w:style w:type="table" w:styleId="771" w:customStyle="1">
     <w:name w:val="List Table 5 Dark - Accent 1"/>
-    <w:basedOn w:val="660"/>
+    <w:basedOn w:val="661"/>
     <w:uiPriority w:val="99"/>
     <w:tblPr>
       <w:tblStyleRowBandSize w:val="1"/>
@@ -7981,9 +7970,9 @@
       </w:rPr>
     </w:tblStylePr>
   </w:style>
-  <w:style w:type="table" w:styleId="771" w:customStyle="1">
+  <w:style w:type="table" w:styleId="772" w:customStyle="1">
     <w:name w:val="List Table 5 Dark - Accent 2"/>
-    <w:basedOn w:val="660"/>
+    <w:basedOn w:val="661"/>
     <w:uiPriority w:val="99"/>
     <w:tblPr>
       <w:tblStyleRowBandSize w:val="1"/>
@@ -8077,9 +8066,9 @@
       </w:rPr>
     </w:tblStylePr>
   </w:style>
-  <w:style w:type="table" w:styleId="772" w:customStyle="1">
+  <w:style w:type="table" w:styleId="773" w:customStyle="1">
     <w:name w:val="List Table 5 Dark - Accent 3"/>
-    <w:basedOn w:val="660"/>
+    <w:basedOn w:val="661"/>
     <w:uiPriority w:val="99"/>
     <w:tblPr>
       <w:tblStyleRowBandSize w:val="1"/>
@@ -8173,9 +8162,9 @@
       </w:rPr>
     </w:tblStylePr>
   </w:style>
-  <w:style w:type="table" w:styleId="773" w:customStyle="1">
+  <w:style w:type="table" w:styleId="774" w:customStyle="1">
     <w:name w:val="List Table 5 Dark - Accent 4"/>
-    <w:basedOn w:val="660"/>
+    <w:basedOn w:val="661"/>
     <w:uiPriority w:val="99"/>
     <w:tblPr>
       <w:tblStyleRowBandSize w:val="1"/>
@@ -8269,9 +8258,9 @@
       </w:rPr>
     </w:tblStylePr>
   </w:style>
-  <w:style w:type="table" w:styleId="774" w:customStyle="1">
+  <w:style w:type="table" w:styleId="775" w:customStyle="1">
     <w:name w:val="List Table 5 Dark - Accent 5"/>
-    <w:basedOn w:val="660"/>
+    <w:basedOn w:val="661"/>
     <w:uiPriority w:val="99"/>
     <w:tblPr>
       <w:tblStyleRowBandSize w:val="1"/>
@@ -8365,9 +8354,9 @@
       </w:rPr>
     </w:tblStylePr>
   </w:style>
-  <w:style w:type="table" w:styleId="775" w:customStyle="1">
+  <w:style w:type="table" w:styleId="776" w:customStyle="1">
     <w:name w:val="List Table 5 Dark - Accent 6"/>
-    <w:basedOn w:val="660"/>
+    <w:basedOn w:val="661"/>
     <w:uiPriority w:val="99"/>
     <w:tblPr>
       <w:tblStyleRowBandSize w:val="1"/>
@@ -8461,9 +8450,9 @@
       </w:rPr>
     </w:tblStylePr>
   </w:style>
-  <w:style w:type="table" w:styleId="776" w:customStyle="1">
+  <w:style w:type="table" w:styleId="777" w:customStyle="1">
     <w:name w:val="List Table 6 Colorful"/>
-    <w:basedOn w:val="660"/>
+    <w:basedOn w:val="661"/>
     <w:uiPriority w:val="99"/>
     <w:tblPr>
       <w:tblStyleRowBandSize w:val="1"/>
@@ -8530,9 +8519,9 @@
       </w:tcPr>
     </w:tblStylePr>
   </w:style>
-  <w:style w:type="table" w:styleId="777" w:customStyle="1">
+  <w:style w:type="table" w:styleId="778" w:customStyle="1">
     <w:name w:val="List Table 6 Colorful - Accent 1"/>
-    <w:basedOn w:val="660"/>
+    <w:basedOn w:val="661"/>
     <w:uiPriority w:val="99"/>
     <w:tblPr>
       <w:tblStyleRowBandSize w:val="1"/>
@@ -8599,9 +8588,9 @@
       </w:tcPr>
     </w:tblStylePr>
   </w:style>
-  <w:style w:type="table" w:styleId="778" w:customStyle="1">
+  <w:style w:type="table" w:styleId="779" w:customStyle="1">
     <w:name w:val="List Table 6 Colorful - Accent 2"/>
-    <w:basedOn w:val="660"/>
+    <w:basedOn w:val="661"/>
     <w:uiPriority w:val="99"/>
     <w:tblPr>
       <w:tblStyleRowBandSize w:val="1"/>
@@ -8668,9 +8657,9 @@
       </w:tcPr>
     </w:tblStylePr>
   </w:style>
-  <w:style w:type="table" w:styleId="779" w:customStyle="1">
+  <w:style w:type="table" w:styleId="780" w:customStyle="1">
     <w:name w:val="List Table 6 Colorful - Accent 3"/>
-    <w:basedOn w:val="660"/>
+    <w:basedOn w:val="661"/>
     <w:uiPriority w:val="99"/>
     <w:tblPr>
       <w:tblStyleRowBandSize w:val="1"/>
@@ -8737,9 +8726,9 @@
       </w:tcPr>
     </w:tblStylePr>
   </w:style>
-  <w:style w:type="table" w:styleId="780" w:customStyle="1">
+  <w:style w:type="table" w:styleId="781" w:customStyle="1">
     <w:name w:val="List Table 6 Colorful - Accent 4"/>
-    <w:basedOn w:val="660"/>
+    <w:basedOn w:val="661"/>
     <w:uiPriority w:val="99"/>
     <w:tblPr>
       <w:tblStyleRowBandSize w:val="1"/>
@@ -8806,9 +8795,9 @@
       </w:tcPr>
     </w:tblStylePr>
   </w:style>
-  <w:style w:type="table" w:styleId="781" w:customStyle="1">
+  <w:style w:type="table" w:styleId="782" w:customStyle="1">
     <w:name w:val="List Table 6 Colorful - Accent 5"/>
-    <w:basedOn w:val="660"/>
+    <w:basedOn w:val="661"/>
     <w:uiPriority w:val="99"/>
     <w:tblPr>
       <w:tblStyleRowBandSize w:val="1"/>
@@ -8875,9 +8864,9 @@
       </w:tcPr>
     </w:tblStylePr>
   </w:style>
-  <w:style w:type="table" w:styleId="782" w:customStyle="1">
+  <w:style w:type="table" w:styleId="783" w:customStyle="1">
     <w:name w:val="List Table 6 Colorful - Accent 6"/>
-    <w:basedOn w:val="660"/>
+    <w:basedOn w:val="661"/>
     <w:uiPriority w:val="99"/>
     <w:tblPr>
       <w:tblStyleRowBandSize w:val="1"/>
@@ -8944,9 +8933,9 @@
       </w:tcPr>
     </w:tblStylePr>
   </w:style>
-  <w:style w:type="table" w:styleId="783" w:customStyle="1">
+  <w:style w:type="table" w:styleId="784" w:customStyle="1">
     <w:name w:val="List Table 7 Colorful"/>
-    <w:basedOn w:val="660"/>
+    <w:basedOn w:val="661"/>
     <w:uiPriority w:val="99"/>
     <w:tblPr>
       <w:tblStyleRowBandSize w:val="1"/>
@@ -9049,9 +9038,9 @@
       </w:tcPr>
     </w:tblStylePr>
   </w:style>
-  <w:style w:type="table" w:styleId="784" w:customStyle="1">
+  <w:style w:type="table" w:styleId="785" w:customStyle="1">
     <w:name w:val="List Table 7 Colorful - Accent 1"/>
-    <w:basedOn w:val="660"/>
+    <w:basedOn w:val="661"/>
     <w:uiPriority w:val="99"/>
     <w:tblPr>
       <w:tblStyleRowBandSize w:val="1"/>
@@ -9154,9 +9143,9 @@
       </w:tcPr>
     </w:tblStylePr>
   </w:style>
-  <w:style w:type="table" w:styleId="785" w:customStyle="1">
+  <w:style w:type="table" w:styleId="786" w:customStyle="1">
     <w:name w:val="List Table 7 Colorful - Accent 2"/>
-    <w:basedOn w:val="660"/>
+    <w:basedOn w:val="661"/>
     <w:uiPriority w:val="99"/>
     <w:tblPr>
       <w:tblStyleRowBandSize w:val="1"/>
@@ -9259,9 +9248,9 @@
       </w:tcPr>
     </w:tblStylePr>
   </w:style>
-  <w:style w:type="table" w:styleId="786" w:customStyle="1">
+  <w:style w:type="table" w:styleId="787" w:customStyle="1">
     <w:name w:val="List Table 7 Colorful - Accent 3"/>
-    <w:basedOn w:val="660"/>
+    <w:basedOn w:val="661"/>
     <w:uiPriority w:val="99"/>
     <w:tblPr>
       <w:tblStyleRowBandSize w:val="1"/>
@@ -9364,9 +9353,9 @@
       </w:tcPr>
     </w:tblStylePr>
   </w:style>
-  <w:style w:type="table" w:styleId="787" w:customStyle="1">
+  <w:style w:type="table" w:styleId="788" w:customStyle="1">
     <w:name w:val="List Table 7 Colorful - Accent 4"/>
-    <w:basedOn w:val="660"/>
+    <w:basedOn w:val="661"/>
     <w:uiPriority w:val="99"/>
     <w:tblPr>
       <w:tblStyleRowBandSize w:val="1"/>
@@ -9469,9 +9458,9 @@
       </w:tcPr>
     </w:tblStylePr>
   </w:style>
-  <w:style w:type="table" w:styleId="788" w:customStyle="1">
+  <w:style w:type="table" w:styleId="789" w:customStyle="1">
     <w:name w:val="List Table 7 Colorful - Accent 5"/>
-    <w:basedOn w:val="660"/>
+    <w:basedOn w:val="661"/>
     <w:uiPriority w:val="99"/>
     <w:tblPr>
       <w:tblStyleRowBandSize w:val="1"/>
@@ -9574,9 +9563,9 @@
       </w:tcPr>
     </w:tblStylePr>
   </w:style>
-  <w:style w:type="table" w:styleId="789" w:customStyle="1">
+  <w:style w:type="table" w:styleId="790" w:customStyle="1">
     <w:name w:val="List Table 7 Colorful - Accent 6"/>
-    <w:basedOn w:val="660"/>
+    <w:basedOn w:val="661"/>
     <w:uiPriority w:val="99"/>
     <w:tblPr>
       <w:tblStyleRowBandSize w:val="1"/>
@@ -9679,9 +9668,9 @@
       </w:tcPr>
     </w:tblStylePr>
   </w:style>
-  <w:style w:type="table" w:styleId="790" w:customStyle="1">
+  <w:style w:type="table" w:styleId="791" w:customStyle="1">
     <w:name w:val="Lined - Accent"/>
-    <w:basedOn w:val="660"/>
+    <w:basedOn w:val="661"/>
     <w:uiPriority w:val="99"/>
     <w:rPr>
       <w:color w:val="404040"/>
@@ -9768,9 +9757,9 @@
       </w:tcPr>
     </w:tblStylePr>
   </w:style>
-  <w:style w:type="table" w:styleId="791" w:customStyle="1">
+  <w:style w:type="table" w:styleId="792" w:customStyle="1">
     <w:name w:val="Lined - Accent 1"/>
-    <w:basedOn w:val="660"/>
+    <w:basedOn w:val="661"/>
     <w:uiPriority w:val="99"/>
     <w:rPr>
       <w:color w:val="404040"/>
@@ -9857,9 +9846,9 @@
       </w:tcPr>
     </w:tblStylePr>
   </w:style>
-  <w:style w:type="table" w:styleId="792" w:customStyle="1">
+  <w:style w:type="table" w:styleId="793" w:customStyle="1">
     <w:name w:val="Lined - Accent 2"/>
-    <w:basedOn w:val="660"/>
+    <w:basedOn w:val="661"/>
     <w:uiPriority w:val="99"/>
     <w:rPr>
       <w:color w:val="404040"/>
@@ -9946,9 +9935,9 @@
       </w:tcPr>
     </w:tblStylePr>
   </w:style>
-  <w:style w:type="table" w:styleId="793" w:customStyle="1">
+  <w:style w:type="table" w:styleId="794" w:customStyle="1">
     <w:name w:val="Lined - Accent 3"/>
-    <w:basedOn w:val="660"/>
+    <w:basedOn w:val="661"/>
     <w:uiPriority w:val="99"/>
     <w:rPr>
       <w:color w:val="404040"/>
@@ -10035,9 +10024,9 @@
       </w:tcPr>
     </w:tblStylePr>
   </w:style>
-  <w:style w:type="table" w:styleId="794" w:customStyle="1">
+  <w:style w:type="table" w:styleId="795" w:customStyle="1">
     <w:name w:val="Lined - Accent 4"/>
-    <w:basedOn w:val="660"/>
+    <w:basedOn w:val="661"/>
     <w:uiPriority w:val="99"/>
     <w:rPr>
       <w:color w:val="404040"/>
@@ -10124,9 +10113,9 @@
       </w:tcPr>
     </w:tblStylePr>
   </w:style>
-  <w:style w:type="table" w:styleId="795" w:customStyle="1">
+  <w:style w:type="table" w:styleId="796" w:customStyle="1">
     <w:name w:val="Lined - Accent 5"/>
-    <w:basedOn w:val="660"/>
+    <w:basedOn w:val="661"/>
     <w:uiPriority w:val="99"/>
     <w:rPr>
       <w:color w:val="404040"/>
@@ -10213,9 +10202,9 @@
       </w:tcPr>
     </w:tblStylePr>
   </w:style>
-  <w:style w:type="table" w:styleId="796" w:customStyle="1">
+  <w:style w:type="table" w:styleId="797" w:customStyle="1">
     <w:name w:val="Lined - Accent 6"/>
-    <w:basedOn w:val="660"/>
+    <w:basedOn w:val="661"/>
     <w:uiPriority w:val="99"/>
     <w:rPr>
       <w:color w:val="404040"/>
@@ -10302,9 +10291,9 @@
       </w:tcPr>
     </w:tblStylePr>
   </w:style>
-  <w:style w:type="table" w:styleId="797" w:customStyle="1">
+  <w:style w:type="table" w:styleId="798" w:customStyle="1">
     <w:name w:val="Bordered &amp; Lined - Accent"/>
-    <w:basedOn w:val="660"/>
+    <w:basedOn w:val="661"/>
     <w:uiPriority w:val="99"/>
     <w:rPr>
       <w:color w:val="404040"/>
@@ -10399,9 +10388,9 @@
       </w:tcPr>
     </w:tblStylePr>
   </w:style>
-  <w:style w:type="table" w:styleId="798" w:customStyle="1">
+  <w:style w:type="table" w:styleId="799" w:customStyle="1">
     <w:name w:val="Bordered &amp; Lined - Accent 1"/>
-    <w:basedOn w:val="660"/>
+    <w:basedOn w:val="661"/>
     <w:uiPriority w:val="99"/>
     <w:rPr>
       <w:color w:val="404040"/>
@@ -10496,9 +10485,9 @@
       </w:tcPr>
     </w:tblStylePr>
   </w:style>
-  <w:style w:type="table" w:styleId="799" w:customStyle="1">
+  <w:style w:type="table" w:styleId="800" w:customStyle="1">
     <w:name w:val="Bordered &amp; Lined - Accent 2"/>
-    <w:basedOn w:val="660"/>
+    <w:basedOn w:val="661"/>
     <w:uiPriority w:val="99"/>
     <w:rPr>
       <w:color w:val="404040"/>
@@ -10593,9 +10582,9 @@
       </w:tcPr>
     </w:tblStylePr>
   </w:style>
-  <w:style w:type="table" w:styleId="800" w:customStyle="1">
+  <w:style w:type="table" w:styleId="801" w:customStyle="1">
     <w:name w:val="Bordered &amp; Lined - Accent 3"/>
-    <w:basedOn w:val="660"/>
+    <w:basedOn w:val="661"/>
     <w:uiPriority w:val="99"/>
     <w:rPr>
       <w:color w:val="404040"/>
@@ -10690,9 +10679,9 @@
       </w:tcPr>
     </w:tblStylePr>
   </w:style>
-  <w:style w:type="table" w:styleId="801" w:customStyle="1">
+  <w:style w:type="table" w:styleId="802" w:customStyle="1">
     <w:name w:val="Bordered &amp; Lined - Accent 4"/>
-    <w:basedOn w:val="660"/>
+    <w:basedOn w:val="661"/>
     <w:uiPriority w:val="99"/>
     <w:rPr>
       <w:color w:val="404040"/>
@@ -10787,9 +10776,9 @@
       </w:tcPr>
     </w:tblStylePr>
   </w:style>
-  <w:style w:type="table" w:styleId="802" w:customStyle="1">
+  <w:style w:type="table" w:styleId="803" w:customStyle="1">
     <w:name w:val="Bordered &amp; Lined - Accent 5"/>
-    <w:basedOn w:val="660"/>
+    <w:basedOn w:val="661"/>
     <w:uiPriority w:val="99"/>
     <w:rPr>
       <w:color w:val="404040"/>
@@ -10884,9 +10873,9 @@
       </w:tcPr>
     </w:tblStylePr>
   </w:style>
-  <w:style w:type="table" w:styleId="803" w:customStyle="1">
+  <w:style w:type="table" w:styleId="804" w:customStyle="1">
     <w:name w:val="Bordered &amp; Lined - Accent 6"/>
-    <w:basedOn w:val="660"/>
+    <w:basedOn w:val="661"/>
     <w:uiPriority w:val="99"/>
     <w:rPr>
       <w:color w:val="404040"/>
@@ -10981,9 +10970,9 @@
       </w:tcPr>
     </w:tblStylePr>
   </w:style>
-  <w:style w:type="table" w:styleId="804" w:customStyle="1">
+  <w:style w:type="table" w:styleId="805" w:customStyle="1">
     <w:name w:val="Bordered"/>
-    <w:basedOn w:val="660"/>
+    <w:basedOn w:val="661"/>
     <w:uiPriority w:val="99"/>
     <w:tblPr>
       <w:tblStyleRowBandSize w:val="1"/>
@@ -11056,9 +11045,9 @@
       </w:tcPr>
     </w:tblStylePr>
   </w:style>
-  <w:style w:type="table" w:styleId="805" w:customStyle="1">
+  <w:style w:type="table" w:styleId="806" w:customStyle="1">
     <w:name w:val="Bordered - Accent 1"/>
-    <w:basedOn w:val="660"/>
+    <w:basedOn w:val="661"/>
     <w:uiPriority w:val="99"/>
     <w:tblPr>
       <w:tblStyleRowBandSize w:val="1"/>
@@ -11131,9 +11120,9 @@
       </w:tcPr>
     </w:tblStylePr>
   </w:style>
-  <w:style w:type="table" w:styleId="806" w:customStyle="1">
+  <w:style w:type="table" w:styleId="807" w:customStyle="1">
     <w:name w:val="Bordered - Accent 2"/>
-    <w:basedOn w:val="660"/>
+    <w:basedOn w:val="661"/>
     <w:uiPriority w:val="99"/>
     <w:tblPr>
       <w:tblStyleRowBandSize w:val="1"/>
@@ -11206,9 +11195,9 @@
       </w:tcPr>
     </w:tblStylePr>
   </w:style>
-  <w:style w:type="table" w:styleId="807" w:customStyle="1">
+  <w:style w:type="table" w:styleId="808" w:customStyle="1">
     <w:name w:val="Bordered - Accent 3"/>
-    <w:basedOn w:val="660"/>
+    <w:basedOn w:val="661"/>
     <w:uiPriority w:val="99"/>
     <w:tblPr>
       <w:tblStyleRowBandSize w:val="1"/>
@@ -11281,9 +11270,9 @@
       </w:tcPr>
     </w:tblStylePr>
   </w:style>
-  <w:style w:type="table" w:styleId="808" w:customStyle="1">
+  <w:style w:type="table" w:styleId="809" w:customStyle="1">
     <w:name w:val="Bordered - Accent 4"/>
-    <w:basedOn w:val="660"/>
+    <w:basedOn w:val="661"/>
     <w:uiPriority w:val="99"/>
     <w:tblPr>
       <w:tblStyleRowBandSize w:val="1"/>
@@ -11356,9 +11345,9 @@
       </w:tcPr>
     </w:tblStylePr>
   </w:style>
-  <w:style w:type="table" w:styleId="809" w:customStyle="1">
+  <w:style w:type="table" w:styleId="810" w:customStyle="1">
     <w:name w:val="Bordered - Accent 5"/>
-    <w:basedOn w:val="660"/>
+    <w:basedOn w:val="661"/>
     <w:uiPriority w:val="99"/>
     <w:tblPr>
       <w:tblStyleRowBandSize w:val="1"/>
@@ -11431,9 +11420,9 @@
       </w:tcPr>
     </w:tblStylePr>
   </w:style>
-  <w:style w:type="table" w:styleId="810" w:customStyle="1">
+  <w:style w:type="table" w:styleId="811" w:customStyle="1">
     <w:name w:val="Bordered - Accent 6"/>
-    <w:basedOn w:val="660"/>
+    <w:basedOn w:val="661"/>
     <w:uiPriority w:val="99"/>
     <w:tblPr>
       <w:tblStyleRowBandSize w:val="1"/>
@@ -11506,10 +11495,10 @@
       </w:tcPr>
     </w:tblStylePr>
   </w:style>
-  <w:style w:type="paragraph" w:styleId="811">
+  <w:style w:type="paragraph" w:styleId="812">
     <w:name w:val="footnote text"/>
-    <w:basedOn w:val="649"/>
-    <w:link w:val="812"/>
+    <w:basedOn w:val="650"/>
+    <w:link w:val="813"/>
     <w:uiPriority w:val="99"/>
     <w:semiHidden/>
     <w:unhideWhenUsed/>
@@ -11520,27 +11509,27 @@
       <w:spacing w:lineRule="auto" w:line="240" w:after="40"/>
     </w:pPr>
   </w:style>
-  <w:style w:type="character" w:styleId="812" w:customStyle="1">
+  <w:style w:type="character" w:styleId="813" w:customStyle="1">
     <w:name w:val="Текст сноски Знак"/>
-    <w:link w:val="811"/>
+    <w:link w:val="812"/>
     <w:uiPriority w:val="99"/>
     <w:rPr>
       <w:sz w:val="18"/>
     </w:rPr>
   </w:style>
-  <w:style w:type="character" w:styleId="813">
+  <w:style w:type="character" w:styleId="814">
     <w:name w:val="footnote reference"/>
-    <w:basedOn w:val="659"/>
+    <w:basedOn w:val="660"/>
     <w:uiPriority w:val="99"/>
     <w:unhideWhenUsed/>
     <w:rPr>
       <w:vertAlign w:val="superscript"/>
     </w:rPr>
   </w:style>
-  <w:style w:type="paragraph" w:styleId="814">
+  <w:style w:type="paragraph" w:styleId="815">
     <w:name w:val="endnote text"/>
-    <w:basedOn w:val="649"/>
-    <w:link w:val="815"/>
+    <w:basedOn w:val="650"/>
+    <w:link w:val="816"/>
     <w:uiPriority w:val="99"/>
     <w:semiHidden/>
     <w:unhideWhenUsed/>
@@ -11551,17 +11540,17 @@
       <w:spacing w:lineRule="auto" w:line="240" w:after="0"/>
     </w:pPr>
   </w:style>
-  <w:style w:type="character" w:styleId="815" w:customStyle="1">
+  <w:style w:type="character" w:styleId="816" w:customStyle="1">
     <w:name w:val="Текст концевой сноски Знак"/>
-    <w:link w:val="814"/>
+    <w:link w:val="815"/>
     <w:uiPriority w:val="99"/>
     <w:rPr>
       <w:sz w:val="20"/>
     </w:rPr>
   </w:style>
-  <w:style w:type="character" w:styleId="816">
+  <w:style w:type="character" w:styleId="817">
     <w:name w:val="endnote reference"/>
-    <w:basedOn w:val="659"/>
+    <w:basedOn w:val="660"/>
     <w:uiPriority w:val="99"/>
     <w:semiHidden/>
     <w:unhideWhenUsed/>
@@ -11569,20 +11558,20 @@
       <w:vertAlign w:val="superscript"/>
     </w:rPr>
   </w:style>
-  <w:style w:type="paragraph" w:styleId="817">
+  <w:style w:type="paragraph" w:styleId="818">
     <w:name w:val="toc 1"/>
-    <w:basedOn w:val="649"/>
-    <w:next w:val="649"/>
+    <w:basedOn w:val="650"/>
+    <w:next w:val="650"/>
     <w:uiPriority w:val="39"/>
     <w:unhideWhenUsed/>
     <w:pPr>
       <w:spacing w:after="57"/>
     </w:pPr>
   </w:style>
-  <w:style w:type="paragraph" w:styleId="818">
+  <w:style w:type="paragraph" w:styleId="819">
     <w:name w:val="toc 2"/>
-    <w:basedOn w:val="649"/>
-    <w:next w:val="649"/>
+    <w:basedOn w:val="650"/>
+    <w:next w:val="650"/>
     <w:uiPriority w:val="39"/>
     <w:unhideWhenUsed/>
     <w:pPr>
@@ -11590,10 +11579,10 @@
       <w:spacing w:after="57"/>
     </w:pPr>
   </w:style>
-  <w:style w:type="paragraph" w:styleId="819">
+  <w:style w:type="paragraph" w:styleId="820">
     <w:name w:val="toc 3"/>
-    <w:basedOn w:val="649"/>
-    <w:next w:val="649"/>
+    <w:basedOn w:val="650"/>
+    <w:next w:val="650"/>
     <w:uiPriority w:val="39"/>
     <w:unhideWhenUsed/>
     <w:pPr>
@@ -11601,10 +11590,10 @@
       <w:spacing w:after="57"/>
     </w:pPr>
   </w:style>
-  <w:style w:type="paragraph" w:styleId="820">
+  <w:style w:type="paragraph" w:styleId="821">
     <w:name w:val="toc 4"/>
-    <w:basedOn w:val="649"/>
-    <w:next w:val="649"/>
+    <w:basedOn w:val="650"/>
+    <w:next w:val="650"/>
     <w:uiPriority w:val="39"/>
     <w:unhideWhenUsed/>
     <w:pPr>
@@ -11612,10 +11601,10 @@
       <w:spacing w:after="57"/>
     </w:pPr>
   </w:style>
-  <w:style w:type="paragraph" w:styleId="821">
+  <w:style w:type="paragraph" w:styleId="822">
     <w:name w:val="toc 5"/>
-    <w:basedOn w:val="649"/>
-    <w:next w:val="649"/>
+    <w:basedOn w:val="650"/>
+    <w:next w:val="650"/>
     <w:uiPriority w:val="39"/>
     <w:unhideWhenUsed/>
     <w:pPr>
@@ -11623,10 +11612,10 @@
       <w:spacing w:after="57"/>
     </w:pPr>
   </w:style>
-  <w:style w:type="paragraph" w:styleId="822">
+  <w:style w:type="paragraph" w:styleId="823">
     <w:name w:val="toc 6"/>
-    <w:basedOn w:val="649"/>
-    <w:next w:val="649"/>
+    <w:basedOn w:val="650"/>
+    <w:next w:val="650"/>
     <w:uiPriority w:val="39"/>
     <w:unhideWhenUsed/>
     <w:pPr>
@@ -11634,10 +11623,10 @@
       <w:spacing w:after="57"/>
     </w:pPr>
   </w:style>
-  <w:style w:type="paragraph" w:styleId="823">
+  <w:style w:type="paragraph" w:styleId="824">
     <w:name w:val="toc 7"/>
-    <w:basedOn w:val="649"/>
-    <w:next w:val="649"/>
+    <w:basedOn w:val="650"/>
+    <w:next w:val="650"/>
     <w:uiPriority w:val="39"/>
     <w:unhideWhenUsed/>
     <w:pPr>
@@ -11645,10 +11634,10 @@
       <w:spacing w:after="57"/>
     </w:pPr>
   </w:style>
-  <w:style w:type="paragraph" w:styleId="824">
+  <w:style w:type="paragraph" w:styleId="825">
     <w:name w:val="toc 8"/>
-    <w:basedOn w:val="649"/>
-    <w:next w:val="649"/>
+    <w:basedOn w:val="650"/>
+    <w:next w:val="650"/>
     <w:uiPriority w:val="39"/>
     <w:unhideWhenUsed/>
     <w:pPr>
@@ -11656,10 +11645,10 @@
       <w:spacing w:after="57"/>
     </w:pPr>
   </w:style>
-  <w:style w:type="paragraph" w:styleId="825">
+  <w:style w:type="paragraph" w:styleId="826">
     <w:name w:val="toc 9"/>
-    <w:basedOn w:val="649"/>
-    <w:next w:val="649"/>
+    <w:basedOn w:val="650"/>
+    <w:next w:val="650"/>
     <w:uiPriority w:val="39"/>
     <w:unhideWhenUsed/>
     <w:pPr>
@@ -11667,14 +11656,14 @@
       <w:spacing w:after="57"/>
     </w:pPr>
   </w:style>
-  <w:style w:type="paragraph" w:styleId="826">
+  <w:style w:type="paragraph" w:styleId="827">
     <w:name w:val="TOC Heading"/>
     <w:uiPriority w:val="39"/>
     <w:unhideWhenUsed/>
   </w:style>
-  <w:style w:type="character" w:styleId="827">
+  <w:style w:type="character" w:styleId="828">
     <w:name w:val="Hyperlink"/>
-    <w:basedOn w:val="659"/>
+    <w:basedOn w:val="660"/>
     <w:uiPriority w:val="99"/>
     <w:semiHidden/>
     <w:unhideWhenUsed/>
@@ -11685,10 +11674,10 @@
       <w:u w:val="single"/>
     </w:rPr>
   </w:style>
-  <w:style w:type="paragraph" w:styleId="828">
+  <w:style w:type="paragraph" w:styleId="829">
     <w:name w:val="Caption"/>
-    <w:basedOn w:val="649"/>
-    <w:next w:val="649"/>
+    <w:basedOn w:val="650"/>
+    <w:next w:val="650"/>
     <w:qFormat/>
     <w:uiPriority w:val="35"/>
     <w:semiHidden/>
@@ -11698,9 +11687,9 @@
       <w:sz w:val="20"/>
     </w:rPr>
   </w:style>
-  <w:style w:type="table" w:styleId="829">
+  <w:style w:type="table" w:styleId="830">
     <w:name w:val="Table Grid"/>
-    <w:basedOn w:val="660"/>
+    <w:basedOn w:val="661"/>
     <w:uiPriority w:val="39"/>
     <w:tblPr>
       <w:tblBorders>
@@ -11713,10 +11702,10 @@
       </w:tblBorders>
     </w:tblPr>
   </w:style>
-  <w:style w:type="character" w:styleId="830" w:customStyle="1">
+  <w:style w:type="character" w:styleId="831" w:customStyle="1">
     <w:name w:val="Заголовок 3 Знак"/>
-    <w:basedOn w:val="659"/>
-    <w:link w:val="652"/>
+    <w:basedOn w:val="660"/>
+    <w:link w:val="653"/>
     <w:uiPriority w:val="9"/>
     <w:rPr>
       <w:rFonts w:ascii="Times New Roman" w:hAnsi="Times New Roman" w:cs="Times New Roman" w:eastAsia="Times New Roman"/>
@@ -11727,10 +11716,10 @@
       <w:lang w:eastAsia="ru-RU"/>
     </w:rPr>
   </w:style>
-  <w:style w:type="character" w:styleId="831" w:customStyle="1">
+  <w:style w:type="character" w:styleId="832" w:customStyle="1">
     <w:name w:val="Заголовок 4 Знак"/>
-    <w:basedOn w:val="659"/>
-    <w:link w:val="653"/>
+    <w:basedOn w:val="660"/>
+    <w:link w:val="654"/>
     <w:uiPriority w:val="9"/>
     <w:rPr>
       <w:rFonts w:ascii="Calibri Light" w:hAnsi="Calibri Light" w:cs="Calibri Light" w:eastAsia="Calibri Light"/>
@@ -11739,10 +11728,10 @@
       <w:color w:val="2E74B5" w:themeColor="accent1" w:themeShade="BF"/>
     </w:rPr>
   </w:style>
-  <w:style w:type="character" w:styleId="832" w:customStyle="1">
+  <w:style w:type="character" w:styleId="833" w:customStyle="1">
     <w:name w:val="Заголовок 5 Знак"/>
-    <w:basedOn w:val="659"/>
-    <w:link w:val="654"/>
+    <w:basedOn w:val="660"/>
+    <w:link w:val="655"/>
     <w:uiPriority w:val="9"/>
     <w:semiHidden/>
     <w:rPr>
@@ -11750,10 +11739,10 @@
       <w:color w:val="2E74B5" w:themeColor="accent1" w:themeShade="BF"/>
     </w:rPr>
   </w:style>
-  <w:style w:type="character" w:styleId="833" w:customStyle="1">
+  <w:style w:type="character" w:styleId="834" w:customStyle="1">
     <w:name w:val="Заголовок 2 Знак"/>
-    <w:basedOn w:val="659"/>
-    <w:link w:val="651"/>
+    <w:basedOn w:val="660"/>
+    <w:link w:val="652"/>
     <w:uiPriority w:val="9"/>
     <w:semiHidden/>
     <w:rPr>
@@ -11763,10 +11752,10 @@
       <w:szCs w:val="26"/>
     </w:rPr>
   </w:style>
-  <w:style w:type="paragraph" w:styleId="834" w:customStyle="1">
+  <w:style w:type="paragraph" w:styleId="835" w:customStyle="1">
     <w:name w:val="Раздел"/>
-    <w:next w:val="835"/>
-    <w:link w:val="836"/>
+    <w:next w:val="836"/>
+    <w:link w:val="837"/>
     <w:qFormat/>
     <w:rPr>
       <w:rFonts w:ascii="Times New Roman" w:hAnsi="Times New Roman" w:cs="Times New Roman"/>
@@ -11791,11 +11780,11 @@
       <w:suppressLineNumbers w:val="0"/>
     </w:pPr>
   </w:style>
-  <w:style w:type="paragraph" w:styleId="835" w:customStyle="1">
+  <w:style w:type="paragraph" w:styleId="836" w:customStyle="1">
     <w:name w:val="Подраздел"/>
-    <w:basedOn w:val="834"/>
-    <w:next w:val="649"/>
-    <w:link w:val="837"/>
+    <w:basedOn w:val="835"/>
+    <w:next w:val="650"/>
+    <w:link w:val="838"/>
     <w:qFormat/>
     <w:rPr>
       <w:b/>
@@ -11815,21 +11804,21 @@
       <w:suppressLineNumbers w:val="0"/>
     </w:pPr>
   </w:style>
-  <w:style w:type="character" w:styleId="836" w:customStyle="1">
+  <w:style w:type="character" w:styleId="837" w:customStyle="1">
     <w:name w:val="Заголовок раздела Знак"/>
-    <w:link w:val="834"/>
+    <w:link w:val="835"/>
     <w:rPr>
       <w:caps w:val="false"/>
     </w:rPr>
   </w:style>
-  <w:style w:type="character" w:styleId="837" w:customStyle="1">
+  <w:style w:type="character" w:styleId="838" w:customStyle="1">
     <w:name w:val="Заголовок подраздела Знак"/>
-    <w:link w:val="835"/>
+    <w:link w:val="836"/>
     <w:rPr>
       <w:sz w:val="28"/>
     </w:rPr>
   </w:style>
-  <w:style w:type="paragraph" w:styleId="838">
+  <w:style w:type="paragraph" w:styleId="839">
     <w:name w:val="Plain Text"/>
     <w:rPr>
       <w:rFonts w:ascii="Courier New" w:hAnsi="Courier New" w:cs="Times New Roman" w:eastAsia="Times New Roman"/>
@@ -11841,15 +11830,15 @@
       <w:jc w:val="both"/>
     </w:pPr>
   </w:style>
-  <w:style w:type="character" w:styleId="839" w:customStyle="1">
+  <w:style w:type="character" w:styleId="840" w:customStyle="1">
     <w:name w:val="Код_character"/>
+    <w:link w:val="841"/>
+  </w:style>
+  <w:style w:type="paragraph" w:styleId="841" w:customStyle="1">
+    <w:name w:val="Код"/>
+    <w:basedOn w:val="650"/>
+    <w:next w:val="650"/>
     <w:link w:val="840"/>
-  </w:style>
-  <w:style w:type="paragraph" w:styleId="840" w:customStyle="1">
-    <w:name w:val="Код"/>
-    <w:basedOn w:val="649"/>
-    <w:next w:val="649"/>
-    <w:link w:val="839"/>
     <w:qFormat/>
     <w:rPr>
       <w:rFonts w:ascii="Liberation Mono" w:hAnsi="Liberation Mono" w:cs="Liberation Mono" w:eastAsia="Liberation Mono"/>
@@ -11861,19 +11850,19 @@
       <w:shd w:val="clear" w:color="auto" w:fill="auto"/>
     </w:pPr>
   </w:style>
-  <w:style w:type="character" w:styleId="1_278" w:customStyle="1">
+  <w:style w:type="character" w:styleId="842" w:customStyle="1">
     <w:name w:val="Ненумерованный раздел_character"/>
-    <w:link w:val="1_277"/>
+    <w:link w:val="843"/>
     <w:rPr>
       <w:rFonts w:ascii="Times New Roman" w:hAnsi="Times New Roman"/>
       <w:caps/>
       <w:smallCaps w:val="false"/>
     </w:rPr>
   </w:style>
-  <w:style w:type="paragraph" w:styleId="1_277" w:customStyle="1">
+  <w:style w:type="paragraph" w:styleId="843" w:customStyle="1">
     <w:name w:val="Ненумерованный раздел"/>
-    <w:basedOn w:val="834"/>
-    <w:link w:val="1_278"/>
+    <w:basedOn w:val="835"/>
+    <w:link w:val="842"/>
     <w:qFormat/>
     <w:rPr>
       <w:rFonts w:ascii="Times New Roman" w:hAnsi="Times New Roman"/>

</xml_diff>